<commit_message>
Mise en place du board
</commit_message>
<xml_diff>
--- a/Stupide Vautour/Stupide Vautour/Resources/cardMaker.docx
+++ b/Stupide Vautour/Stupide Vautour/Resources/cardMaker.docx
@@ -205,6 +205,9 @@
                             <w:r>
                               <w:t xml:space="preserve">  avec Jeu </w:t>
                             </w:r>
+                            <w:r>
+                              <w:t>(A)</w:t>
+                            </w:r>
                           </w:p>
                           <w:p>
                             <w:r>
@@ -233,6 +236,10 @@
           </mc:Choice>
           <mc:Fallback>
             <w:pict>
+              <v:shapetype id="_x0000_t202" coordsize="21600,21600" o:spt="202" path="m,l,21600r21600,l21600,xe">
+                <v:stroke joinstyle="miter"/>
+                <v:path gradientshapeok="t" o:connecttype="rect"/>
+              </v:shapetype>
               <v:shape id="Zone de texte 83" o:spid="_x0000_s1027" type="#_x0000_t202" style="position:absolute;left:0;text-align:left;margin-left:377.4pt;margin-top:250.8pt;width:100.6pt;height:55.5pt;z-index:251731456;visibility:visible;mso-wrap-style:square;mso-width-percent:0;mso-height-percent:0;mso-wrap-distance-left:9pt;mso-wrap-distance-top:0;mso-wrap-distance-right:9pt;mso-wrap-distance-bottom:0;mso-position-horizontal:absolute;mso-position-horizontal-relative:text;mso-position-vertical:absolute;mso-position-vertical-relative:text;mso-width-percent:0;mso-height-percent:0;mso-width-relative:margin;mso-height-relative:margin;v-text-anchor:top" o:gfxdata="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" fillcolor="white [3201]" strokeweight=".5pt">
                 <v:textbox>
                   <w:txbxContent>
@@ -247,6 +254,9 @@
                       <w:proofErr w:type="spellEnd"/>
                       <w:r>
                         <w:t xml:space="preserve">  avec Jeu </w:t>
+                      </w:r>
+                      <w:r>
+                        <w:t>(A)</w:t>
                       </w:r>
                     </w:p>
                     <w:p>
@@ -2010,7 +2020,2557 @@
         <mc:AlternateContent>
           <mc:Choice Requires="wps">
             <w:drawing>
-              <wp:anchor distT="0" distB="0" distL="114300" distR="114300" simplePos="0" relativeHeight="251726336" behindDoc="0" locked="0" layoutInCell="1" allowOverlap="1" wp14:anchorId="19A96DD9" wp14:editId="13E7D0C9">
+              <wp:anchor distT="0" distB="0" distL="114300" distR="114300" simplePos="0" relativeHeight="251783680" behindDoc="0" locked="0" layoutInCell="1" allowOverlap="1" wp14:anchorId="64F3D519" wp14:editId="7943175D">
+                <wp:simplePos x="0" y="0"/>
+                <wp:positionH relativeFrom="column">
+                  <wp:posOffset>3804407</wp:posOffset>
+                </wp:positionH>
+                <wp:positionV relativeFrom="paragraph">
+                  <wp:posOffset>2721029</wp:posOffset>
+                </wp:positionV>
+                <wp:extent cx="1046603" cy="539597"/>
+                <wp:effectExtent l="0" t="0" r="20320" b="13335"/>
+                <wp:wrapNone/>
+                <wp:docPr id="112" name="Zone de texte 112"/>
+                <wp:cNvGraphicFramePr/>
+                <a:graphic xmlns:a="http://schemas.openxmlformats.org/drawingml/2006/main">
+                  <a:graphicData uri="http://schemas.microsoft.com/office/word/2010/wordprocessingShape">
+                    <wps:wsp>
+                      <wps:cNvSpPr txBox="1"/>
+                      <wps:spPr>
+                        <a:xfrm>
+                          <a:off x="0" y="0"/>
+                          <a:ext cx="1046603" cy="539597"/>
+                        </a:xfrm>
+                        <a:prstGeom prst="rect">
+                          <a:avLst/>
+                        </a:prstGeom>
+                        <a:ln/>
+                      </wps:spPr>
+                      <wps:style>
+                        <a:lnRef idx="2">
+                          <a:schemeClr val="accent3">
+                            <a:shade val="50000"/>
+                          </a:schemeClr>
+                        </a:lnRef>
+                        <a:fillRef idx="1">
+                          <a:schemeClr val="accent3"/>
+                        </a:fillRef>
+                        <a:effectRef idx="0">
+                          <a:schemeClr val="accent3"/>
+                        </a:effectRef>
+                        <a:fontRef idx="minor">
+                          <a:schemeClr val="lt1"/>
+                        </a:fontRef>
+                      </wps:style>
+                      <wps:txbx>
+                        <w:txbxContent>
+                          <w:p>
+                            <w:r>
+                              <w:t>*</w:t>
+                            </w:r>
+                            <w:proofErr w:type="spellStart"/>
+                            <w:r>
+                              <w:t>ScoreJoueur</w:t>
+                            </w:r>
+                            <w:proofErr w:type="spellEnd"/>
+                            <w:r>
+                              <w:t>/</w:t>
+                            </w:r>
+                            <w:proofErr w:type="spellStart"/>
+                            <w:r>
+                              <w:t>ScoreTotal</w:t>
+                            </w:r>
+                            <w:proofErr w:type="spellEnd"/>
+                          </w:p>
+                        </w:txbxContent>
+                      </wps:txbx>
+                      <wps:bodyPr rot="0" spcFirstLastPara="0" vertOverflow="overflow" horzOverflow="overflow" vert="horz" wrap="square" lIns="91440" tIns="45720" rIns="91440" bIns="45720" numCol="1" spcCol="0" rtlCol="0" fromWordArt="0" anchor="t" anchorCtr="0" forceAA="0" compatLnSpc="1">
+                        <a:prstTxWarp prst="textNoShape">
+                          <a:avLst/>
+                        </a:prstTxWarp>
+                        <a:noAutofit/>
+                      </wps:bodyPr>
+                    </wps:wsp>
+                  </a:graphicData>
+                </a:graphic>
+                <wp14:sizeRelH relativeFrom="margin">
+                  <wp14:pctWidth>0</wp14:pctWidth>
+                </wp14:sizeRelH>
+                <wp14:sizeRelV relativeFrom="margin">
+                  <wp14:pctHeight>0</wp14:pctHeight>
+                </wp14:sizeRelV>
+              </wp:anchor>
+            </w:drawing>
+          </mc:Choice>
+          <mc:Fallback>
+            <w:pict>
+              <v:shape id="Zone de texte 112" o:spid="_x0000_s1036" type="#_x0000_t202" style="position:absolute;margin-left:299.55pt;margin-top:214.25pt;width:82.4pt;height:42.5pt;z-index:251783680;visibility:visible;mso-wrap-style:square;mso-width-percent:0;mso-height-percent:0;mso-wrap-distance-left:9pt;mso-wrap-distance-top:0;mso-wrap-distance-right:9pt;mso-wrap-distance-bottom:0;mso-position-horizontal:absolute;mso-position-horizontal-relative:text;mso-position-vertical:absolute;mso-position-vertical-relative:text;mso-width-percent:0;mso-height-percent:0;mso-width-relative:margin;mso-height-relative:margin;v-text-anchor:top" o:gfxdata="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" fillcolor="#9bbb59 [3206]" strokecolor="#4e6128 [1606]" strokeweight="2pt">
+                <v:textbox>
+                  <w:txbxContent>
+                    <w:p>
+                      <w:r>
+                        <w:t>*</w:t>
+                      </w:r>
+                      <w:proofErr w:type="spellStart"/>
+                      <w:r>
+                        <w:t>ScoreJoueur</w:t>
+                      </w:r>
+                      <w:proofErr w:type="spellEnd"/>
+                      <w:r>
+                        <w:t>/</w:t>
+                      </w:r>
+                      <w:proofErr w:type="spellStart"/>
+                      <w:r>
+                        <w:t>ScoreTotal</w:t>
+                      </w:r>
+                      <w:proofErr w:type="spellEnd"/>
+                    </w:p>
+                  </w:txbxContent>
+                </v:textbox>
+              </v:shape>
+            </w:pict>
+          </mc:Fallback>
+        </mc:AlternateContent>
+      </w:r>
+      <w:r>
+        <w:rPr>
+          <w:noProof/>
+        </w:rPr>
+        <mc:AlternateContent>
+          <mc:Choice Requires="wps">
+            <w:drawing>
+              <wp:anchor distT="0" distB="0" distL="114300" distR="114300" simplePos="0" relativeHeight="251781632" behindDoc="0" locked="0" layoutInCell="1" allowOverlap="1" wp14:anchorId="03887B46" wp14:editId="25EDE0BB">
+                <wp:simplePos x="0" y="0"/>
+                <wp:positionH relativeFrom="column">
+                  <wp:posOffset>3936273</wp:posOffset>
+                </wp:positionH>
+                <wp:positionV relativeFrom="paragraph">
+                  <wp:posOffset>3326956</wp:posOffset>
+                </wp:positionV>
+                <wp:extent cx="859652" cy="11017"/>
+                <wp:effectExtent l="0" t="76200" r="17145" b="103505"/>
+                <wp:wrapNone/>
+                <wp:docPr id="111" name="Connecteur droit avec flèche 111"/>
+                <wp:cNvGraphicFramePr/>
+                <a:graphic xmlns:a="http://schemas.openxmlformats.org/drawingml/2006/main">
+                  <a:graphicData uri="http://schemas.microsoft.com/office/word/2010/wordprocessingShape">
+                    <wps:wsp>
+                      <wps:cNvCnPr/>
+                      <wps:spPr>
+                        <a:xfrm flipV="1">
+                          <a:off x="0" y="0"/>
+                          <a:ext cx="859652" cy="11017"/>
+                        </a:xfrm>
+                        <a:prstGeom prst="straightConnector1">
+                          <a:avLst/>
+                        </a:prstGeom>
+                        <a:ln>
+                          <a:tailEnd type="arrow"/>
+                        </a:ln>
+                      </wps:spPr>
+                      <wps:style>
+                        <a:lnRef idx="1">
+                          <a:schemeClr val="accent1"/>
+                        </a:lnRef>
+                        <a:fillRef idx="0">
+                          <a:schemeClr val="accent1"/>
+                        </a:fillRef>
+                        <a:effectRef idx="0">
+                          <a:schemeClr val="accent1"/>
+                        </a:effectRef>
+                        <a:fontRef idx="minor">
+                          <a:schemeClr val="tx1"/>
+                        </a:fontRef>
+                      </wps:style>
+                      <wps:bodyPr/>
+                    </wps:wsp>
+                  </a:graphicData>
+                </a:graphic>
+              </wp:anchor>
+            </w:drawing>
+          </mc:Choice>
+          <mc:Fallback>
+            <w:pict>
+              <v:shapetype id="_x0000_t32" coordsize="21600,21600" o:spt="32" o:oned="t" path="m,l21600,21600e" filled="f">
+                <v:path arrowok="t" fillok="f" o:connecttype="none"/>
+                <o:lock v:ext="edit" shapetype="t"/>
+              </v:shapetype>
+              <v:shape id="Connecteur droit avec flèche 111" o:spid="_x0000_s1026" type="#_x0000_t32" style="position:absolute;margin-left:309.95pt;margin-top:261.95pt;width:67.7pt;height:.85pt;flip:y;z-index:251781632;visibility:visible;mso-wrap-style:square;mso-wrap-distance-left:9pt;mso-wrap-distance-top:0;mso-wrap-distance-right:9pt;mso-wrap-distance-bottom:0;mso-position-horizontal:absolute;mso-position-horizontal-relative:text;mso-position-vertical:absolute;mso-position-vertical-relative:text" o:gfxdata="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" strokecolor="#4579b8 [3044]">
+                <v:stroke endarrow="open"/>
+              </v:shape>
+            </w:pict>
+          </mc:Fallback>
+        </mc:AlternateContent>
+      </w:r>
+      <w:r>
+        <w:rPr>
+          <w:noProof/>
+        </w:rPr>
+        <mc:AlternateContent>
+          <mc:Choice Requires="wps">
+            <w:drawing>
+              <wp:anchor distT="0" distB="0" distL="114300" distR="114300" simplePos="0" relativeHeight="251780608" behindDoc="0" locked="0" layoutInCell="1" allowOverlap="1" wp14:anchorId="31D33788" wp14:editId="0F062ED5">
+                <wp:simplePos x="0" y="0"/>
+                <wp:positionH relativeFrom="column">
+                  <wp:posOffset>5719445</wp:posOffset>
+                </wp:positionH>
+                <wp:positionV relativeFrom="paragraph">
+                  <wp:posOffset>6210935</wp:posOffset>
+                </wp:positionV>
+                <wp:extent cx="0" cy="440055"/>
+                <wp:effectExtent l="95250" t="0" r="57150" b="55245"/>
+                <wp:wrapNone/>
+                <wp:docPr id="110" name="Connecteur droit avec flèche 110"/>
+                <wp:cNvGraphicFramePr/>
+                <a:graphic xmlns:a="http://schemas.openxmlformats.org/drawingml/2006/main">
+                  <a:graphicData uri="http://schemas.microsoft.com/office/word/2010/wordprocessingShape">
+                    <wps:wsp>
+                      <wps:cNvCnPr/>
+                      <wps:spPr>
+                        <a:xfrm flipH="1">
+                          <a:off x="0" y="0"/>
+                          <a:ext cx="0" cy="440055"/>
+                        </a:xfrm>
+                        <a:prstGeom prst="straightConnector1">
+                          <a:avLst/>
+                        </a:prstGeom>
+                        <a:ln>
+                          <a:tailEnd type="arrow"/>
+                        </a:ln>
+                      </wps:spPr>
+                      <wps:style>
+                        <a:lnRef idx="1">
+                          <a:schemeClr val="accent1"/>
+                        </a:lnRef>
+                        <a:fillRef idx="0">
+                          <a:schemeClr val="accent1"/>
+                        </a:fillRef>
+                        <a:effectRef idx="0">
+                          <a:schemeClr val="accent1"/>
+                        </a:effectRef>
+                        <a:fontRef idx="minor">
+                          <a:schemeClr val="tx1"/>
+                        </a:fontRef>
+                      </wps:style>
+                      <wps:bodyPr/>
+                    </wps:wsp>
+                  </a:graphicData>
+                </a:graphic>
+                <wp14:sizeRelH relativeFrom="margin">
+                  <wp14:pctWidth>0</wp14:pctWidth>
+                </wp14:sizeRelH>
+                <wp14:sizeRelV relativeFrom="margin">
+                  <wp14:pctHeight>0</wp14:pctHeight>
+                </wp14:sizeRelV>
+              </wp:anchor>
+            </w:drawing>
+          </mc:Choice>
+          <mc:Fallback>
+            <w:pict>
+              <v:shape id="Connecteur droit avec flèche 110" o:spid="_x0000_s1026" type="#_x0000_t32" style="position:absolute;margin-left:450.35pt;margin-top:489.05pt;width:0;height:34.65pt;flip:x;z-index:251780608;visibility:visible;mso-wrap-style:square;mso-width-percent:0;mso-height-percent:0;mso-wrap-distance-left:9pt;mso-wrap-distance-top:0;mso-wrap-distance-right:9pt;mso-wrap-distance-bottom:0;mso-position-horizontal:absolute;mso-position-horizontal-relative:text;mso-position-vertical:absolute;mso-position-vertical-relative:text;mso-width-percent:0;mso-height-percent:0;mso-width-relative:margin;mso-height-relative:margin" o:gfxdata="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" strokecolor="#4579b8 [3044]">
+                <v:stroke endarrow="open"/>
+              </v:shape>
+            </w:pict>
+          </mc:Fallback>
+        </mc:AlternateContent>
+      </w:r>
+      <w:r>
+        <w:rPr>
+          <w:noProof/>
+        </w:rPr>
+        <mc:AlternateContent>
+          <mc:Choice Requires="wps">
+            <w:drawing>
+              <wp:anchor distT="0" distB="0" distL="114300" distR="114300" simplePos="0" relativeHeight="251779584" behindDoc="0" locked="0" layoutInCell="1" allowOverlap="1" wp14:anchorId="7B3F4D5C" wp14:editId="4687B42A">
+                <wp:simplePos x="0" y="0"/>
+                <wp:positionH relativeFrom="column">
+                  <wp:posOffset>5328920</wp:posOffset>
+                </wp:positionH>
+                <wp:positionV relativeFrom="paragraph">
+                  <wp:posOffset>6710680</wp:posOffset>
+                </wp:positionV>
+                <wp:extent cx="1243965" cy="274955"/>
+                <wp:effectExtent l="0" t="0" r="13335" b="10795"/>
+                <wp:wrapNone/>
+                <wp:docPr id="109" name="Zone de texte 109"/>
+                <wp:cNvGraphicFramePr/>
+                <a:graphic xmlns:a="http://schemas.openxmlformats.org/drawingml/2006/main">
+                  <a:graphicData uri="http://schemas.microsoft.com/office/word/2010/wordprocessingShape">
+                    <wps:wsp>
+                      <wps:cNvSpPr txBox="1"/>
+                      <wps:spPr>
+                        <a:xfrm>
+                          <a:off x="0" y="0"/>
+                          <a:ext cx="1243965" cy="274955"/>
+                        </a:xfrm>
+                        <a:prstGeom prst="rect">
+                          <a:avLst/>
+                        </a:prstGeom>
+                        <a:ln/>
+                      </wps:spPr>
+                      <wps:style>
+                        <a:lnRef idx="2">
+                          <a:schemeClr val="accent3">
+                            <a:shade val="50000"/>
+                          </a:schemeClr>
+                        </a:lnRef>
+                        <a:fillRef idx="1">
+                          <a:schemeClr val="accent3"/>
+                        </a:fillRef>
+                        <a:effectRef idx="0">
+                          <a:schemeClr val="accent3"/>
+                        </a:effectRef>
+                        <a:fontRef idx="minor">
+                          <a:schemeClr val="lt1"/>
+                        </a:fontRef>
+                      </wps:style>
+                      <wps:txbx>
+                        <w:txbxContent>
+                          <w:p>
+                            <w:r>
+                              <w:t>Attaque</w:t>
+                            </w:r>
+                          </w:p>
+                        </w:txbxContent>
+                      </wps:txbx>
+                      <wps:bodyPr rot="0" spcFirstLastPara="0" vertOverflow="overflow" horzOverflow="overflow" vert="horz" wrap="square" lIns="91440" tIns="45720" rIns="91440" bIns="45720" numCol="1" spcCol="0" rtlCol="0" fromWordArt="0" anchor="t" anchorCtr="0" forceAA="0" compatLnSpc="1">
+                        <a:prstTxWarp prst="textNoShape">
+                          <a:avLst/>
+                        </a:prstTxWarp>
+                        <a:noAutofit/>
+                      </wps:bodyPr>
+                    </wps:wsp>
+                  </a:graphicData>
+                </a:graphic>
+                <wp14:sizeRelH relativeFrom="margin">
+                  <wp14:pctWidth>0</wp14:pctWidth>
+                </wp14:sizeRelH>
+                <wp14:sizeRelV relativeFrom="margin">
+                  <wp14:pctHeight>0</wp14:pctHeight>
+                </wp14:sizeRelV>
+              </wp:anchor>
+            </w:drawing>
+          </mc:Choice>
+          <mc:Fallback>
+            <w:pict>
+              <v:shape id="Zone de texte 109" o:spid="_x0000_s1037" type="#_x0000_t202" style="position:absolute;margin-left:419.6pt;margin-top:528.4pt;width:97.95pt;height:21.65pt;z-index:251779584;visibility:visible;mso-wrap-style:square;mso-width-percent:0;mso-height-percent:0;mso-wrap-distance-left:9pt;mso-wrap-distance-top:0;mso-wrap-distance-right:9pt;mso-wrap-distance-bottom:0;mso-position-horizontal:absolute;mso-position-horizontal-relative:text;mso-position-vertical:absolute;mso-position-vertical-relative:text;mso-width-percent:0;mso-height-percent:0;mso-width-relative:margin;mso-height-relative:margin;v-text-anchor:top" o:gfxdata="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" fillcolor="#9bbb59 [3206]" strokecolor="#4e6128 [1606]" strokeweight="2pt">
+                <v:textbox>
+                  <w:txbxContent>
+                    <w:p>
+                      <w:r>
+                        <w:t>Attaque</w:t>
+                      </w:r>
+                    </w:p>
+                  </w:txbxContent>
+                </v:textbox>
+              </v:shape>
+            </w:pict>
+          </mc:Fallback>
+        </mc:AlternateContent>
+      </w:r>
+      <w:r>
+        <w:rPr>
+          <w:noProof/>
+        </w:rPr>
+        <mc:AlternateContent>
+          <mc:Choice Requires="wps">
+            <w:drawing>
+              <wp:anchor distT="0" distB="0" distL="114300" distR="114300" simplePos="0" relativeHeight="251778560" behindDoc="0" locked="0" layoutInCell="1" allowOverlap="1" wp14:anchorId="5F177EC1" wp14:editId="2366A79A">
+                <wp:simplePos x="0" y="0"/>
+                <wp:positionH relativeFrom="column">
+                  <wp:posOffset>4848225</wp:posOffset>
+                </wp:positionH>
+                <wp:positionV relativeFrom="paragraph">
+                  <wp:posOffset>5263515</wp:posOffset>
+                </wp:positionV>
+                <wp:extent cx="628015" cy="550545"/>
+                <wp:effectExtent l="0" t="0" r="76835" b="59055"/>
+                <wp:wrapNone/>
+                <wp:docPr id="108" name="Connecteur droit avec flèche 108"/>
+                <wp:cNvGraphicFramePr/>
+                <a:graphic xmlns:a="http://schemas.openxmlformats.org/drawingml/2006/main">
+                  <a:graphicData uri="http://schemas.microsoft.com/office/word/2010/wordprocessingShape">
+                    <wps:wsp>
+                      <wps:cNvCnPr/>
+                      <wps:spPr>
+                        <a:xfrm>
+                          <a:off x="0" y="0"/>
+                          <a:ext cx="628015" cy="550545"/>
+                        </a:xfrm>
+                        <a:prstGeom prst="straightConnector1">
+                          <a:avLst/>
+                        </a:prstGeom>
+                        <a:ln>
+                          <a:tailEnd type="arrow"/>
+                        </a:ln>
+                      </wps:spPr>
+                      <wps:style>
+                        <a:lnRef idx="1">
+                          <a:schemeClr val="accent1"/>
+                        </a:lnRef>
+                        <a:fillRef idx="0">
+                          <a:schemeClr val="accent1"/>
+                        </a:fillRef>
+                        <a:effectRef idx="0">
+                          <a:schemeClr val="accent1"/>
+                        </a:effectRef>
+                        <a:fontRef idx="minor">
+                          <a:schemeClr val="tx1"/>
+                        </a:fontRef>
+                      </wps:style>
+                      <wps:bodyPr/>
+                    </wps:wsp>
+                  </a:graphicData>
+                </a:graphic>
+                <wp14:sizeRelH relativeFrom="margin">
+                  <wp14:pctWidth>0</wp14:pctWidth>
+                </wp14:sizeRelH>
+                <wp14:sizeRelV relativeFrom="margin">
+                  <wp14:pctHeight>0</wp14:pctHeight>
+                </wp14:sizeRelV>
+              </wp:anchor>
+            </w:drawing>
+          </mc:Choice>
+          <mc:Fallback>
+            <w:pict>
+              <v:shape id="Connecteur droit avec flèche 108" o:spid="_x0000_s1026" type="#_x0000_t32" style="position:absolute;margin-left:381.75pt;margin-top:414.45pt;width:49.45pt;height:43.35pt;z-index:251778560;visibility:visible;mso-wrap-style:square;mso-width-percent:0;mso-height-percent:0;mso-wrap-distance-left:9pt;mso-wrap-distance-top:0;mso-wrap-distance-right:9pt;mso-wrap-distance-bottom:0;mso-position-horizontal:absolute;mso-position-horizontal-relative:text;mso-position-vertical:absolute;mso-position-vertical-relative:text;mso-width-percent:0;mso-height-percent:0;mso-width-relative:margin;mso-height-relative:margin" o:gfxdata="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" strokecolor="#4579b8 [3044]">
+                <v:stroke endarrow="open"/>
+              </v:shape>
+            </w:pict>
+          </mc:Fallback>
+        </mc:AlternateContent>
+      </w:r>
+      <w:r>
+        <w:rPr>
+          <w:noProof/>
+        </w:rPr>
+        <mc:AlternateContent>
+          <mc:Choice Requires="wps">
+            <w:drawing>
+              <wp:anchor distT="0" distB="0" distL="114300" distR="114300" simplePos="0" relativeHeight="251777536" behindDoc="0" locked="0" layoutInCell="1" allowOverlap="1" wp14:anchorId="34389198" wp14:editId="7936351A">
+                <wp:simplePos x="0" y="0"/>
+                <wp:positionH relativeFrom="column">
+                  <wp:posOffset>5475605</wp:posOffset>
+                </wp:positionH>
+                <wp:positionV relativeFrom="paragraph">
+                  <wp:posOffset>5879465</wp:posOffset>
+                </wp:positionV>
+                <wp:extent cx="627380" cy="274955"/>
+                <wp:effectExtent l="0" t="0" r="20320" b="10795"/>
+                <wp:wrapNone/>
+                <wp:docPr id="107" name="Zone de texte 107"/>
+                <wp:cNvGraphicFramePr/>
+                <a:graphic xmlns:a="http://schemas.openxmlformats.org/drawingml/2006/main">
+                  <a:graphicData uri="http://schemas.microsoft.com/office/word/2010/wordprocessingShape">
+                    <wps:wsp>
+                      <wps:cNvSpPr txBox="1"/>
+                      <wps:spPr>
+                        <a:xfrm>
+                          <a:off x="0" y="0"/>
+                          <a:ext cx="627380" cy="274955"/>
+                        </a:xfrm>
+                        <a:prstGeom prst="rect">
+                          <a:avLst/>
+                        </a:prstGeom>
+                        <a:ln/>
+                      </wps:spPr>
+                      <wps:style>
+                        <a:lnRef idx="2">
+                          <a:schemeClr val="accent6">
+                            <a:shade val="50000"/>
+                          </a:schemeClr>
+                        </a:lnRef>
+                        <a:fillRef idx="1">
+                          <a:schemeClr val="accent6"/>
+                        </a:fillRef>
+                        <a:effectRef idx="0">
+                          <a:schemeClr val="accent6"/>
+                        </a:effectRef>
+                        <a:fontRef idx="minor">
+                          <a:schemeClr val="lt1"/>
+                        </a:fontRef>
+                      </wps:style>
+                      <wps:txbx>
+                        <w:txbxContent>
+                          <w:p>
+                            <w:proofErr w:type="gramStart"/>
+                            <w:r>
+                              <w:t>sinon</w:t>
+                            </w:r>
+                            <w:proofErr w:type="gramEnd"/>
+                            <w:r>
+                              <w:t xml:space="preserve"> </w:t>
+                            </w:r>
+                          </w:p>
+                        </w:txbxContent>
+                      </wps:txbx>
+                      <wps:bodyPr rot="0" spcFirstLastPara="0" vertOverflow="overflow" horzOverflow="overflow" vert="horz" wrap="square" lIns="91440" tIns="45720" rIns="91440" bIns="45720" numCol="1" spcCol="0" rtlCol="0" fromWordArt="0" anchor="t" anchorCtr="0" forceAA="0" compatLnSpc="1">
+                        <a:prstTxWarp prst="textNoShape">
+                          <a:avLst/>
+                        </a:prstTxWarp>
+                        <a:noAutofit/>
+                      </wps:bodyPr>
+                    </wps:wsp>
+                  </a:graphicData>
+                </a:graphic>
+                <wp14:sizeRelH relativeFrom="margin">
+                  <wp14:pctWidth>0</wp14:pctWidth>
+                </wp14:sizeRelH>
+                <wp14:sizeRelV relativeFrom="margin">
+                  <wp14:pctHeight>0</wp14:pctHeight>
+                </wp14:sizeRelV>
+              </wp:anchor>
+            </w:drawing>
+          </mc:Choice>
+          <mc:Fallback>
+            <w:pict>
+              <v:shape id="Zone de texte 107" o:spid="_x0000_s1038" type="#_x0000_t202" style="position:absolute;margin-left:431.15pt;margin-top:462.95pt;width:49.4pt;height:21.65pt;z-index:251777536;visibility:visible;mso-wrap-style:square;mso-width-percent:0;mso-height-percent:0;mso-wrap-distance-left:9pt;mso-wrap-distance-top:0;mso-wrap-distance-right:9pt;mso-wrap-distance-bottom:0;mso-position-horizontal:absolute;mso-position-horizontal-relative:text;mso-position-vertical:absolute;mso-position-vertical-relative:text;mso-width-percent:0;mso-height-percent:0;mso-width-relative:margin;mso-height-relative:margin;v-text-anchor:top" o:gfxdata="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" fillcolor="#f79646 [3209]" strokecolor="#974706 [1609]" strokeweight="2pt">
+                <v:textbox>
+                  <w:txbxContent>
+                    <w:p>
+                      <w:proofErr w:type="gramStart"/>
+                      <w:r>
+                        <w:t>sinon</w:t>
+                      </w:r>
+                      <w:proofErr w:type="gramEnd"/>
+                      <w:r>
+                        <w:t xml:space="preserve"> </w:t>
+                      </w:r>
+                    </w:p>
+                  </w:txbxContent>
+                </v:textbox>
+              </v:shape>
+            </w:pict>
+          </mc:Fallback>
+        </mc:AlternateContent>
+      </w:r>
+      <w:r>
+        <w:rPr>
+          <w:noProof/>
+        </w:rPr>
+        <mc:AlternateContent>
+          <mc:Choice Requires="wps">
+            <w:drawing>
+              <wp:anchor distT="0" distB="0" distL="114300" distR="114300" simplePos="0" relativeHeight="251735552" behindDoc="0" locked="0" layoutInCell="1" allowOverlap="1" wp14:anchorId="2FA03230" wp14:editId="2FB22C23">
+                <wp:simplePos x="0" y="0"/>
+                <wp:positionH relativeFrom="column">
+                  <wp:posOffset>5133975</wp:posOffset>
+                </wp:positionH>
+                <wp:positionV relativeFrom="paragraph">
+                  <wp:posOffset>8059420</wp:posOffset>
+                </wp:positionV>
+                <wp:extent cx="957580" cy="385445"/>
+                <wp:effectExtent l="0" t="0" r="13970" b="14605"/>
+                <wp:wrapNone/>
+                <wp:docPr id="85" name="Zone de texte 85"/>
+                <wp:cNvGraphicFramePr/>
+                <a:graphic xmlns:a="http://schemas.openxmlformats.org/drawingml/2006/main">
+                  <a:graphicData uri="http://schemas.microsoft.com/office/word/2010/wordprocessingShape">
+                    <wps:wsp>
+                      <wps:cNvSpPr txBox="1"/>
+                      <wps:spPr>
+                        <a:xfrm>
+                          <a:off x="0" y="0"/>
+                          <a:ext cx="957580" cy="385445"/>
+                        </a:xfrm>
+                        <a:prstGeom prst="rect">
+                          <a:avLst/>
+                        </a:prstGeom>
+                        <a:ln/>
+                      </wps:spPr>
+                      <wps:style>
+                        <a:lnRef idx="2">
+                          <a:schemeClr val="accent6">
+                            <a:shade val="50000"/>
+                          </a:schemeClr>
+                        </a:lnRef>
+                        <a:fillRef idx="1">
+                          <a:schemeClr val="accent6"/>
+                        </a:fillRef>
+                        <a:effectRef idx="0">
+                          <a:schemeClr val="accent6"/>
+                        </a:effectRef>
+                        <a:fontRef idx="minor">
+                          <a:schemeClr val="lt1"/>
+                        </a:fontRef>
+                      </wps:style>
+                      <wps:txbx>
+                        <w:txbxContent>
+                          <w:p>
+                            <w:r>
+                              <w:t>Si P est petit</w:t>
+                            </w:r>
+                          </w:p>
+                        </w:txbxContent>
+                      </wps:txbx>
+                      <wps:bodyPr rot="0" spcFirstLastPara="0" vertOverflow="overflow" horzOverflow="overflow" vert="horz" wrap="square" lIns="91440" tIns="45720" rIns="91440" bIns="45720" numCol="1" spcCol="0" rtlCol="0" fromWordArt="0" anchor="t" anchorCtr="0" forceAA="0" compatLnSpc="1">
+                        <a:prstTxWarp prst="textNoShape">
+                          <a:avLst/>
+                        </a:prstTxWarp>
+                        <a:noAutofit/>
+                      </wps:bodyPr>
+                    </wps:wsp>
+                  </a:graphicData>
+                </a:graphic>
+                <wp14:sizeRelH relativeFrom="margin">
+                  <wp14:pctWidth>0</wp14:pctWidth>
+                </wp14:sizeRelH>
+                <wp14:sizeRelV relativeFrom="margin">
+                  <wp14:pctHeight>0</wp14:pctHeight>
+                </wp14:sizeRelV>
+              </wp:anchor>
+            </w:drawing>
+          </mc:Choice>
+          <mc:Fallback>
+            <w:pict>
+              <v:shape id="Zone de texte 85" o:spid="_x0000_s1039" type="#_x0000_t202" style="position:absolute;margin-left:404.25pt;margin-top:634.6pt;width:75.4pt;height:30.35pt;z-index:251735552;visibility:visible;mso-wrap-style:square;mso-width-percent:0;mso-height-percent:0;mso-wrap-distance-left:9pt;mso-wrap-distance-top:0;mso-wrap-distance-right:9pt;mso-wrap-distance-bottom:0;mso-position-horizontal:absolute;mso-position-horizontal-relative:text;mso-position-vertical:absolute;mso-position-vertical-relative:text;mso-width-percent:0;mso-height-percent:0;mso-width-relative:margin;mso-height-relative:margin;v-text-anchor:top" o:gfxdata="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" fillcolor="#f79646 [3209]" strokecolor="#974706 [1609]" strokeweight="2pt">
+                <v:textbox>
+                  <w:txbxContent>
+                    <w:p>
+                      <w:r>
+                        <w:t>Si P est petit</w:t>
+                      </w:r>
+                    </w:p>
+                  </w:txbxContent>
+                </v:textbox>
+              </v:shape>
+            </w:pict>
+          </mc:Fallback>
+        </mc:AlternateContent>
+      </w:r>
+      <w:r>
+        <w:rPr>
+          <w:noProof/>
+        </w:rPr>
+        <mc:AlternateContent>
+          <mc:Choice Requires="wps">
+            <w:drawing>
+              <wp:anchor distT="0" distB="0" distL="114300" distR="114300" simplePos="0" relativeHeight="251775488" behindDoc="0" locked="0" layoutInCell="1" allowOverlap="1" wp14:anchorId="6154063E" wp14:editId="6F8055F5">
+                <wp:simplePos x="0" y="0"/>
+                <wp:positionH relativeFrom="column">
+                  <wp:posOffset>4163611</wp:posOffset>
+                </wp:positionH>
+                <wp:positionV relativeFrom="paragraph">
+                  <wp:posOffset>5218154</wp:posOffset>
+                </wp:positionV>
+                <wp:extent cx="0" cy="440055"/>
+                <wp:effectExtent l="95250" t="0" r="57150" b="55245"/>
+                <wp:wrapNone/>
+                <wp:docPr id="106" name="Connecteur droit avec flèche 106"/>
+                <wp:cNvGraphicFramePr/>
+                <a:graphic xmlns:a="http://schemas.openxmlformats.org/drawingml/2006/main">
+                  <a:graphicData uri="http://schemas.microsoft.com/office/word/2010/wordprocessingShape">
+                    <wps:wsp>
+                      <wps:cNvCnPr/>
+                      <wps:spPr>
+                        <a:xfrm flipH="1">
+                          <a:off x="0" y="0"/>
+                          <a:ext cx="0" cy="440055"/>
+                        </a:xfrm>
+                        <a:prstGeom prst="straightConnector1">
+                          <a:avLst/>
+                        </a:prstGeom>
+                        <a:ln>
+                          <a:tailEnd type="arrow"/>
+                        </a:ln>
+                      </wps:spPr>
+                      <wps:style>
+                        <a:lnRef idx="1">
+                          <a:schemeClr val="accent1"/>
+                        </a:lnRef>
+                        <a:fillRef idx="0">
+                          <a:schemeClr val="accent1"/>
+                        </a:fillRef>
+                        <a:effectRef idx="0">
+                          <a:schemeClr val="accent1"/>
+                        </a:effectRef>
+                        <a:fontRef idx="minor">
+                          <a:schemeClr val="tx1"/>
+                        </a:fontRef>
+                      </wps:style>
+                      <wps:bodyPr/>
+                    </wps:wsp>
+                  </a:graphicData>
+                </a:graphic>
+                <wp14:sizeRelH relativeFrom="margin">
+                  <wp14:pctWidth>0</wp14:pctWidth>
+                </wp14:sizeRelH>
+                <wp14:sizeRelV relativeFrom="margin">
+                  <wp14:pctHeight>0</wp14:pctHeight>
+                </wp14:sizeRelV>
+              </wp:anchor>
+            </w:drawing>
+          </mc:Choice>
+          <mc:Fallback>
+            <w:pict>
+              <v:shape id="Connecteur droit avec flèche 106" o:spid="_x0000_s1026" type="#_x0000_t32" style="position:absolute;margin-left:327.85pt;margin-top:410.9pt;width:0;height:34.65pt;flip:x;z-index:251775488;visibility:visible;mso-wrap-style:square;mso-width-percent:0;mso-height-percent:0;mso-wrap-distance-left:9pt;mso-wrap-distance-top:0;mso-wrap-distance-right:9pt;mso-wrap-distance-bottom:0;mso-position-horizontal:absolute;mso-position-horizontal-relative:text;mso-position-vertical:absolute;mso-position-vertical-relative:text;mso-width-percent:0;mso-height-percent:0;mso-width-relative:margin;mso-height-relative:margin" o:gfxdata="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" strokecolor="#4579b8 [3044]">
+                <v:stroke endarrow="open"/>
+              </v:shape>
+            </w:pict>
+          </mc:Fallback>
+        </mc:AlternateContent>
+      </w:r>
+      <w:r>
+        <w:rPr>
+          <w:noProof/>
+        </w:rPr>
+        <mc:AlternateContent>
+          <mc:Choice Requires="wps">
+            <w:drawing>
+              <wp:anchor distT="0" distB="0" distL="114300" distR="114300" simplePos="0" relativeHeight="251773440" behindDoc="0" locked="0" layoutInCell="1" allowOverlap="1" wp14:anchorId="296E8540" wp14:editId="0FFABBA6">
+                <wp:simplePos x="0" y="0"/>
+                <wp:positionH relativeFrom="column">
+                  <wp:posOffset>4330792</wp:posOffset>
+                </wp:positionH>
+                <wp:positionV relativeFrom="paragraph">
+                  <wp:posOffset>6277610</wp:posOffset>
+                </wp:positionV>
+                <wp:extent cx="0" cy="440055"/>
+                <wp:effectExtent l="95250" t="0" r="57150" b="55245"/>
+                <wp:wrapNone/>
+                <wp:docPr id="105" name="Connecteur droit avec flèche 105"/>
+                <wp:cNvGraphicFramePr/>
+                <a:graphic xmlns:a="http://schemas.openxmlformats.org/drawingml/2006/main">
+                  <a:graphicData uri="http://schemas.microsoft.com/office/word/2010/wordprocessingShape">
+                    <wps:wsp>
+                      <wps:cNvCnPr/>
+                      <wps:spPr>
+                        <a:xfrm flipH="1">
+                          <a:off x="0" y="0"/>
+                          <a:ext cx="0" cy="440055"/>
+                        </a:xfrm>
+                        <a:prstGeom prst="straightConnector1">
+                          <a:avLst/>
+                        </a:prstGeom>
+                        <a:ln>
+                          <a:tailEnd type="arrow"/>
+                        </a:ln>
+                      </wps:spPr>
+                      <wps:style>
+                        <a:lnRef idx="1">
+                          <a:schemeClr val="accent1"/>
+                        </a:lnRef>
+                        <a:fillRef idx="0">
+                          <a:schemeClr val="accent1"/>
+                        </a:fillRef>
+                        <a:effectRef idx="0">
+                          <a:schemeClr val="accent1"/>
+                        </a:effectRef>
+                        <a:fontRef idx="minor">
+                          <a:schemeClr val="tx1"/>
+                        </a:fontRef>
+                      </wps:style>
+                      <wps:bodyPr/>
+                    </wps:wsp>
+                  </a:graphicData>
+                </a:graphic>
+                <wp14:sizeRelH relativeFrom="margin">
+                  <wp14:pctWidth>0</wp14:pctWidth>
+                </wp14:sizeRelH>
+                <wp14:sizeRelV relativeFrom="margin">
+                  <wp14:pctHeight>0</wp14:pctHeight>
+                </wp14:sizeRelV>
+              </wp:anchor>
+            </w:drawing>
+          </mc:Choice>
+          <mc:Fallback>
+            <w:pict>
+              <v:shape id="Connecteur droit avec flèche 105" o:spid="_x0000_s1026" type="#_x0000_t32" style="position:absolute;margin-left:341pt;margin-top:494.3pt;width:0;height:34.65pt;flip:x;z-index:251773440;visibility:visible;mso-wrap-style:square;mso-width-percent:0;mso-height-percent:0;mso-wrap-distance-left:9pt;mso-wrap-distance-top:0;mso-wrap-distance-right:9pt;mso-wrap-distance-bottom:0;mso-position-horizontal:absolute;mso-position-horizontal-relative:text;mso-position-vertical:absolute;mso-position-vertical-relative:text;mso-width-percent:0;mso-height-percent:0;mso-width-relative:margin;mso-height-relative:margin" o:gfxdata="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" strokecolor="#4579b8 [3044]">
+                <v:stroke endarrow="open"/>
+              </v:shape>
+            </w:pict>
+          </mc:Fallback>
+        </mc:AlternateContent>
+      </w:r>
+      <w:r>
+        <w:rPr>
+          <w:noProof/>
+        </w:rPr>
+        <mc:AlternateContent>
+          <mc:Choice Requires="wps">
+            <w:drawing>
+              <wp:anchor distT="0" distB="0" distL="114300" distR="114300" simplePos="0" relativeHeight="251733504" behindDoc="0" locked="0" layoutInCell="1" allowOverlap="1" wp14:anchorId="20FD8927" wp14:editId="39835956">
+                <wp:simplePos x="0" y="0"/>
+                <wp:positionH relativeFrom="column">
+                  <wp:posOffset>3573053</wp:posOffset>
+                </wp:positionH>
+                <wp:positionV relativeFrom="paragraph">
+                  <wp:posOffset>5772700</wp:posOffset>
+                </wp:positionV>
+                <wp:extent cx="1563508" cy="495759"/>
+                <wp:effectExtent l="0" t="0" r="17780" b="19050"/>
+                <wp:wrapNone/>
+                <wp:docPr id="47" name="Zone de texte 47"/>
+                <wp:cNvGraphicFramePr/>
+                <a:graphic xmlns:a="http://schemas.openxmlformats.org/drawingml/2006/main">
+                  <a:graphicData uri="http://schemas.microsoft.com/office/word/2010/wordprocessingShape">
+                    <wps:wsp>
+                      <wps:cNvSpPr txBox="1"/>
+                      <wps:spPr>
+                        <a:xfrm>
+                          <a:off x="0" y="0"/>
+                          <a:ext cx="1563508" cy="495759"/>
+                        </a:xfrm>
+                        <a:prstGeom prst="rect">
+                          <a:avLst/>
+                        </a:prstGeom>
+                        <a:ln/>
+                      </wps:spPr>
+                      <wps:style>
+                        <a:lnRef idx="2">
+                          <a:schemeClr val="accent6">
+                            <a:shade val="50000"/>
+                          </a:schemeClr>
+                        </a:lnRef>
+                        <a:fillRef idx="1">
+                          <a:schemeClr val="accent6"/>
+                        </a:fillRef>
+                        <a:effectRef idx="0">
+                          <a:schemeClr val="accent6"/>
+                        </a:effectRef>
+                        <a:fontRef idx="minor">
+                          <a:schemeClr val="lt1"/>
+                        </a:fontRef>
+                      </wps:style>
+                      <wps:txbx>
+                        <w:txbxContent>
+                          <w:p>
+                            <w:proofErr w:type="spellStart"/>
+                            <w:r>
+                              <w:t>monScore</w:t>
+                            </w:r>
+                            <w:proofErr w:type="spellEnd"/>
+                            <w:r>
+                              <w:t xml:space="preserve"> &gt; </w:t>
+                            </w:r>
+                            <w:r>
+                              <w:t>Score</w:t>
+                            </w:r>
+                            <w:r>
+                              <w:t xml:space="preserve"> + </w:t>
+                            </w:r>
+                            <w:proofErr w:type="gramStart"/>
+                            <w:r>
+                              <w:t>abs(</w:t>
+                            </w:r>
+                            <w:proofErr w:type="gramEnd"/>
+                            <w:r>
+                              <w:t>Force(P))</w:t>
+                            </w:r>
+                          </w:p>
+                          <w:p/>
+                        </w:txbxContent>
+                      </wps:txbx>
+                      <wps:bodyPr rot="0" spcFirstLastPara="0" vertOverflow="overflow" horzOverflow="overflow" vert="horz" wrap="square" lIns="91440" tIns="45720" rIns="91440" bIns="45720" numCol="1" spcCol="0" rtlCol="0" fromWordArt="0" anchor="t" anchorCtr="0" forceAA="0" compatLnSpc="1">
+                        <a:prstTxWarp prst="textNoShape">
+                          <a:avLst/>
+                        </a:prstTxWarp>
+                        <a:noAutofit/>
+                      </wps:bodyPr>
+                    </wps:wsp>
+                  </a:graphicData>
+                </a:graphic>
+                <wp14:sizeRelH relativeFrom="margin">
+                  <wp14:pctWidth>0</wp14:pctWidth>
+                </wp14:sizeRelH>
+                <wp14:sizeRelV relativeFrom="margin">
+                  <wp14:pctHeight>0</wp14:pctHeight>
+                </wp14:sizeRelV>
+              </wp:anchor>
+            </w:drawing>
+          </mc:Choice>
+          <mc:Fallback>
+            <w:pict>
+              <v:shape id="Zone de texte 47" o:spid="_x0000_s1040" type="#_x0000_t202" style="position:absolute;margin-left:281.35pt;margin-top:454.55pt;width:123.1pt;height:39.05pt;z-index:251733504;visibility:visible;mso-wrap-style:square;mso-width-percent:0;mso-height-percent:0;mso-wrap-distance-left:9pt;mso-wrap-distance-top:0;mso-wrap-distance-right:9pt;mso-wrap-distance-bottom:0;mso-position-horizontal:absolute;mso-position-horizontal-relative:text;mso-position-vertical:absolute;mso-position-vertical-relative:text;mso-width-percent:0;mso-height-percent:0;mso-width-relative:margin;mso-height-relative:margin;v-text-anchor:top" o:gfxdata="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" fillcolor="#f79646 [3209]" strokecolor="#974706 [1609]" strokeweight="2pt">
+                <v:textbox>
+                  <w:txbxContent>
+                    <w:p>
+                      <w:proofErr w:type="spellStart"/>
+                      <w:r>
+                        <w:t>monScore</w:t>
+                      </w:r>
+                      <w:proofErr w:type="spellEnd"/>
+                      <w:r>
+                        <w:t xml:space="preserve"> &gt; </w:t>
+                      </w:r>
+                      <w:r>
+                        <w:t>Score</w:t>
+                      </w:r>
+                      <w:r>
+                        <w:t xml:space="preserve"> + </w:t>
+                      </w:r>
+                      <w:proofErr w:type="gramStart"/>
+                      <w:r>
+                        <w:t>abs(</w:t>
+                      </w:r>
+                      <w:proofErr w:type="gramEnd"/>
+                      <w:r>
+                        <w:t>Force(P))</w:t>
+                      </w:r>
+                    </w:p>
+                    <w:p/>
+                  </w:txbxContent>
+                </v:textbox>
+              </v:shape>
+            </w:pict>
+          </mc:Fallback>
+        </mc:AlternateContent>
+      </w:r>
+      <w:r>
+        <w:rPr>
+          <w:noProof/>
+        </w:rPr>
+        <mc:AlternateContent>
+          <mc:Choice Requires="wps">
+            <w:drawing>
+              <wp:anchor distT="0" distB="0" distL="114300" distR="114300" simplePos="0" relativeHeight="251771392" behindDoc="0" locked="0" layoutInCell="1" allowOverlap="1" wp14:anchorId="7F070C9C" wp14:editId="4C7BAABE">
+                <wp:simplePos x="0" y="0"/>
+                <wp:positionH relativeFrom="column">
+                  <wp:posOffset>1876425</wp:posOffset>
+                </wp:positionH>
+                <wp:positionV relativeFrom="paragraph">
+                  <wp:posOffset>4417060</wp:posOffset>
+                </wp:positionV>
+                <wp:extent cx="2059305" cy="473075"/>
+                <wp:effectExtent l="0" t="0" r="74295" b="79375"/>
+                <wp:wrapNone/>
+                <wp:docPr id="104" name="Connecteur droit avec flèche 104"/>
+                <wp:cNvGraphicFramePr/>
+                <a:graphic xmlns:a="http://schemas.openxmlformats.org/drawingml/2006/main">
+                  <a:graphicData uri="http://schemas.microsoft.com/office/word/2010/wordprocessingShape">
+                    <wps:wsp>
+                      <wps:cNvCnPr/>
+                      <wps:spPr>
+                        <a:xfrm>
+                          <a:off x="0" y="0"/>
+                          <a:ext cx="2059305" cy="473075"/>
+                        </a:xfrm>
+                        <a:prstGeom prst="straightConnector1">
+                          <a:avLst/>
+                        </a:prstGeom>
+                        <a:ln>
+                          <a:tailEnd type="arrow"/>
+                        </a:ln>
+                      </wps:spPr>
+                      <wps:style>
+                        <a:lnRef idx="1">
+                          <a:schemeClr val="accent1"/>
+                        </a:lnRef>
+                        <a:fillRef idx="0">
+                          <a:schemeClr val="accent1"/>
+                        </a:fillRef>
+                        <a:effectRef idx="0">
+                          <a:schemeClr val="accent1"/>
+                        </a:effectRef>
+                        <a:fontRef idx="minor">
+                          <a:schemeClr val="tx1"/>
+                        </a:fontRef>
+                      </wps:style>
+                      <wps:bodyPr/>
+                    </wps:wsp>
+                  </a:graphicData>
+                </a:graphic>
+                <wp14:sizeRelH relativeFrom="margin">
+                  <wp14:pctWidth>0</wp14:pctWidth>
+                </wp14:sizeRelH>
+                <wp14:sizeRelV relativeFrom="margin">
+                  <wp14:pctHeight>0</wp14:pctHeight>
+                </wp14:sizeRelV>
+              </wp:anchor>
+            </w:drawing>
+          </mc:Choice>
+          <mc:Fallback>
+            <w:pict>
+              <v:shape id="Connecteur droit avec flèche 104" o:spid="_x0000_s1026" type="#_x0000_t32" style="position:absolute;margin-left:147.75pt;margin-top:347.8pt;width:162.15pt;height:37.25pt;z-index:251771392;visibility:visible;mso-wrap-style:square;mso-width-percent:0;mso-height-percent:0;mso-wrap-distance-left:9pt;mso-wrap-distance-top:0;mso-wrap-distance-right:9pt;mso-wrap-distance-bottom:0;mso-position-horizontal:absolute;mso-position-horizontal-relative:text;mso-position-vertical:absolute;mso-position-vertical-relative:text;mso-width-percent:0;mso-height-percent:0;mso-width-relative:margin;mso-height-relative:margin" o:gfxdata="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" strokecolor="#4579b8 [3044]">
+                <v:stroke endarrow="open"/>
+              </v:shape>
+            </w:pict>
+          </mc:Fallback>
+        </mc:AlternateContent>
+      </w:r>
+      <w:r>
+        <w:rPr>
+          <w:noProof/>
+        </w:rPr>
+        <mc:AlternateContent>
+          <mc:Choice Requires="wps">
+            <w:drawing>
+              <wp:anchor distT="0" distB="0" distL="114300" distR="114300" simplePos="0" relativeHeight="251769344" behindDoc="0" locked="0" layoutInCell="1" allowOverlap="1" wp14:anchorId="3F520E6B" wp14:editId="49FFFF14">
+                <wp:simplePos x="0" y="0"/>
+                <wp:positionH relativeFrom="column">
+                  <wp:posOffset>3262630</wp:posOffset>
+                </wp:positionH>
+                <wp:positionV relativeFrom="paragraph">
+                  <wp:posOffset>4935220</wp:posOffset>
+                </wp:positionV>
+                <wp:extent cx="1871980" cy="274955"/>
+                <wp:effectExtent l="0" t="0" r="13970" b="10795"/>
+                <wp:wrapNone/>
+                <wp:docPr id="103" name="Zone de texte 103"/>
+                <wp:cNvGraphicFramePr/>
+                <a:graphic xmlns:a="http://schemas.openxmlformats.org/drawingml/2006/main">
+                  <a:graphicData uri="http://schemas.microsoft.com/office/word/2010/wordprocessingShape">
+                    <wps:wsp>
+                      <wps:cNvSpPr txBox="1"/>
+                      <wps:spPr>
+                        <a:xfrm>
+                          <a:off x="0" y="0"/>
+                          <a:ext cx="1871980" cy="274955"/>
+                        </a:xfrm>
+                        <a:prstGeom prst="rect">
+                          <a:avLst/>
+                        </a:prstGeom>
+                        <a:ln/>
+                      </wps:spPr>
+                      <wps:style>
+                        <a:lnRef idx="2">
+                          <a:schemeClr val="accent6">
+                            <a:shade val="50000"/>
+                          </a:schemeClr>
+                        </a:lnRef>
+                        <a:fillRef idx="1">
+                          <a:schemeClr val="accent6"/>
+                        </a:fillRef>
+                        <a:effectRef idx="0">
+                          <a:schemeClr val="accent6"/>
+                        </a:effectRef>
+                        <a:fontRef idx="minor">
+                          <a:schemeClr val="lt1"/>
+                        </a:fontRef>
+                      </wps:style>
+                      <wps:txbx>
+                        <w:txbxContent>
+                          <w:p>
+                            <w:r>
+                              <w:t>Si M = MAX(A</w:t>
+                            </w:r>
+                            <w:r>
+                              <w:t>1</w:t>
+                            </w:r>
+                            <w:r>
+                              <w:t>)=</w:t>
+                            </w:r>
+                            <w:r>
+                              <w:t> </w:t>
+                            </w:r>
+                            <w:proofErr w:type="gramStart"/>
+                            <w:r>
+                              <w:t>!</w:t>
+                            </w:r>
+                            <w:r>
+                              <w:t>MAX</w:t>
+                            </w:r>
+                            <w:proofErr w:type="gramEnd"/>
+                            <w:r>
+                              <w:t>(A2)</w:t>
+                            </w:r>
+                          </w:p>
+                        </w:txbxContent>
+                      </wps:txbx>
+                      <wps:bodyPr rot="0" spcFirstLastPara="0" vertOverflow="overflow" horzOverflow="overflow" vert="horz" wrap="square" lIns="91440" tIns="45720" rIns="91440" bIns="45720" numCol="1" spcCol="0" rtlCol="0" fromWordArt="0" anchor="t" anchorCtr="0" forceAA="0" compatLnSpc="1">
+                        <a:prstTxWarp prst="textNoShape">
+                          <a:avLst/>
+                        </a:prstTxWarp>
+                        <a:noAutofit/>
+                      </wps:bodyPr>
+                    </wps:wsp>
+                  </a:graphicData>
+                </a:graphic>
+                <wp14:sizeRelH relativeFrom="margin">
+                  <wp14:pctWidth>0</wp14:pctWidth>
+                </wp14:sizeRelH>
+                <wp14:sizeRelV relativeFrom="margin">
+                  <wp14:pctHeight>0</wp14:pctHeight>
+                </wp14:sizeRelV>
+              </wp:anchor>
+            </w:drawing>
+          </mc:Choice>
+          <mc:Fallback>
+            <w:pict>
+              <v:shape id="Zone de texte 103" o:spid="_x0000_s1041" type="#_x0000_t202" style="position:absolute;margin-left:256.9pt;margin-top:388.6pt;width:147.4pt;height:21.65pt;z-index:251769344;visibility:visible;mso-wrap-style:square;mso-width-percent:0;mso-height-percent:0;mso-wrap-distance-left:9pt;mso-wrap-distance-top:0;mso-wrap-distance-right:9pt;mso-wrap-distance-bottom:0;mso-position-horizontal:absolute;mso-position-horizontal-relative:text;mso-position-vertical:absolute;mso-position-vertical-relative:text;mso-width-percent:0;mso-height-percent:0;mso-width-relative:margin;mso-height-relative:margin;v-text-anchor:top" o:gfxdata="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" fillcolor="#f79646 [3209]" strokecolor="#974706 [1609]" strokeweight="2pt">
+                <v:textbox>
+                  <w:txbxContent>
+                    <w:p>
+                      <w:r>
+                        <w:t>Si M = MAX(A</w:t>
+                      </w:r>
+                      <w:r>
+                        <w:t>1</w:t>
+                      </w:r>
+                      <w:r>
+                        <w:t>)=</w:t>
+                      </w:r>
+                      <w:r>
+                        <w:t> </w:t>
+                      </w:r>
+                      <w:proofErr w:type="gramStart"/>
+                      <w:r>
+                        <w:t>!</w:t>
+                      </w:r>
+                      <w:r>
+                        <w:t>MAX</w:t>
+                      </w:r>
+                      <w:proofErr w:type="gramEnd"/>
+                      <w:r>
+                        <w:t>(A2)</w:t>
+                      </w:r>
+                    </w:p>
+                  </w:txbxContent>
+                </v:textbox>
+              </v:shape>
+            </w:pict>
+          </mc:Fallback>
+        </mc:AlternateContent>
+      </w:r>
+      <w:r>
+        <w:rPr>
+          <w:noProof/>
+        </w:rPr>
+        <mc:AlternateContent>
+          <mc:Choice Requires="wps">
+            <w:drawing>
+              <wp:anchor distT="0" distB="0" distL="114300" distR="114300" simplePos="0" relativeHeight="251739648" behindDoc="0" locked="0" layoutInCell="1" allowOverlap="1" wp14:anchorId="7CE984CB" wp14:editId="25985A7B">
+                <wp:simplePos x="0" y="0"/>
+                <wp:positionH relativeFrom="column">
+                  <wp:posOffset>5265420</wp:posOffset>
+                </wp:positionH>
+                <wp:positionV relativeFrom="paragraph">
+                  <wp:posOffset>7430135</wp:posOffset>
+                </wp:positionV>
+                <wp:extent cx="957580" cy="385445"/>
+                <wp:effectExtent l="0" t="0" r="13970" b="14605"/>
+                <wp:wrapNone/>
+                <wp:docPr id="87" name="Zone de texte 87"/>
+                <wp:cNvGraphicFramePr/>
+                <a:graphic xmlns:a="http://schemas.openxmlformats.org/drawingml/2006/main">
+                  <a:graphicData uri="http://schemas.microsoft.com/office/word/2010/wordprocessingShape">
+                    <wps:wsp>
+                      <wps:cNvSpPr txBox="1"/>
+                      <wps:spPr>
+                        <a:xfrm>
+                          <a:off x="0" y="0"/>
+                          <a:ext cx="957580" cy="385445"/>
+                        </a:xfrm>
+                        <a:prstGeom prst="rect">
+                          <a:avLst/>
+                        </a:prstGeom>
+                        <a:ln/>
+                      </wps:spPr>
+                      <wps:style>
+                        <a:lnRef idx="2">
+                          <a:schemeClr val="accent6">
+                            <a:shade val="50000"/>
+                          </a:schemeClr>
+                        </a:lnRef>
+                        <a:fillRef idx="1">
+                          <a:schemeClr val="accent6"/>
+                        </a:fillRef>
+                        <a:effectRef idx="0">
+                          <a:schemeClr val="accent6"/>
+                        </a:effectRef>
+                        <a:fontRef idx="minor">
+                          <a:schemeClr val="lt1"/>
+                        </a:fontRef>
+                      </wps:style>
+                      <wps:txbx>
+                        <w:txbxContent>
+                          <w:p>
+                            <w:r>
+                              <w:t xml:space="preserve">Si P est </w:t>
+                            </w:r>
+                            <w:r>
+                              <w:t>min</w:t>
+                            </w:r>
+                          </w:p>
+                        </w:txbxContent>
+                      </wps:txbx>
+                      <wps:bodyPr rot="0" spcFirstLastPara="0" vertOverflow="overflow" horzOverflow="overflow" vert="horz" wrap="square" lIns="91440" tIns="45720" rIns="91440" bIns="45720" numCol="1" spcCol="0" rtlCol="0" fromWordArt="0" anchor="t" anchorCtr="0" forceAA="0" compatLnSpc="1">
+                        <a:prstTxWarp prst="textNoShape">
+                          <a:avLst/>
+                        </a:prstTxWarp>
+                        <a:noAutofit/>
+                      </wps:bodyPr>
+                    </wps:wsp>
+                  </a:graphicData>
+                </a:graphic>
+                <wp14:sizeRelH relativeFrom="margin">
+                  <wp14:pctWidth>0</wp14:pctWidth>
+                </wp14:sizeRelH>
+                <wp14:sizeRelV relativeFrom="margin">
+                  <wp14:pctHeight>0</wp14:pctHeight>
+                </wp14:sizeRelV>
+              </wp:anchor>
+            </w:drawing>
+          </mc:Choice>
+          <mc:Fallback>
+            <w:pict>
+              <v:shape id="Zone de texte 87" o:spid="_x0000_s1042" type="#_x0000_t202" style="position:absolute;margin-left:414.6pt;margin-top:585.05pt;width:75.4pt;height:30.35pt;z-index:251739648;visibility:visible;mso-wrap-style:square;mso-width-percent:0;mso-height-percent:0;mso-wrap-distance-left:9pt;mso-wrap-distance-top:0;mso-wrap-distance-right:9pt;mso-wrap-distance-bottom:0;mso-position-horizontal:absolute;mso-position-horizontal-relative:text;mso-position-vertical:absolute;mso-position-vertical-relative:text;mso-width-percent:0;mso-height-percent:0;mso-width-relative:margin;mso-height-relative:margin;v-text-anchor:top" o:gfxdata="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" fillcolor="#f79646 [3209]" strokecolor="#974706 [1609]" strokeweight="2pt">
+                <v:textbox>
+                  <w:txbxContent>
+                    <w:p>
+                      <w:r>
+                        <w:t xml:space="preserve">Si P est </w:t>
+                      </w:r>
+                      <w:r>
+                        <w:t>min</w:t>
+                      </w:r>
+                    </w:p>
+                  </w:txbxContent>
+                </v:textbox>
+              </v:shape>
+            </w:pict>
+          </mc:Fallback>
+        </mc:AlternateContent>
+      </w:r>
+      <w:r>
+        <w:rPr>
+          <w:noProof/>
+        </w:rPr>
+        <mc:AlternateContent>
+          <mc:Choice Requires="wps">
+            <w:drawing>
+              <wp:anchor distT="0" distB="0" distL="114300" distR="114300" simplePos="0" relativeHeight="251745792" behindDoc="0" locked="0" layoutInCell="1" allowOverlap="1" wp14:anchorId="60D3E863" wp14:editId="3C8717A6">
+                <wp:simplePos x="0" y="0"/>
+                <wp:positionH relativeFrom="column">
+                  <wp:posOffset>1445956</wp:posOffset>
+                </wp:positionH>
+                <wp:positionV relativeFrom="paragraph">
+                  <wp:posOffset>4417626</wp:posOffset>
+                </wp:positionV>
+                <wp:extent cx="0" cy="484742"/>
+                <wp:effectExtent l="95250" t="0" r="76200" b="48895"/>
+                <wp:wrapNone/>
+                <wp:docPr id="91" name="Connecteur droit avec flèche 91"/>
+                <wp:cNvGraphicFramePr/>
+                <a:graphic xmlns:a="http://schemas.openxmlformats.org/drawingml/2006/main">
+                  <a:graphicData uri="http://schemas.microsoft.com/office/word/2010/wordprocessingShape">
+                    <wps:wsp>
+                      <wps:cNvCnPr/>
+                      <wps:spPr>
+                        <a:xfrm>
+                          <a:off x="0" y="0"/>
+                          <a:ext cx="0" cy="484742"/>
+                        </a:xfrm>
+                        <a:prstGeom prst="straightConnector1">
+                          <a:avLst/>
+                        </a:prstGeom>
+                        <a:ln>
+                          <a:tailEnd type="arrow"/>
+                        </a:ln>
+                      </wps:spPr>
+                      <wps:style>
+                        <a:lnRef idx="1">
+                          <a:schemeClr val="accent1"/>
+                        </a:lnRef>
+                        <a:fillRef idx="0">
+                          <a:schemeClr val="accent1"/>
+                        </a:fillRef>
+                        <a:effectRef idx="0">
+                          <a:schemeClr val="accent1"/>
+                        </a:effectRef>
+                        <a:fontRef idx="minor">
+                          <a:schemeClr val="tx1"/>
+                        </a:fontRef>
+                      </wps:style>
+                      <wps:bodyPr/>
+                    </wps:wsp>
+                  </a:graphicData>
+                </a:graphic>
+                <wp14:sizeRelH relativeFrom="margin">
+                  <wp14:pctWidth>0</wp14:pctWidth>
+                </wp14:sizeRelH>
+                <wp14:sizeRelV relativeFrom="margin">
+                  <wp14:pctHeight>0</wp14:pctHeight>
+                </wp14:sizeRelV>
+              </wp:anchor>
+            </w:drawing>
+          </mc:Choice>
+          <mc:Fallback>
+            <w:pict>
+              <v:shape id="Connecteur droit avec flèche 91" o:spid="_x0000_s1026" type="#_x0000_t32" style="position:absolute;margin-left:113.85pt;margin-top:347.85pt;width:0;height:38.15pt;z-index:251745792;visibility:visible;mso-wrap-style:square;mso-width-percent:0;mso-height-percent:0;mso-wrap-distance-left:9pt;mso-wrap-distance-top:0;mso-wrap-distance-right:9pt;mso-wrap-distance-bottom:0;mso-position-horizontal:absolute;mso-position-horizontal-relative:text;mso-position-vertical:absolute;mso-position-vertical-relative:text;mso-width-percent:0;mso-height-percent:0;mso-width-relative:margin;mso-height-relative:margin" o:gfxdata="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" strokecolor="#4579b8 [3044]">
+                <v:stroke endarrow="open"/>
+              </v:shape>
+            </w:pict>
+          </mc:Fallback>
+        </mc:AlternateContent>
+      </w:r>
+      <w:r>
+        <w:rPr>
+          <w:noProof/>
+        </w:rPr>
+        <mc:AlternateContent>
+          <mc:Choice Requires="wps">
+            <w:drawing>
+              <wp:anchor distT="0" distB="0" distL="114300" distR="114300" simplePos="0" relativeHeight="251744768" behindDoc="0" locked="0" layoutInCell="1" allowOverlap="1" wp14:anchorId="25A3148C" wp14:editId="7C57FF25">
+                <wp:simplePos x="0" y="0"/>
+                <wp:positionH relativeFrom="column">
+                  <wp:posOffset>-52070</wp:posOffset>
+                </wp:positionH>
+                <wp:positionV relativeFrom="paragraph">
+                  <wp:posOffset>4373245</wp:posOffset>
+                </wp:positionV>
+                <wp:extent cx="1233805" cy="473075"/>
+                <wp:effectExtent l="38100" t="0" r="23495" b="79375"/>
+                <wp:wrapNone/>
+                <wp:docPr id="90" name="Connecteur droit avec flèche 90"/>
+                <wp:cNvGraphicFramePr/>
+                <a:graphic xmlns:a="http://schemas.openxmlformats.org/drawingml/2006/main">
+                  <a:graphicData uri="http://schemas.microsoft.com/office/word/2010/wordprocessingShape">
+                    <wps:wsp>
+                      <wps:cNvCnPr/>
+                      <wps:spPr>
+                        <a:xfrm flipH="1">
+                          <a:off x="0" y="0"/>
+                          <a:ext cx="1233805" cy="473075"/>
+                        </a:xfrm>
+                        <a:prstGeom prst="straightConnector1">
+                          <a:avLst/>
+                        </a:prstGeom>
+                        <a:ln>
+                          <a:tailEnd type="arrow"/>
+                        </a:ln>
+                      </wps:spPr>
+                      <wps:style>
+                        <a:lnRef idx="1">
+                          <a:schemeClr val="accent1"/>
+                        </a:lnRef>
+                        <a:fillRef idx="0">
+                          <a:schemeClr val="accent1"/>
+                        </a:fillRef>
+                        <a:effectRef idx="0">
+                          <a:schemeClr val="accent1"/>
+                        </a:effectRef>
+                        <a:fontRef idx="minor">
+                          <a:schemeClr val="tx1"/>
+                        </a:fontRef>
+                      </wps:style>
+                      <wps:bodyPr/>
+                    </wps:wsp>
+                  </a:graphicData>
+                </a:graphic>
+                <wp14:sizeRelH relativeFrom="margin">
+                  <wp14:pctWidth>0</wp14:pctWidth>
+                </wp14:sizeRelH>
+                <wp14:sizeRelV relativeFrom="margin">
+                  <wp14:pctHeight>0</wp14:pctHeight>
+                </wp14:sizeRelV>
+              </wp:anchor>
+            </w:drawing>
+          </mc:Choice>
+          <mc:Fallback>
+            <w:pict>
+              <v:shape id="Connecteur droit avec flèche 90" o:spid="_x0000_s1026" type="#_x0000_t32" style="position:absolute;margin-left:-4.1pt;margin-top:344.35pt;width:97.15pt;height:37.25pt;flip:x;z-index:251744768;visibility:visible;mso-wrap-style:square;mso-width-percent:0;mso-height-percent:0;mso-wrap-distance-left:9pt;mso-wrap-distance-top:0;mso-wrap-distance-right:9pt;mso-wrap-distance-bottom:0;mso-position-horizontal:absolute;mso-position-horizontal-relative:text;mso-position-vertical:absolute;mso-position-vertical-relative:text;mso-width-percent:0;mso-height-percent:0;mso-width-relative:margin;mso-height-relative:margin" o:gfxdata="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" strokecolor="#4579b8 [3044]">
+                <v:stroke endarrow="open"/>
+              </v:shape>
+            </w:pict>
+          </mc:Fallback>
+        </mc:AlternateContent>
+      </w:r>
+      <w:r>
+        <w:rPr>
+          <w:noProof/>
+        </w:rPr>
+        <mc:AlternateContent>
+          <mc:Choice Requires="wps">
+            <w:drawing>
+              <wp:anchor distT="0" distB="0" distL="114300" distR="114300" simplePos="0" relativeHeight="251737600" behindDoc="0" locked="0" layoutInCell="1" allowOverlap="1" wp14:anchorId="56E428CC" wp14:editId="09FE0BC7">
+                <wp:simplePos x="0" y="0"/>
+                <wp:positionH relativeFrom="column">
+                  <wp:posOffset>993775</wp:posOffset>
+                </wp:positionH>
+                <wp:positionV relativeFrom="paragraph">
+                  <wp:posOffset>3983990</wp:posOffset>
+                </wp:positionV>
+                <wp:extent cx="957580" cy="385445"/>
+                <wp:effectExtent l="0" t="0" r="13970" b="14605"/>
+                <wp:wrapNone/>
+                <wp:docPr id="86" name="Zone de texte 86"/>
+                <wp:cNvGraphicFramePr/>
+                <a:graphic xmlns:a="http://schemas.openxmlformats.org/drawingml/2006/main">
+                  <a:graphicData uri="http://schemas.microsoft.com/office/word/2010/wordprocessingShape">
+                    <wps:wsp>
+                      <wps:cNvSpPr txBox="1"/>
+                      <wps:spPr>
+                        <a:xfrm>
+                          <a:off x="0" y="0"/>
+                          <a:ext cx="957580" cy="385445"/>
+                        </a:xfrm>
+                        <a:prstGeom prst="rect">
+                          <a:avLst/>
+                        </a:prstGeom>
+                        <a:ln/>
+                      </wps:spPr>
+                      <wps:style>
+                        <a:lnRef idx="2">
+                          <a:schemeClr val="accent6">
+                            <a:shade val="50000"/>
+                          </a:schemeClr>
+                        </a:lnRef>
+                        <a:fillRef idx="1">
+                          <a:schemeClr val="accent6"/>
+                        </a:fillRef>
+                        <a:effectRef idx="0">
+                          <a:schemeClr val="accent6"/>
+                        </a:effectRef>
+                        <a:fontRef idx="minor">
+                          <a:schemeClr val="lt1"/>
+                        </a:fontRef>
+                      </wps:style>
+                      <wps:txbx>
+                        <w:txbxContent>
+                          <w:p>
+                            <w:r>
+                              <w:t>Si P MAX</w:t>
+                            </w:r>
+                          </w:p>
+                        </w:txbxContent>
+                      </wps:txbx>
+                      <wps:bodyPr rot="0" spcFirstLastPara="0" vertOverflow="overflow" horzOverflow="overflow" vert="horz" wrap="square" lIns="91440" tIns="45720" rIns="91440" bIns="45720" numCol="1" spcCol="0" rtlCol="0" fromWordArt="0" anchor="t" anchorCtr="0" forceAA="0" compatLnSpc="1">
+                        <a:prstTxWarp prst="textNoShape">
+                          <a:avLst/>
+                        </a:prstTxWarp>
+                        <a:noAutofit/>
+                      </wps:bodyPr>
+                    </wps:wsp>
+                  </a:graphicData>
+                </a:graphic>
+                <wp14:sizeRelH relativeFrom="margin">
+                  <wp14:pctWidth>0</wp14:pctWidth>
+                </wp14:sizeRelH>
+                <wp14:sizeRelV relativeFrom="margin">
+                  <wp14:pctHeight>0</wp14:pctHeight>
+                </wp14:sizeRelV>
+              </wp:anchor>
+            </w:drawing>
+          </mc:Choice>
+          <mc:Fallback>
+            <w:pict>
+              <v:shape id="Zone de texte 86" o:spid="_x0000_s1043" type="#_x0000_t202" style="position:absolute;margin-left:78.25pt;margin-top:313.7pt;width:75.4pt;height:30.35pt;z-index:251737600;visibility:visible;mso-wrap-style:square;mso-width-percent:0;mso-height-percent:0;mso-wrap-distance-left:9pt;mso-wrap-distance-top:0;mso-wrap-distance-right:9pt;mso-wrap-distance-bottom:0;mso-position-horizontal:absolute;mso-position-horizontal-relative:text;mso-position-vertical:absolute;mso-position-vertical-relative:text;mso-width-percent:0;mso-height-percent:0;mso-width-relative:margin;mso-height-relative:margin;v-text-anchor:top" o:gfxdata="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" fillcolor="#f79646 [3209]" strokecolor="#974706 [1609]" strokeweight="2pt">
+                <v:textbox>
+                  <w:txbxContent>
+                    <w:p>
+                      <w:r>
+                        <w:t>Si P MAX</w:t>
+                      </w:r>
+                    </w:p>
+                  </w:txbxContent>
+                </v:textbox>
+              </v:shape>
+            </w:pict>
+          </mc:Fallback>
+        </mc:AlternateContent>
+      </w:r>
+      <w:r>
+        <w:rPr>
+          <w:noProof/>
+        </w:rPr>
+        <mc:AlternateContent>
+          <mc:Choice Requires="wps">
+            <w:drawing>
+              <wp:anchor distT="0" distB="0" distL="114300" distR="114300" simplePos="0" relativeHeight="251767296" behindDoc="0" locked="0" layoutInCell="1" allowOverlap="1" wp14:anchorId="721699D2" wp14:editId="681806E5">
+                <wp:simplePos x="0" y="0"/>
+                <wp:positionH relativeFrom="column">
+                  <wp:posOffset>2790833</wp:posOffset>
+                </wp:positionH>
+                <wp:positionV relativeFrom="paragraph">
+                  <wp:posOffset>6125241</wp:posOffset>
+                </wp:positionV>
+                <wp:extent cx="1" cy="440208"/>
+                <wp:effectExtent l="95250" t="0" r="57150" b="55245"/>
+                <wp:wrapNone/>
+                <wp:docPr id="102" name="Connecteur droit avec flèche 102"/>
+                <wp:cNvGraphicFramePr/>
+                <a:graphic xmlns:a="http://schemas.openxmlformats.org/drawingml/2006/main">
+                  <a:graphicData uri="http://schemas.microsoft.com/office/word/2010/wordprocessingShape">
+                    <wps:wsp>
+                      <wps:cNvCnPr/>
+                      <wps:spPr>
+                        <a:xfrm flipH="1">
+                          <a:off x="0" y="0"/>
+                          <a:ext cx="1" cy="440208"/>
+                        </a:xfrm>
+                        <a:prstGeom prst="straightConnector1">
+                          <a:avLst/>
+                        </a:prstGeom>
+                        <a:ln>
+                          <a:tailEnd type="arrow"/>
+                        </a:ln>
+                      </wps:spPr>
+                      <wps:style>
+                        <a:lnRef idx="1">
+                          <a:schemeClr val="accent1"/>
+                        </a:lnRef>
+                        <a:fillRef idx="0">
+                          <a:schemeClr val="accent1"/>
+                        </a:fillRef>
+                        <a:effectRef idx="0">
+                          <a:schemeClr val="accent1"/>
+                        </a:effectRef>
+                        <a:fontRef idx="minor">
+                          <a:schemeClr val="tx1"/>
+                        </a:fontRef>
+                      </wps:style>
+                      <wps:bodyPr/>
+                    </wps:wsp>
+                  </a:graphicData>
+                </a:graphic>
+                <wp14:sizeRelH relativeFrom="margin">
+                  <wp14:pctWidth>0</wp14:pctWidth>
+                </wp14:sizeRelH>
+                <wp14:sizeRelV relativeFrom="margin">
+                  <wp14:pctHeight>0</wp14:pctHeight>
+                </wp14:sizeRelV>
+              </wp:anchor>
+            </w:drawing>
+          </mc:Choice>
+          <mc:Fallback>
+            <w:pict>
+              <v:shape id="Connecteur droit avec flèche 102" o:spid="_x0000_s1026" type="#_x0000_t32" style="position:absolute;margin-left:219.75pt;margin-top:482.3pt;width:0;height:34.65pt;flip:x;z-index:251767296;visibility:visible;mso-wrap-style:square;mso-width-percent:0;mso-height-percent:0;mso-wrap-distance-left:9pt;mso-wrap-distance-top:0;mso-wrap-distance-right:9pt;mso-wrap-distance-bottom:0;mso-position-horizontal:absolute;mso-position-horizontal-relative:text;mso-position-vertical:absolute;mso-position-vertical-relative:text;mso-width-percent:0;mso-height-percent:0;mso-width-relative:margin;mso-height-relative:margin" o:gfxdata="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" strokecolor="#4579b8 [3044]">
+                <v:stroke endarrow="open"/>
+              </v:shape>
+            </w:pict>
+          </mc:Fallback>
+        </mc:AlternateContent>
+      </w:r>
+      <w:r>
+        <w:rPr>
+          <w:noProof/>
+        </w:rPr>
+        <mc:AlternateContent>
+          <mc:Choice Requires="wps">
+            <w:drawing>
+              <wp:anchor distT="0" distB="0" distL="114300" distR="114300" simplePos="0" relativeHeight="251766272" behindDoc="0" locked="0" layoutInCell="1" allowOverlap="1" wp14:anchorId="7CCD77E6" wp14:editId="717DA44B">
+                <wp:simplePos x="0" y="0"/>
+                <wp:positionH relativeFrom="column">
+                  <wp:posOffset>2400300</wp:posOffset>
+                </wp:positionH>
+                <wp:positionV relativeFrom="paragraph">
+                  <wp:posOffset>6624955</wp:posOffset>
+                </wp:positionV>
+                <wp:extent cx="1243965" cy="274955"/>
+                <wp:effectExtent l="0" t="0" r="13335" b="10795"/>
+                <wp:wrapNone/>
+                <wp:docPr id="101" name="Zone de texte 101"/>
+                <wp:cNvGraphicFramePr/>
+                <a:graphic xmlns:a="http://schemas.openxmlformats.org/drawingml/2006/main">
+                  <a:graphicData uri="http://schemas.microsoft.com/office/word/2010/wordprocessingShape">
+                    <wps:wsp>
+                      <wps:cNvSpPr txBox="1"/>
+                      <wps:spPr>
+                        <a:xfrm>
+                          <a:off x="0" y="0"/>
+                          <a:ext cx="1243965" cy="274955"/>
+                        </a:xfrm>
+                        <a:prstGeom prst="rect">
+                          <a:avLst/>
+                        </a:prstGeom>
+                        <a:ln/>
+                      </wps:spPr>
+                      <wps:style>
+                        <a:lnRef idx="2">
+                          <a:schemeClr val="accent3">
+                            <a:shade val="50000"/>
+                          </a:schemeClr>
+                        </a:lnRef>
+                        <a:fillRef idx="1">
+                          <a:schemeClr val="accent3"/>
+                        </a:fillRef>
+                        <a:effectRef idx="0">
+                          <a:schemeClr val="accent3"/>
+                        </a:effectRef>
+                        <a:fontRef idx="minor">
+                          <a:schemeClr val="lt1"/>
+                        </a:fontRef>
+                      </wps:style>
+                      <wps:txbx>
+                        <w:txbxContent>
+                          <w:p>
+                            <w:r>
+                              <w:t>Attaque</w:t>
+                            </w:r>
+                          </w:p>
+                        </w:txbxContent>
+                      </wps:txbx>
+                      <wps:bodyPr rot="0" spcFirstLastPara="0" vertOverflow="overflow" horzOverflow="overflow" vert="horz" wrap="square" lIns="91440" tIns="45720" rIns="91440" bIns="45720" numCol="1" spcCol="0" rtlCol="0" fromWordArt="0" anchor="t" anchorCtr="0" forceAA="0" compatLnSpc="1">
+                        <a:prstTxWarp prst="textNoShape">
+                          <a:avLst/>
+                        </a:prstTxWarp>
+                        <a:noAutofit/>
+                      </wps:bodyPr>
+                    </wps:wsp>
+                  </a:graphicData>
+                </a:graphic>
+                <wp14:sizeRelH relativeFrom="margin">
+                  <wp14:pctWidth>0</wp14:pctWidth>
+                </wp14:sizeRelH>
+                <wp14:sizeRelV relativeFrom="margin">
+                  <wp14:pctHeight>0</wp14:pctHeight>
+                </wp14:sizeRelV>
+              </wp:anchor>
+            </w:drawing>
+          </mc:Choice>
+          <mc:Fallback>
+            <w:pict>
+              <v:shape id="Zone de texte 101" o:spid="_x0000_s1044" type="#_x0000_t202" style="position:absolute;margin-left:189pt;margin-top:521.65pt;width:97.95pt;height:21.65pt;z-index:251766272;visibility:visible;mso-wrap-style:square;mso-width-percent:0;mso-height-percent:0;mso-wrap-distance-left:9pt;mso-wrap-distance-top:0;mso-wrap-distance-right:9pt;mso-wrap-distance-bottom:0;mso-position-horizontal:absolute;mso-position-horizontal-relative:text;mso-position-vertical:absolute;mso-position-vertical-relative:text;mso-width-percent:0;mso-height-percent:0;mso-width-relative:margin;mso-height-relative:margin;v-text-anchor:top" o:gfxdata="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" fillcolor="#9bbb59 [3206]" strokecolor="#4e6128 [1606]" strokeweight="2pt">
+                <v:textbox>
+                  <w:txbxContent>
+                    <w:p>
+                      <w:r>
+                        <w:t>Attaque</w:t>
+                      </w:r>
+                    </w:p>
+                  </w:txbxContent>
+                </v:textbox>
+              </v:shape>
+            </w:pict>
+          </mc:Fallback>
+        </mc:AlternateContent>
+      </w:r>
+      <w:r>
+        <w:rPr>
+          <w:noProof/>
+        </w:rPr>
+        <mc:AlternateContent>
+          <mc:Choice Requires="wps">
+            <w:drawing>
+              <wp:anchor distT="0" distB="0" distL="114300" distR="114300" simplePos="0" relativeHeight="251753984" behindDoc="0" locked="0" layoutInCell="1" allowOverlap="1" wp14:anchorId="7C14C71B" wp14:editId="44274C5F">
+                <wp:simplePos x="0" y="0"/>
+                <wp:positionH relativeFrom="column">
+                  <wp:posOffset>2546985</wp:posOffset>
+                </wp:positionH>
+                <wp:positionV relativeFrom="paragraph">
+                  <wp:posOffset>5793740</wp:posOffset>
+                </wp:positionV>
+                <wp:extent cx="627380" cy="274955"/>
+                <wp:effectExtent l="0" t="0" r="20320" b="10795"/>
+                <wp:wrapNone/>
+                <wp:docPr id="95" name="Zone de texte 95"/>
+                <wp:cNvGraphicFramePr/>
+                <a:graphic xmlns:a="http://schemas.openxmlformats.org/drawingml/2006/main">
+                  <a:graphicData uri="http://schemas.microsoft.com/office/word/2010/wordprocessingShape">
+                    <wps:wsp>
+                      <wps:cNvSpPr txBox="1"/>
+                      <wps:spPr>
+                        <a:xfrm>
+                          <a:off x="0" y="0"/>
+                          <a:ext cx="627380" cy="274955"/>
+                        </a:xfrm>
+                        <a:prstGeom prst="rect">
+                          <a:avLst/>
+                        </a:prstGeom>
+                        <a:ln/>
+                      </wps:spPr>
+                      <wps:style>
+                        <a:lnRef idx="2">
+                          <a:schemeClr val="accent6">
+                            <a:shade val="50000"/>
+                          </a:schemeClr>
+                        </a:lnRef>
+                        <a:fillRef idx="1">
+                          <a:schemeClr val="accent6"/>
+                        </a:fillRef>
+                        <a:effectRef idx="0">
+                          <a:schemeClr val="accent6"/>
+                        </a:effectRef>
+                        <a:fontRef idx="minor">
+                          <a:schemeClr val="lt1"/>
+                        </a:fontRef>
+                      </wps:style>
+                      <wps:txbx>
+                        <w:txbxContent>
+                          <w:p>
+                            <w:proofErr w:type="gramStart"/>
+                            <w:r>
+                              <w:t>sinon</w:t>
+                            </w:r>
+                            <w:proofErr w:type="gramEnd"/>
+                            <w:r>
+                              <w:t xml:space="preserve"> </w:t>
+                            </w:r>
+                          </w:p>
+                        </w:txbxContent>
+                      </wps:txbx>
+                      <wps:bodyPr rot="0" spcFirstLastPara="0" vertOverflow="overflow" horzOverflow="overflow" vert="horz" wrap="square" lIns="91440" tIns="45720" rIns="91440" bIns="45720" numCol="1" spcCol="0" rtlCol="0" fromWordArt="0" anchor="t" anchorCtr="0" forceAA="0" compatLnSpc="1">
+                        <a:prstTxWarp prst="textNoShape">
+                          <a:avLst/>
+                        </a:prstTxWarp>
+                        <a:noAutofit/>
+                      </wps:bodyPr>
+                    </wps:wsp>
+                  </a:graphicData>
+                </a:graphic>
+                <wp14:sizeRelH relativeFrom="margin">
+                  <wp14:pctWidth>0</wp14:pctWidth>
+                </wp14:sizeRelH>
+                <wp14:sizeRelV relativeFrom="margin">
+                  <wp14:pctHeight>0</wp14:pctHeight>
+                </wp14:sizeRelV>
+              </wp:anchor>
+            </w:drawing>
+          </mc:Choice>
+          <mc:Fallback>
+            <w:pict>
+              <v:shape id="Zone de texte 95" o:spid="_x0000_s1045" type="#_x0000_t202" style="position:absolute;margin-left:200.55pt;margin-top:456.2pt;width:49.4pt;height:21.65pt;z-index:251753984;visibility:visible;mso-wrap-style:square;mso-width-percent:0;mso-height-percent:0;mso-wrap-distance-left:9pt;mso-wrap-distance-top:0;mso-wrap-distance-right:9pt;mso-wrap-distance-bottom:0;mso-position-horizontal:absolute;mso-position-horizontal-relative:text;mso-position-vertical:absolute;mso-position-vertical-relative:text;mso-width-percent:0;mso-height-percent:0;mso-width-relative:margin;mso-height-relative:margin;v-text-anchor:top" o:gfxdata="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" fillcolor="#f79646 [3209]" strokecolor="#974706 [1609]" strokeweight="2pt">
+                <v:textbox>
+                  <w:txbxContent>
+                    <w:p>
+                      <w:proofErr w:type="gramStart"/>
+                      <w:r>
+                        <w:t>sinon</w:t>
+                      </w:r>
+                      <w:proofErr w:type="gramEnd"/>
+                      <w:r>
+                        <w:t xml:space="preserve"> </w:t>
+                      </w:r>
+                    </w:p>
+                  </w:txbxContent>
+                </v:textbox>
+              </v:shape>
+            </w:pict>
+          </mc:Fallback>
+        </mc:AlternateContent>
+      </w:r>
+      <w:r>
+        <w:rPr>
+          <w:noProof/>
+        </w:rPr>
+        <mc:AlternateContent>
+          <mc:Choice Requires="wps">
+            <w:drawing>
+              <wp:anchor distT="0" distB="0" distL="114300" distR="114300" simplePos="0" relativeHeight="251764224" behindDoc="0" locked="0" layoutInCell="1" allowOverlap="1" wp14:anchorId="32A9B234" wp14:editId="332638A0">
+                <wp:simplePos x="0" y="0"/>
+                <wp:positionH relativeFrom="column">
+                  <wp:posOffset>1137981</wp:posOffset>
+                </wp:positionH>
+                <wp:positionV relativeFrom="paragraph">
+                  <wp:posOffset>6125241</wp:posOffset>
+                </wp:positionV>
+                <wp:extent cx="1" cy="495759"/>
+                <wp:effectExtent l="95250" t="0" r="57150" b="57150"/>
+                <wp:wrapNone/>
+                <wp:docPr id="100" name="Connecteur droit avec flèche 100"/>
+                <wp:cNvGraphicFramePr/>
+                <a:graphic xmlns:a="http://schemas.openxmlformats.org/drawingml/2006/main">
+                  <a:graphicData uri="http://schemas.microsoft.com/office/word/2010/wordprocessingShape">
+                    <wps:wsp>
+                      <wps:cNvCnPr/>
+                      <wps:spPr>
+                        <a:xfrm flipH="1">
+                          <a:off x="0" y="0"/>
+                          <a:ext cx="1" cy="495759"/>
+                        </a:xfrm>
+                        <a:prstGeom prst="straightConnector1">
+                          <a:avLst/>
+                        </a:prstGeom>
+                        <a:ln>
+                          <a:tailEnd type="arrow"/>
+                        </a:ln>
+                      </wps:spPr>
+                      <wps:style>
+                        <a:lnRef idx="1">
+                          <a:schemeClr val="accent1"/>
+                        </a:lnRef>
+                        <a:fillRef idx="0">
+                          <a:schemeClr val="accent1"/>
+                        </a:fillRef>
+                        <a:effectRef idx="0">
+                          <a:schemeClr val="accent1"/>
+                        </a:effectRef>
+                        <a:fontRef idx="minor">
+                          <a:schemeClr val="tx1"/>
+                        </a:fontRef>
+                      </wps:style>
+                      <wps:bodyPr/>
+                    </wps:wsp>
+                  </a:graphicData>
+                </a:graphic>
+                <wp14:sizeRelH relativeFrom="margin">
+                  <wp14:pctWidth>0</wp14:pctWidth>
+                </wp14:sizeRelH>
+                <wp14:sizeRelV relativeFrom="margin">
+                  <wp14:pctHeight>0</wp14:pctHeight>
+                </wp14:sizeRelV>
+              </wp:anchor>
+            </w:drawing>
+          </mc:Choice>
+          <mc:Fallback>
+            <w:pict>
+              <v:shape id="Connecteur droit avec flèche 100" o:spid="_x0000_s1026" type="#_x0000_t32" style="position:absolute;margin-left:89.6pt;margin-top:482.3pt;width:0;height:39.05pt;flip:x;z-index:251764224;visibility:visible;mso-wrap-style:square;mso-width-percent:0;mso-height-percent:0;mso-wrap-distance-left:9pt;mso-wrap-distance-top:0;mso-wrap-distance-right:9pt;mso-wrap-distance-bottom:0;mso-position-horizontal:absolute;mso-position-horizontal-relative:text;mso-position-vertical:absolute;mso-position-vertical-relative:text;mso-width-percent:0;mso-height-percent:0;mso-width-relative:margin;mso-height-relative:margin" o:gfxdata="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" strokecolor="#4579b8 [3044]">
+                <v:stroke endarrow="open"/>
+              </v:shape>
+            </w:pict>
+          </mc:Fallback>
+        </mc:AlternateContent>
+      </w:r>
+      <w:r>
+        <w:rPr>
+          <w:noProof/>
+        </w:rPr>
+        <mc:AlternateContent>
+          <mc:Choice Requires="wps">
+            <w:drawing>
+              <wp:anchor distT="0" distB="0" distL="114300" distR="114300" simplePos="0" relativeHeight="251762176" behindDoc="0" locked="0" layoutInCell="1" allowOverlap="1" wp14:anchorId="5C5733C1" wp14:editId="186966F5">
+                <wp:simplePos x="0" y="0"/>
+                <wp:positionH relativeFrom="column">
+                  <wp:posOffset>705485</wp:posOffset>
+                </wp:positionH>
+                <wp:positionV relativeFrom="paragraph">
+                  <wp:posOffset>6616700</wp:posOffset>
+                </wp:positionV>
+                <wp:extent cx="1243965" cy="274955"/>
+                <wp:effectExtent l="0" t="0" r="13335" b="10795"/>
+                <wp:wrapNone/>
+                <wp:docPr id="99" name="Zone de texte 99"/>
+                <wp:cNvGraphicFramePr/>
+                <a:graphic xmlns:a="http://schemas.openxmlformats.org/drawingml/2006/main">
+                  <a:graphicData uri="http://schemas.microsoft.com/office/word/2010/wordprocessingShape">
+                    <wps:wsp>
+                      <wps:cNvSpPr txBox="1"/>
+                      <wps:spPr>
+                        <a:xfrm>
+                          <a:off x="0" y="0"/>
+                          <a:ext cx="1243965" cy="274955"/>
+                        </a:xfrm>
+                        <a:prstGeom prst="rect">
+                          <a:avLst/>
+                        </a:prstGeom>
+                        <a:ln/>
+                      </wps:spPr>
+                      <wps:style>
+                        <a:lnRef idx="2">
+                          <a:schemeClr val="accent3">
+                            <a:shade val="50000"/>
+                          </a:schemeClr>
+                        </a:lnRef>
+                        <a:fillRef idx="1">
+                          <a:schemeClr val="accent3"/>
+                        </a:fillRef>
+                        <a:effectRef idx="0">
+                          <a:schemeClr val="accent3"/>
+                        </a:effectRef>
+                        <a:fontRef idx="minor">
+                          <a:schemeClr val="lt1"/>
+                        </a:fontRef>
+                      </wps:style>
+                      <wps:txbx>
+                        <w:txbxContent>
+                          <w:p>
+                            <w:r>
+                              <w:t>Défendre</w:t>
+                            </w:r>
+                          </w:p>
+                        </w:txbxContent>
+                      </wps:txbx>
+                      <wps:bodyPr rot="0" spcFirstLastPara="0" vertOverflow="overflow" horzOverflow="overflow" vert="horz" wrap="square" lIns="91440" tIns="45720" rIns="91440" bIns="45720" numCol="1" spcCol="0" rtlCol="0" fromWordArt="0" anchor="t" anchorCtr="0" forceAA="0" compatLnSpc="1">
+                        <a:prstTxWarp prst="textNoShape">
+                          <a:avLst/>
+                        </a:prstTxWarp>
+                        <a:noAutofit/>
+                      </wps:bodyPr>
+                    </wps:wsp>
+                  </a:graphicData>
+                </a:graphic>
+                <wp14:sizeRelH relativeFrom="margin">
+                  <wp14:pctWidth>0</wp14:pctWidth>
+                </wp14:sizeRelH>
+                <wp14:sizeRelV relativeFrom="margin">
+                  <wp14:pctHeight>0</wp14:pctHeight>
+                </wp14:sizeRelV>
+              </wp:anchor>
+            </w:drawing>
+          </mc:Choice>
+          <mc:Fallback>
+            <w:pict>
+              <v:shape id="Zone de texte 99" o:spid="_x0000_s1046" type="#_x0000_t202" style="position:absolute;margin-left:55.55pt;margin-top:521pt;width:97.95pt;height:21.65pt;z-index:251762176;visibility:visible;mso-wrap-style:square;mso-width-percent:0;mso-height-percent:0;mso-wrap-distance-left:9pt;mso-wrap-distance-top:0;mso-wrap-distance-right:9pt;mso-wrap-distance-bottom:0;mso-position-horizontal:absolute;mso-position-horizontal-relative:text;mso-position-vertical:absolute;mso-position-vertical-relative:text;mso-width-percent:0;mso-height-percent:0;mso-width-relative:margin;mso-height-relative:margin;v-text-anchor:top" o:gfxdata="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" fillcolor="#9bbb59 [3206]" strokecolor="#4e6128 [1606]" strokeweight="2pt">
+                <v:textbox>
+                  <w:txbxContent>
+                    <w:p>
+                      <w:r>
+                        <w:t>Défendre</w:t>
+                      </w:r>
+                    </w:p>
+                  </w:txbxContent>
+                </v:textbox>
+              </v:shape>
+            </w:pict>
+          </mc:Fallback>
+        </mc:AlternateContent>
+      </w:r>
+      <w:r>
+        <w:rPr>
+          <w:noProof/>
+        </w:rPr>
+        <mc:AlternateContent>
+          <mc:Choice Requires="wps">
+            <w:drawing>
+              <wp:anchor distT="0" distB="0" distL="114300" distR="114300" simplePos="0" relativeHeight="251751936" behindDoc="0" locked="0" layoutInCell="1" allowOverlap="1" wp14:anchorId="1E9F7170" wp14:editId="65CFA483">
+                <wp:simplePos x="0" y="0"/>
+                <wp:positionH relativeFrom="column">
+                  <wp:posOffset>642566</wp:posOffset>
+                </wp:positionH>
+                <wp:positionV relativeFrom="paragraph">
+                  <wp:posOffset>5728633</wp:posOffset>
+                </wp:positionV>
+                <wp:extent cx="1652270" cy="473726"/>
+                <wp:effectExtent l="0" t="0" r="24130" b="21590"/>
+                <wp:wrapNone/>
+                <wp:docPr id="94" name="Zone de texte 94"/>
+                <wp:cNvGraphicFramePr/>
+                <a:graphic xmlns:a="http://schemas.openxmlformats.org/drawingml/2006/main">
+                  <a:graphicData uri="http://schemas.microsoft.com/office/word/2010/wordprocessingShape">
+                    <wps:wsp>
+                      <wps:cNvSpPr txBox="1"/>
+                      <wps:spPr>
+                        <a:xfrm>
+                          <a:off x="0" y="0"/>
+                          <a:ext cx="1652270" cy="473726"/>
+                        </a:xfrm>
+                        <a:prstGeom prst="rect">
+                          <a:avLst/>
+                        </a:prstGeom>
+                        <a:ln/>
+                      </wps:spPr>
+                      <wps:style>
+                        <a:lnRef idx="2">
+                          <a:schemeClr val="accent6">
+                            <a:shade val="50000"/>
+                          </a:schemeClr>
+                        </a:lnRef>
+                        <a:fillRef idx="1">
+                          <a:schemeClr val="accent6"/>
+                        </a:fillRef>
+                        <a:effectRef idx="0">
+                          <a:schemeClr val="accent6"/>
+                        </a:effectRef>
+                        <a:fontRef idx="minor">
+                          <a:schemeClr val="lt1"/>
+                        </a:fontRef>
+                      </wps:style>
+                      <wps:txbx>
+                        <w:txbxContent>
+                          <w:p>
+                            <w:proofErr w:type="spellStart"/>
+                            <w:r>
+                              <w:t>monScore</w:t>
+                            </w:r>
+                            <w:proofErr w:type="spellEnd"/>
+                            <w:r>
+                              <w:t xml:space="preserve"> &gt; </w:t>
+                            </w:r>
+                            <w:proofErr w:type="gramStart"/>
+                            <w:r>
+                              <w:t>max(</w:t>
+                            </w:r>
+                            <w:proofErr w:type="gramEnd"/>
+                            <w:r>
+                              <w:t xml:space="preserve">score) + </w:t>
+                            </w:r>
+                            <w:r>
+                              <w:t>abs(</w:t>
+                            </w:r>
+                            <w:r>
+                              <w:t>Force(P)</w:t>
+                            </w:r>
+                            <w:r>
+                              <w:t>)</w:t>
+                            </w:r>
+                          </w:p>
+                        </w:txbxContent>
+                      </wps:txbx>
+                      <wps:bodyPr rot="0" spcFirstLastPara="0" vertOverflow="overflow" horzOverflow="overflow" vert="horz" wrap="square" lIns="91440" tIns="45720" rIns="91440" bIns="45720" numCol="1" spcCol="0" rtlCol="0" fromWordArt="0" anchor="t" anchorCtr="0" forceAA="0" compatLnSpc="1">
+                        <a:prstTxWarp prst="textNoShape">
+                          <a:avLst/>
+                        </a:prstTxWarp>
+                        <a:noAutofit/>
+                      </wps:bodyPr>
+                    </wps:wsp>
+                  </a:graphicData>
+                </a:graphic>
+                <wp14:sizeRelH relativeFrom="margin">
+                  <wp14:pctWidth>0</wp14:pctWidth>
+                </wp14:sizeRelH>
+                <wp14:sizeRelV relativeFrom="margin">
+                  <wp14:pctHeight>0</wp14:pctHeight>
+                </wp14:sizeRelV>
+              </wp:anchor>
+            </w:drawing>
+          </mc:Choice>
+          <mc:Fallback>
+            <w:pict>
+              <v:shape id="Zone de texte 94" o:spid="_x0000_s1047" type="#_x0000_t202" style="position:absolute;margin-left:50.6pt;margin-top:451.05pt;width:130.1pt;height:37.3pt;z-index:251751936;visibility:visible;mso-wrap-style:square;mso-width-percent:0;mso-height-percent:0;mso-wrap-distance-left:9pt;mso-wrap-distance-top:0;mso-wrap-distance-right:9pt;mso-wrap-distance-bottom:0;mso-position-horizontal:absolute;mso-position-horizontal-relative:text;mso-position-vertical:absolute;mso-position-vertical-relative:text;mso-width-percent:0;mso-height-percent:0;mso-width-relative:margin;mso-height-relative:margin;v-text-anchor:top" o:gfxdata="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" fillcolor="#f79646 [3209]" strokecolor="#974706 [1609]" strokeweight="2pt">
+                <v:textbox>
+                  <w:txbxContent>
+                    <w:p>
+                      <w:proofErr w:type="spellStart"/>
+                      <w:r>
+                        <w:t>monScore</w:t>
+                      </w:r>
+                      <w:proofErr w:type="spellEnd"/>
+                      <w:r>
+                        <w:t xml:space="preserve"> &gt; </w:t>
+                      </w:r>
+                      <w:proofErr w:type="gramStart"/>
+                      <w:r>
+                        <w:t>max(</w:t>
+                      </w:r>
+                      <w:proofErr w:type="gramEnd"/>
+                      <w:r>
+                        <w:t xml:space="preserve">score) + </w:t>
+                      </w:r>
+                      <w:r>
+                        <w:t>abs(</w:t>
+                      </w:r>
+                      <w:r>
+                        <w:t>Force(P)</w:t>
+                      </w:r>
+                      <w:r>
+                        <w:t>)</w:t>
+                      </w:r>
+                    </w:p>
+                  </w:txbxContent>
+                </v:textbox>
+              </v:shape>
+            </w:pict>
+          </mc:Fallback>
+        </mc:AlternateContent>
+      </w:r>
+      <w:r>
+        <w:rPr>
+          <w:noProof/>
+        </w:rPr>
+        <mc:AlternateContent>
+          <mc:Choice Requires="wps">
+            <w:drawing>
+              <wp:anchor distT="0" distB="0" distL="114300" distR="114300" simplePos="0" relativeHeight="251758080" behindDoc="0" locked="0" layoutInCell="1" allowOverlap="1" wp14:anchorId="69E712B9" wp14:editId="60C63AF1">
+                <wp:simplePos x="0" y="0"/>
+                <wp:positionH relativeFrom="column">
+                  <wp:posOffset>1920180</wp:posOffset>
+                </wp:positionH>
+                <wp:positionV relativeFrom="paragraph">
+                  <wp:posOffset>5177790</wp:posOffset>
+                </wp:positionV>
+                <wp:extent cx="628305" cy="550545"/>
+                <wp:effectExtent l="0" t="0" r="76835" b="59055"/>
+                <wp:wrapNone/>
+                <wp:docPr id="97" name="Connecteur droit avec flèche 97"/>
+                <wp:cNvGraphicFramePr/>
+                <a:graphic xmlns:a="http://schemas.openxmlformats.org/drawingml/2006/main">
+                  <a:graphicData uri="http://schemas.microsoft.com/office/word/2010/wordprocessingShape">
+                    <wps:wsp>
+                      <wps:cNvCnPr/>
+                      <wps:spPr>
+                        <a:xfrm>
+                          <a:off x="0" y="0"/>
+                          <a:ext cx="628305" cy="550545"/>
+                        </a:xfrm>
+                        <a:prstGeom prst="straightConnector1">
+                          <a:avLst/>
+                        </a:prstGeom>
+                        <a:ln>
+                          <a:tailEnd type="arrow"/>
+                        </a:ln>
+                      </wps:spPr>
+                      <wps:style>
+                        <a:lnRef idx="1">
+                          <a:schemeClr val="accent1"/>
+                        </a:lnRef>
+                        <a:fillRef idx="0">
+                          <a:schemeClr val="accent1"/>
+                        </a:fillRef>
+                        <a:effectRef idx="0">
+                          <a:schemeClr val="accent1"/>
+                        </a:effectRef>
+                        <a:fontRef idx="minor">
+                          <a:schemeClr val="tx1"/>
+                        </a:fontRef>
+                      </wps:style>
+                      <wps:bodyPr/>
+                    </wps:wsp>
+                  </a:graphicData>
+                </a:graphic>
+                <wp14:sizeRelH relativeFrom="margin">
+                  <wp14:pctWidth>0</wp14:pctWidth>
+                </wp14:sizeRelH>
+                <wp14:sizeRelV relativeFrom="margin">
+                  <wp14:pctHeight>0</wp14:pctHeight>
+                </wp14:sizeRelV>
+              </wp:anchor>
+            </w:drawing>
+          </mc:Choice>
+          <mc:Fallback>
+            <w:pict>
+              <v:shape id="Connecteur droit avec flèche 97" o:spid="_x0000_s1026" type="#_x0000_t32" style="position:absolute;margin-left:151.2pt;margin-top:407.7pt;width:49.45pt;height:43.35pt;z-index:251758080;visibility:visible;mso-wrap-style:square;mso-width-percent:0;mso-height-percent:0;mso-wrap-distance-left:9pt;mso-wrap-distance-top:0;mso-wrap-distance-right:9pt;mso-wrap-distance-bottom:0;mso-position-horizontal:absolute;mso-position-horizontal-relative:text;mso-position-vertical:absolute;mso-position-vertical-relative:text;mso-width-percent:0;mso-height-percent:0;mso-width-relative:margin;mso-height-relative:margin" o:gfxdata="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" strokecolor="#4579b8 [3044]">
+                <v:stroke endarrow="open"/>
+              </v:shape>
+            </w:pict>
+          </mc:Fallback>
+        </mc:AlternateContent>
+      </w:r>
+      <w:r>
+        <w:rPr>
+          <w:noProof/>
+        </w:rPr>
+        <mc:AlternateContent>
+          <mc:Choice Requires="wps">
+            <w:drawing>
+              <wp:anchor distT="0" distB="0" distL="114300" distR="114300" simplePos="0" relativeHeight="251756032" behindDoc="0" locked="0" layoutInCell="1" allowOverlap="1" wp14:anchorId="2FD0136E" wp14:editId="5C8641AB">
+                <wp:simplePos x="0" y="0"/>
+                <wp:positionH relativeFrom="column">
+                  <wp:posOffset>1180465</wp:posOffset>
+                </wp:positionH>
+                <wp:positionV relativeFrom="paragraph">
+                  <wp:posOffset>5175250</wp:posOffset>
+                </wp:positionV>
+                <wp:extent cx="142875" cy="550545"/>
+                <wp:effectExtent l="57150" t="0" r="28575" b="59055"/>
+                <wp:wrapNone/>
+                <wp:docPr id="96" name="Connecteur droit avec flèche 96"/>
+                <wp:cNvGraphicFramePr/>
+                <a:graphic xmlns:a="http://schemas.openxmlformats.org/drawingml/2006/main">
+                  <a:graphicData uri="http://schemas.microsoft.com/office/word/2010/wordprocessingShape">
+                    <wps:wsp>
+                      <wps:cNvCnPr/>
+                      <wps:spPr>
+                        <a:xfrm flipH="1">
+                          <a:off x="0" y="0"/>
+                          <a:ext cx="142875" cy="550545"/>
+                        </a:xfrm>
+                        <a:prstGeom prst="straightConnector1">
+                          <a:avLst/>
+                        </a:prstGeom>
+                        <a:ln>
+                          <a:tailEnd type="arrow"/>
+                        </a:ln>
+                      </wps:spPr>
+                      <wps:style>
+                        <a:lnRef idx="1">
+                          <a:schemeClr val="accent1"/>
+                        </a:lnRef>
+                        <a:fillRef idx="0">
+                          <a:schemeClr val="accent1"/>
+                        </a:fillRef>
+                        <a:effectRef idx="0">
+                          <a:schemeClr val="accent1"/>
+                        </a:effectRef>
+                        <a:fontRef idx="minor">
+                          <a:schemeClr val="tx1"/>
+                        </a:fontRef>
+                      </wps:style>
+                      <wps:bodyPr/>
+                    </wps:wsp>
+                  </a:graphicData>
+                </a:graphic>
+                <wp14:sizeRelH relativeFrom="margin">
+                  <wp14:pctWidth>0</wp14:pctWidth>
+                </wp14:sizeRelH>
+                <wp14:sizeRelV relativeFrom="margin">
+                  <wp14:pctHeight>0</wp14:pctHeight>
+                </wp14:sizeRelV>
+              </wp:anchor>
+            </w:drawing>
+          </mc:Choice>
+          <mc:Fallback>
+            <w:pict>
+              <v:shape id="Connecteur droit avec flèche 96" o:spid="_x0000_s1026" type="#_x0000_t32" style="position:absolute;margin-left:92.95pt;margin-top:407.5pt;width:11.25pt;height:43.35pt;flip:x;z-index:251756032;visibility:visible;mso-wrap-style:square;mso-width-percent:0;mso-height-percent:0;mso-wrap-distance-left:9pt;mso-wrap-distance-top:0;mso-wrap-distance-right:9pt;mso-wrap-distance-bottom:0;mso-position-horizontal:absolute;mso-position-horizontal-relative:text;mso-position-vertical:absolute;mso-position-vertical-relative:text;mso-width-percent:0;mso-height-percent:0;mso-width-relative:margin;mso-height-relative:margin" o:gfxdata="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" strokecolor="#4579b8 [3044]">
+                <v:stroke endarrow="open"/>
+              </v:shape>
+            </w:pict>
+          </mc:Fallback>
+        </mc:AlternateContent>
+      </w:r>
+      <w:r>
+        <w:rPr>
+          <w:noProof/>
+        </w:rPr>
+        <mc:AlternateContent>
+          <mc:Choice Requires="wps">
+            <w:drawing>
+              <wp:anchor distT="0" distB="0" distL="114300" distR="114300" simplePos="0" relativeHeight="251743744" behindDoc="0" locked="0" layoutInCell="1" allowOverlap="1" wp14:anchorId="25922DBE" wp14:editId="73F185B9">
+                <wp:simplePos x="0" y="0"/>
+                <wp:positionH relativeFrom="column">
+                  <wp:posOffset>686435</wp:posOffset>
+                </wp:positionH>
+                <wp:positionV relativeFrom="paragraph">
+                  <wp:posOffset>4902200</wp:posOffset>
+                </wp:positionV>
+                <wp:extent cx="1729105" cy="274955"/>
+                <wp:effectExtent l="0" t="0" r="23495" b="10795"/>
+                <wp:wrapNone/>
+                <wp:docPr id="89" name="Zone de texte 89"/>
+                <wp:cNvGraphicFramePr/>
+                <a:graphic xmlns:a="http://schemas.openxmlformats.org/drawingml/2006/main">
+                  <a:graphicData uri="http://schemas.microsoft.com/office/word/2010/wordprocessingShape">
+                    <wps:wsp>
+                      <wps:cNvSpPr txBox="1"/>
+                      <wps:spPr>
+                        <a:xfrm>
+                          <a:off x="0" y="0"/>
+                          <a:ext cx="1729105" cy="274955"/>
+                        </a:xfrm>
+                        <a:prstGeom prst="rect">
+                          <a:avLst/>
+                        </a:prstGeom>
+                        <a:ln/>
+                      </wps:spPr>
+                      <wps:style>
+                        <a:lnRef idx="2">
+                          <a:schemeClr val="accent6">
+                            <a:shade val="50000"/>
+                          </a:schemeClr>
+                        </a:lnRef>
+                        <a:fillRef idx="1">
+                          <a:schemeClr val="accent6"/>
+                        </a:fillRef>
+                        <a:effectRef idx="0">
+                          <a:schemeClr val="accent6"/>
+                        </a:effectRef>
+                        <a:fontRef idx="minor">
+                          <a:schemeClr val="lt1"/>
+                        </a:fontRef>
+                      </wps:style>
+                      <wps:txbx>
+                        <w:txbxContent>
+                          <w:p>
+                            <w:r>
+                              <w:t xml:space="preserve">Si M </w:t>
+                            </w:r>
+                            <w:r>
+                              <w:t>=</w:t>
+                            </w:r>
+                            <w:r>
+                              <w:t xml:space="preserve"> MAX(A</w:t>
+                            </w:r>
+                            <w:r>
+                              <w:t>1</w:t>
+                            </w:r>
+                            <w:r>
+                              <w:t>)</w:t>
+                            </w:r>
+                            <w:r>
+                              <w:t>=MAX(A2)</w:t>
+                            </w:r>
+                          </w:p>
+                        </w:txbxContent>
+                      </wps:txbx>
+                      <wps:bodyPr rot="0" spcFirstLastPara="0" vertOverflow="overflow" horzOverflow="overflow" vert="horz" wrap="square" lIns="91440" tIns="45720" rIns="91440" bIns="45720" numCol="1" spcCol="0" rtlCol="0" fromWordArt="0" anchor="t" anchorCtr="0" forceAA="0" compatLnSpc="1">
+                        <a:prstTxWarp prst="textNoShape">
+                          <a:avLst/>
+                        </a:prstTxWarp>
+                        <a:noAutofit/>
+                      </wps:bodyPr>
+                    </wps:wsp>
+                  </a:graphicData>
+                </a:graphic>
+                <wp14:sizeRelH relativeFrom="margin">
+                  <wp14:pctWidth>0</wp14:pctWidth>
+                </wp14:sizeRelH>
+                <wp14:sizeRelV relativeFrom="margin">
+                  <wp14:pctHeight>0</wp14:pctHeight>
+                </wp14:sizeRelV>
+              </wp:anchor>
+            </w:drawing>
+          </mc:Choice>
+          <mc:Fallback>
+            <w:pict>
+              <v:shape id="Zone de texte 89" o:spid="_x0000_s1048" type="#_x0000_t202" style="position:absolute;margin-left:54.05pt;margin-top:386pt;width:136.15pt;height:21.65pt;z-index:251743744;visibility:visible;mso-wrap-style:square;mso-width-percent:0;mso-height-percent:0;mso-wrap-distance-left:9pt;mso-wrap-distance-top:0;mso-wrap-distance-right:9pt;mso-wrap-distance-bottom:0;mso-position-horizontal:absolute;mso-position-horizontal-relative:text;mso-position-vertical:absolute;mso-position-vertical-relative:text;mso-width-percent:0;mso-height-percent:0;mso-width-relative:margin;mso-height-relative:margin;v-text-anchor:top" o:gfxdata="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" fillcolor="#f79646 [3209]" strokecolor="#974706 [1609]" strokeweight="2pt">
+                <v:textbox>
+                  <w:txbxContent>
+                    <w:p>
+                      <w:r>
+                        <w:t xml:space="preserve">Si M </w:t>
+                      </w:r>
+                      <w:r>
+                        <w:t>=</w:t>
+                      </w:r>
+                      <w:r>
+                        <w:t xml:space="preserve"> MAX(A</w:t>
+                      </w:r>
+                      <w:r>
+                        <w:t>1</w:t>
+                      </w:r>
+                      <w:r>
+                        <w:t>)</w:t>
+                      </w:r>
+                      <w:r>
+                        <w:t>=MAX(A2)</w:t>
+                      </w:r>
+                    </w:p>
+                  </w:txbxContent>
+                </v:textbox>
+              </v:shape>
+            </w:pict>
+          </mc:Fallback>
+        </mc:AlternateContent>
+      </w:r>
+      <w:r>
+        <w:rPr>
+          <w:noProof/>
+        </w:rPr>
+        <mc:AlternateContent>
+          <mc:Choice Requires="wps">
+            <w:drawing>
+              <wp:anchor distT="0" distB="0" distL="114300" distR="114300" simplePos="0" relativeHeight="251749888" behindDoc="0" locked="0" layoutInCell="1" allowOverlap="1" wp14:anchorId="13A3F0C9" wp14:editId="13591C20">
+                <wp:simplePos x="0" y="0"/>
+                <wp:positionH relativeFrom="column">
+                  <wp:posOffset>-271833</wp:posOffset>
+                </wp:positionH>
+                <wp:positionV relativeFrom="paragraph">
+                  <wp:posOffset>5177323</wp:posOffset>
+                </wp:positionV>
+                <wp:extent cx="143219" cy="550844"/>
+                <wp:effectExtent l="57150" t="0" r="28575" b="59055"/>
+                <wp:wrapNone/>
+                <wp:docPr id="93" name="Connecteur droit avec flèche 93"/>
+                <wp:cNvGraphicFramePr/>
+                <a:graphic xmlns:a="http://schemas.openxmlformats.org/drawingml/2006/main">
+                  <a:graphicData uri="http://schemas.microsoft.com/office/word/2010/wordprocessingShape">
+                    <wps:wsp>
+                      <wps:cNvCnPr/>
+                      <wps:spPr>
+                        <a:xfrm flipH="1">
+                          <a:off x="0" y="0"/>
+                          <a:ext cx="143219" cy="550844"/>
+                        </a:xfrm>
+                        <a:prstGeom prst="straightConnector1">
+                          <a:avLst/>
+                        </a:prstGeom>
+                        <a:ln>
+                          <a:tailEnd type="arrow"/>
+                        </a:ln>
+                      </wps:spPr>
+                      <wps:style>
+                        <a:lnRef idx="1">
+                          <a:schemeClr val="accent1"/>
+                        </a:lnRef>
+                        <a:fillRef idx="0">
+                          <a:schemeClr val="accent1"/>
+                        </a:fillRef>
+                        <a:effectRef idx="0">
+                          <a:schemeClr val="accent1"/>
+                        </a:effectRef>
+                        <a:fontRef idx="minor">
+                          <a:schemeClr val="tx1"/>
+                        </a:fontRef>
+                      </wps:style>
+                      <wps:bodyPr/>
+                    </wps:wsp>
+                  </a:graphicData>
+                </a:graphic>
+                <wp14:sizeRelH relativeFrom="margin">
+                  <wp14:pctWidth>0</wp14:pctWidth>
+                </wp14:sizeRelH>
+                <wp14:sizeRelV relativeFrom="margin">
+                  <wp14:pctHeight>0</wp14:pctHeight>
+                </wp14:sizeRelV>
+              </wp:anchor>
+            </w:drawing>
+          </mc:Choice>
+          <mc:Fallback>
+            <w:pict>
+              <v:shape id="Connecteur droit avec flèche 93" o:spid="_x0000_s1026" type="#_x0000_t32" style="position:absolute;margin-left:-21.4pt;margin-top:407.65pt;width:11.3pt;height:43.35pt;flip:x;z-index:251749888;visibility:visible;mso-wrap-style:square;mso-width-percent:0;mso-height-percent:0;mso-wrap-distance-left:9pt;mso-wrap-distance-top:0;mso-wrap-distance-right:9pt;mso-wrap-distance-bottom:0;mso-position-horizontal:absolute;mso-position-horizontal-relative:text;mso-position-vertical:absolute;mso-position-vertical-relative:text;mso-width-percent:0;mso-height-percent:0;mso-width-relative:margin;mso-height-relative:margin" o:gfxdata="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" strokecolor="#4579b8 [3044]">
+                <v:stroke endarrow="open"/>
+              </v:shape>
+            </w:pict>
+          </mc:Fallback>
+        </mc:AlternateContent>
+      </w:r>
+      <w:r>
+        <w:rPr>
+          <w:noProof/>
+        </w:rPr>
+        <mc:AlternateContent>
+          <mc:Choice Requires="wps">
+            <w:drawing>
+              <wp:anchor distT="0" distB="0" distL="114300" distR="114300" simplePos="0" relativeHeight="251747840" behindDoc="0" locked="0" layoutInCell="1" allowOverlap="1" wp14:anchorId="5C98A794" wp14:editId="6761BC32">
+                <wp:simplePos x="0" y="0"/>
+                <wp:positionH relativeFrom="column">
+                  <wp:posOffset>-790575</wp:posOffset>
+                </wp:positionH>
+                <wp:positionV relativeFrom="paragraph">
+                  <wp:posOffset>5726430</wp:posOffset>
+                </wp:positionV>
+                <wp:extent cx="1243965" cy="274955"/>
+                <wp:effectExtent l="0" t="0" r="13335" b="10795"/>
+                <wp:wrapNone/>
+                <wp:docPr id="92" name="Zone de texte 92"/>
+                <wp:cNvGraphicFramePr/>
+                <a:graphic xmlns:a="http://schemas.openxmlformats.org/drawingml/2006/main">
+                  <a:graphicData uri="http://schemas.microsoft.com/office/word/2010/wordprocessingShape">
+                    <wps:wsp>
+                      <wps:cNvSpPr txBox="1"/>
+                      <wps:spPr>
+                        <a:xfrm>
+                          <a:off x="0" y="0"/>
+                          <a:ext cx="1243965" cy="274955"/>
+                        </a:xfrm>
+                        <a:prstGeom prst="rect">
+                          <a:avLst/>
+                        </a:prstGeom>
+                        <a:ln/>
+                      </wps:spPr>
+                      <wps:style>
+                        <a:lnRef idx="2">
+                          <a:schemeClr val="accent3">
+                            <a:shade val="50000"/>
+                          </a:schemeClr>
+                        </a:lnRef>
+                        <a:fillRef idx="1">
+                          <a:schemeClr val="accent3"/>
+                        </a:fillRef>
+                        <a:effectRef idx="0">
+                          <a:schemeClr val="accent3"/>
+                        </a:effectRef>
+                        <a:fontRef idx="minor">
+                          <a:schemeClr val="lt1"/>
+                        </a:fontRef>
+                      </wps:style>
+                      <wps:txbx>
+                        <w:txbxContent>
+                          <w:p>
+                            <w:r>
+                              <w:t>Jouer M</w:t>
+                            </w:r>
+                          </w:p>
+                        </w:txbxContent>
+                      </wps:txbx>
+                      <wps:bodyPr rot="0" spcFirstLastPara="0" vertOverflow="overflow" horzOverflow="overflow" vert="horz" wrap="square" lIns="91440" tIns="45720" rIns="91440" bIns="45720" numCol="1" spcCol="0" rtlCol="0" fromWordArt="0" anchor="t" anchorCtr="0" forceAA="0" compatLnSpc="1">
+                        <a:prstTxWarp prst="textNoShape">
+                          <a:avLst/>
+                        </a:prstTxWarp>
+                        <a:noAutofit/>
+                      </wps:bodyPr>
+                    </wps:wsp>
+                  </a:graphicData>
+                </a:graphic>
+                <wp14:sizeRelH relativeFrom="margin">
+                  <wp14:pctWidth>0</wp14:pctWidth>
+                </wp14:sizeRelH>
+                <wp14:sizeRelV relativeFrom="margin">
+                  <wp14:pctHeight>0</wp14:pctHeight>
+                </wp14:sizeRelV>
+              </wp:anchor>
+            </w:drawing>
+          </mc:Choice>
+          <mc:Fallback>
+            <w:pict>
+              <v:shape id="Zone de texte 92" o:spid="_x0000_s1049" type="#_x0000_t202" style="position:absolute;margin-left:-62.25pt;margin-top:450.9pt;width:97.95pt;height:21.65pt;z-index:251747840;visibility:visible;mso-wrap-style:square;mso-width-percent:0;mso-height-percent:0;mso-wrap-distance-left:9pt;mso-wrap-distance-top:0;mso-wrap-distance-right:9pt;mso-wrap-distance-bottom:0;mso-position-horizontal:absolute;mso-position-horizontal-relative:text;mso-position-vertical:absolute;mso-position-vertical-relative:text;mso-width-percent:0;mso-height-percent:0;mso-width-relative:margin;mso-height-relative:margin;v-text-anchor:top" o:gfxdata="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" fillcolor="#9bbb59 [3206]" strokecolor="#4e6128 [1606]" strokeweight="2pt">
+                <v:textbox>
+                  <w:txbxContent>
+                    <w:p>
+                      <w:r>
+                        <w:t>Jouer M</w:t>
+                      </w:r>
+                    </w:p>
+                  </w:txbxContent>
+                </v:textbox>
+              </v:shape>
+            </w:pict>
+          </mc:Fallback>
+        </mc:AlternateContent>
+      </w:r>
+      <w:r>
+        <w:rPr>
+          <w:noProof/>
+        </w:rPr>
+        <mc:AlternateContent>
+          <mc:Choice Requires="wps">
+            <w:drawing>
+              <wp:anchor distT="0" distB="0" distL="114300" distR="114300" simplePos="0" relativeHeight="251741696" behindDoc="0" locked="0" layoutInCell="1" allowOverlap="1" wp14:anchorId="2B7DA56E" wp14:editId="0E402995">
+                <wp:simplePos x="0" y="0"/>
+                <wp:positionH relativeFrom="column">
+                  <wp:posOffset>-789397</wp:posOffset>
+                </wp:positionH>
+                <wp:positionV relativeFrom="paragraph">
+                  <wp:posOffset>4902200</wp:posOffset>
+                </wp:positionV>
+                <wp:extent cx="1244333" cy="275422"/>
+                <wp:effectExtent l="0" t="0" r="13335" b="10795"/>
+                <wp:wrapNone/>
+                <wp:docPr id="88" name="Zone de texte 88"/>
+                <wp:cNvGraphicFramePr/>
+                <a:graphic xmlns:a="http://schemas.openxmlformats.org/drawingml/2006/main">
+                  <a:graphicData uri="http://schemas.microsoft.com/office/word/2010/wordprocessingShape">
+                    <wps:wsp>
+                      <wps:cNvSpPr txBox="1"/>
+                      <wps:spPr>
+                        <a:xfrm>
+                          <a:off x="0" y="0"/>
+                          <a:ext cx="1244333" cy="275422"/>
+                        </a:xfrm>
+                        <a:prstGeom prst="rect">
+                          <a:avLst/>
+                        </a:prstGeom>
+                        <a:ln/>
+                      </wps:spPr>
+                      <wps:style>
+                        <a:lnRef idx="2">
+                          <a:schemeClr val="accent6">
+                            <a:shade val="50000"/>
+                          </a:schemeClr>
+                        </a:lnRef>
+                        <a:fillRef idx="1">
+                          <a:schemeClr val="accent6"/>
+                        </a:fillRef>
+                        <a:effectRef idx="0">
+                          <a:schemeClr val="accent6"/>
+                        </a:effectRef>
+                        <a:fontRef idx="minor">
+                          <a:schemeClr val="lt1"/>
+                        </a:fontRef>
+                      </wps:style>
+                      <wps:txbx>
+                        <w:txbxContent>
+                          <w:p>
+                            <w:r>
+                              <w:t>Si M &gt; MAX(A)</w:t>
+                            </w:r>
+                          </w:p>
+                        </w:txbxContent>
+                      </wps:txbx>
+                      <wps:bodyPr rot="0" spcFirstLastPara="0" vertOverflow="overflow" horzOverflow="overflow" vert="horz" wrap="square" lIns="91440" tIns="45720" rIns="91440" bIns="45720" numCol="1" spcCol="0" rtlCol="0" fromWordArt="0" anchor="t" anchorCtr="0" forceAA="0" compatLnSpc="1">
+                        <a:prstTxWarp prst="textNoShape">
+                          <a:avLst/>
+                        </a:prstTxWarp>
+                        <a:noAutofit/>
+                      </wps:bodyPr>
+                    </wps:wsp>
+                  </a:graphicData>
+                </a:graphic>
+                <wp14:sizeRelH relativeFrom="margin">
+                  <wp14:pctWidth>0</wp14:pctWidth>
+                </wp14:sizeRelH>
+                <wp14:sizeRelV relativeFrom="margin">
+                  <wp14:pctHeight>0</wp14:pctHeight>
+                </wp14:sizeRelV>
+              </wp:anchor>
+            </w:drawing>
+          </mc:Choice>
+          <mc:Fallback>
+            <w:pict>
+              <v:shape id="Zone de texte 88" o:spid="_x0000_s1050" type="#_x0000_t202" style="position:absolute;margin-left:-62.15pt;margin-top:386pt;width:98pt;height:21.7pt;z-index:251741696;visibility:visible;mso-wrap-style:square;mso-width-percent:0;mso-height-percent:0;mso-wrap-distance-left:9pt;mso-wrap-distance-top:0;mso-wrap-distance-right:9pt;mso-wrap-distance-bottom:0;mso-position-horizontal:absolute;mso-position-horizontal-relative:text;mso-position-vertical:absolute;mso-position-vertical-relative:text;mso-width-percent:0;mso-height-percent:0;mso-width-relative:margin;mso-height-relative:margin;v-text-anchor:top" o:gfxdata="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" fillcolor="#f79646 [3209]" strokecolor="#974706 [1609]" strokeweight="2pt">
+                <v:textbox>
+                  <w:txbxContent>
+                    <w:p>
+                      <w:r>
+                        <w:t>Si M &gt; MAX(A)</w:t>
+                      </w:r>
+                    </w:p>
+                  </w:txbxContent>
+                </v:textbox>
+              </v:shape>
+            </w:pict>
+          </mc:Fallback>
+        </mc:AlternateContent>
+      </w:r>
+      <w:r>
+        <w:rPr>
+          <w:noProof/>
+        </w:rPr>
+        <mc:AlternateContent>
+          <mc:Choice Requires="wps">
+            <w:drawing>
+              <wp:anchor distT="0" distB="0" distL="114300" distR="114300" simplePos="0" relativeHeight="251726336" behindDoc="0" locked="0" layoutInCell="1" allowOverlap="1" wp14:anchorId="4E87EA95" wp14:editId="4F3F2B79">
                 <wp:simplePos x="0" y="0"/>
                 <wp:positionH relativeFrom="column">
                   <wp:posOffset>5016263</wp:posOffset>
@@ -2136,7 +4696,7 @@
         <mc:AlternateContent>
           <mc:Choice Requires="wps">
             <w:drawing>
-              <wp:anchor distT="0" distB="0" distL="114300" distR="114300" simplePos="0" relativeHeight="251728384" behindDoc="0" locked="0" layoutInCell="1" allowOverlap="1" wp14:anchorId="6BE60CA0" wp14:editId="737F3DE6">
+              <wp:anchor distT="0" distB="0" distL="114300" distR="114300" simplePos="0" relativeHeight="251728384" behindDoc="0" locked="0" layoutInCell="1" allowOverlap="1" wp14:anchorId="45739686" wp14:editId="7E627D26">
                 <wp:simplePos x="0" y="0"/>
                 <wp:positionH relativeFrom="column">
                   <wp:posOffset>4552950</wp:posOffset>
@@ -2224,7 +4784,7 @@
           </mc:Choice>
           <mc:Fallback>
             <w:pict>
-              <v:shape id="Zone de texte 80" o:spid="_x0000_s1037" type="#_x0000_t202" style="position:absolute;margin-left:358.5pt;margin-top:155.25pt;width:159.55pt;height:35.55pt;z-index:251728384;visibility:visible;mso-wrap-style:square;mso-width-percent:0;mso-height-percent:0;mso-wrap-distance-left:9pt;mso-wrap-distance-top:0;mso-wrap-distance-right:9pt;mso-wrap-distance-bottom:0;mso-position-horizontal:absolute;mso-position-horizontal-relative:text;mso-position-vertical:absolute;mso-position-vertical-relative:text;mso-width-percent:0;mso-height-percent:0;mso-width-relative:margin;mso-height-relative:margin;v-text-anchor:top" o:gfxdata="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" fillcolor="white [3201]" strokeweight=".5pt">
+              <v:shape id="Zone de texte 80" o:spid="_x0000_s1052" type="#_x0000_t202" style="position:absolute;margin-left:358.5pt;margin-top:155.25pt;width:159.55pt;height:35.55pt;z-index:251728384;visibility:visible;mso-wrap-style:square;mso-width-percent:0;mso-height-percent:0;mso-wrap-distance-left:9pt;mso-wrap-distance-top:0;mso-wrap-distance-right:9pt;mso-wrap-distance-bottom:0;mso-position-horizontal:absolute;mso-position-horizontal-relative:text;mso-position-vertical:absolute;mso-position-vertical-relative:text;mso-width-percent:0;mso-height-percent:0;mso-width-relative:margin;mso-height-relative:margin;v-text-anchor:top" o:gfxdata="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" fillcolor="white [3201]" strokeweight=".5pt">
                 <v:textbox>
                   <w:txbxContent>
                     <w:p>
@@ -2256,7 +4816,7 @@
         <mc:AlternateContent>
           <mc:Choice Requires="wps">
             <w:drawing>
-              <wp:anchor distT="0" distB="0" distL="114300" distR="114300" simplePos="0" relativeHeight="251707904" behindDoc="0" locked="0" layoutInCell="1" allowOverlap="1" wp14:anchorId="5288BA51" wp14:editId="6260A345">
+              <wp:anchor distT="0" distB="0" distL="114300" distR="114300" simplePos="0" relativeHeight="251707904" behindDoc="0" locked="0" layoutInCell="1" allowOverlap="1" wp14:anchorId="23681F48" wp14:editId="6C84C606">
                 <wp:simplePos x="0" y="0"/>
                 <wp:positionH relativeFrom="column">
                   <wp:posOffset>47656</wp:posOffset>
@@ -2311,6 +4871,9 @@
                             <w:r>
                               <w:t>Valeur  de la carte Pioche  avec Jeu sans Main</w:t>
                             </w:r>
+                            <w:r>
+                              <w:t xml:space="preserve"> (P)</w:t>
+                            </w:r>
                           </w:p>
                           <w:p>
                             <w:r>
@@ -2339,12 +4902,15 @@
           </mc:Choice>
           <mc:Fallback>
             <w:pict>
-              <v:shape id="Zone de texte 64" o:spid="_x0000_s1038" type="#_x0000_t202" style="position:absolute;margin-left:3.75pt;margin-top:224.65pt;width:100.6pt;height:55.5pt;z-index:251707904;visibility:visible;mso-wrap-style:square;mso-width-percent:0;mso-height-percent:0;mso-wrap-distance-left:9pt;mso-wrap-distance-top:0;mso-wrap-distance-right:9pt;mso-wrap-distance-bottom:0;mso-position-horizontal:absolute;mso-position-horizontal-relative:text;mso-position-vertical:absolute;mso-position-vertical-relative:text;mso-width-percent:0;mso-height-percent:0;mso-width-relative:margin;mso-height-relative:margin;v-text-anchor:top" o:gfxdata="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" fillcolor="white [3201]" strokeweight=".5pt">
+              <v:shape id="Zone de texte 64" o:spid="_x0000_s1053" type="#_x0000_t202" style="position:absolute;margin-left:3.75pt;margin-top:224.65pt;width:100.6pt;height:55.5pt;z-index:251707904;visibility:visible;mso-wrap-style:square;mso-width-percent:0;mso-height-percent:0;mso-wrap-distance-left:9pt;mso-wrap-distance-top:0;mso-wrap-distance-right:9pt;mso-wrap-distance-bottom:0;mso-position-horizontal:absolute;mso-position-horizontal-relative:text;mso-position-vertical:absolute;mso-position-vertical-relative:text;mso-width-percent:0;mso-height-percent:0;mso-width-relative:margin;mso-height-relative:margin;v-text-anchor:top" o:gfxdata="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" fillcolor="white [3201]" strokeweight=".5pt">
                 <v:textbox>
                   <w:txbxContent>
                     <w:p>
                       <w:r>
                         <w:t>Valeur  de la carte Pioche  avec Jeu sans Main</w:t>
+                      </w:r>
+                      <w:r>
+                        <w:t xml:space="preserve"> (P)</w:t>
                       </w:r>
                     </w:p>
                     <w:p>
@@ -2366,7 +4932,7 @@
         <mc:AlternateContent>
           <mc:Choice Requires="wps">
             <w:drawing>
-              <wp:anchor distT="0" distB="0" distL="114300" distR="114300" simplePos="0" relativeHeight="251721216" behindDoc="0" locked="0" layoutInCell="1" allowOverlap="1" wp14:anchorId="306472D9" wp14:editId="1896AE13">
+              <wp:anchor distT="0" distB="0" distL="114300" distR="114300" simplePos="0" relativeHeight="251721216" behindDoc="0" locked="0" layoutInCell="1" allowOverlap="1" wp14:anchorId="3CADCF36" wp14:editId="72F32E32">
                 <wp:simplePos x="0" y="0"/>
                 <wp:positionH relativeFrom="column">
                   <wp:posOffset>2658653</wp:posOffset>
@@ -2429,6 +4995,9 @@
                             <w:r>
                               <w:t xml:space="preserve">  avec Jeu </w:t>
                             </w:r>
+                            <w:r>
+                              <w:t xml:space="preserve"> (M)</w:t>
+                            </w:r>
                           </w:p>
                           <w:p>
                             <w:r>
@@ -2457,7 +5026,7 @@
           </mc:Choice>
           <mc:Fallback>
             <w:pict>
-              <v:shape id="Zone de texte 74" o:spid="_x0000_s1039" type="#_x0000_t202" style="position:absolute;margin-left:209.35pt;margin-top:224.65pt;width:100.6pt;height:55.5pt;z-index:251721216;visibility:visible;mso-wrap-style:square;mso-width-percent:0;mso-height-percent:0;mso-wrap-distance-left:9pt;mso-wrap-distance-top:0;mso-wrap-distance-right:9pt;mso-wrap-distance-bottom:0;mso-position-horizontal:absolute;mso-position-horizontal-relative:text;mso-position-vertical:absolute;mso-position-vertical-relative:text;mso-width-percent:0;mso-height-percent:0;mso-width-relative:margin;mso-height-relative:margin;v-text-anchor:top" o:gfxdata="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" fillcolor="white [3201]" strokeweight=".5pt">
+              <v:shape id="Zone de texte 74" o:spid="_x0000_s1054" type="#_x0000_t202" style="position:absolute;margin-left:209.35pt;margin-top:224.65pt;width:100.6pt;height:55.5pt;z-index:251721216;visibility:visible;mso-wrap-style:square;mso-width-percent:0;mso-height-percent:0;mso-wrap-distance-left:9pt;mso-wrap-distance-top:0;mso-wrap-distance-right:9pt;mso-wrap-distance-bottom:0;mso-position-horizontal:absolute;mso-position-horizontal-relative:text;mso-position-vertical:absolute;mso-position-vertical-relative:text;mso-width-percent:0;mso-height-percent:0;mso-width-relative:margin;mso-height-relative:margin;v-text-anchor:top" o:gfxdata="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" fillcolor="white [3201]" strokeweight=".5pt">
                 <v:textbox>
                   <w:txbxContent>
                     <w:p>
@@ -2472,6 +5041,9 @@
                       <w:r>
                         <w:t xml:space="preserve">  avec Jeu </w:t>
                       </w:r>
+                      <w:r>
+                        <w:t xml:space="preserve"> (M)</w:t>
+                      </w:r>
                     </w:p>
                     <w:p>
                       <w:r>
@@ -2492,7 +5064,7 @@
         <mc:AlternateContent>
           <mc:Choice Requires="wps">
             <w:drawing>
-              <wp:anchor distT="0" distB="0" distL="114300" distR="114300" simplePos="0" relativeHeight="251720192" behindDoc="0" locked="0" layoutInCell="1" allowOverlap="1" wp14:anchorId="67A0CE11" wp14:editId="1F0E40BD">
+              <wp:anchor distT="0" distB="0" distL="114300" distR="114300" simplePos="0" relativeHeight="251720192" behindDoc="0" locked="0" layoutInCell="1" allowOverlap="1" wp14:anchorId="76401D5C" wp14:editId="14B35387">
                 <wp:simplePos x="0" y="0"/>
                 <wp:positionH relativeFrom="column">
                   <wp:posOffset>3319665</wp:posOffset>
@@ -2564,7 +5136,7 @@
         <mc:AlternateContent>
           <mc:Choice Requires="wps">
             <w:drawing>
-              <wp:anchor distT="0" distB="0" distL="114300" distR="114300" simplePos="0" relativeHeight="251718144" behindDoc="0" locked="0" layoutInCell="1" allowOverlap="1" wp14:anchorId="00D64EFB" wp14:editId="38A0AF21">
+              <wp:anchor distT="0" distB="0" distL="114300" distR="114300" simplePos="0" relativeHeight="251718144" behindDoc="0" locked="0" layoutInCell="1" allowOverlap="1" wp14:anchorId="3E981452" wp14:editId="6B50630E">
                 <wp:simplePos x="0" y="0"/>
                 <wp:positionH relativeFrom="column">
                   <wp:posOffset>2295097</wp:posOffset>
@@ -2684,7 +5256,7 @@
         <mc:AlternateContent>
           <mc:Choice Requires="wps">
             <w:drawing>
-              <wp:anchor distT="0" distB="0" distL="114300" distR="114300" simplePos="0" relativeHeight="251714048" behindDoc="0" locked="0" layoutInCell="1" allowOverlap="1" wp14:anchorId="076B4475" wp14:editId="392DF5AD">
+              <wp:anchor distT="0" distB="0" distL="114300" distR="114300" simplePos="0" relativeHeight="251714048" behindDoc="0" locked="0" layoutInCell="1" allowOverlap="1" wp14:anchorId="05F5050E" wp14:editId="23CF8C08">
                 <wp:simplePos x="0" y="0"/>
                 <wp:positionH relativeFrom="column">
                   <wp:posOffset>2713355</wp:posOffset>
@@ -2790,7 +5362,7 @@
         <mc:AlternateContent>
           <mc:Choice Requires="wps">
             <w:drawing>
-              <wp:anchor distT="0" distB="0" distL="114300" distR="114300" simplePos="0" relativeHeight="251719168" behindDoc="0" locked="0" layoutInCell="1" allowOverlap="1" wp14:anchorId="3336B807" wp14:editId="553EB7A3">
+              <wp:anchor distT="0" distB="0" distL="114300" distR="114300" simplePos="0" relativeHeight="251719168" behindDoc="0" locked="0" layoutInCell="1" allowOverlap="1" wp14:anchorId="6C3BCD3F" wp14:editId="4D3DC885">
                 <wp:simplePos x="0" y="0"/>
                 <wp:positionH relativeFrom="column">
                   <wp:posOffset>3302000</wp:posOffset>
@@ -2862,7 +5434,7 @@
         <mc:AlternateContent>
           <mc:Choice Requires="wps">
             <w:drawing>
-              <wp:anchor distT="0" distB="0" distL="114300" distR="114300" simplePos="0" relativeHeight="251717120" behindDoc="0" locked="0" layoutInCell="1" allowOverlap="1" wp14:anchorId="6217D2E9" wp14:editId="470327A9">
+              <wp:anchor distT="0" distB="0" distL="114300" distR="114300" simplePos="0" relativeHeight="251717120" behindDoc="0" locked="0" layoutInCell="1" allowOverlap="1" wp14:anchorId="5642800A" wp14:editId="5036E4C9">
                 <wp:simplePos x="0" y="0"/>
                 <wp:positionH relativeFrom="column">
                   <wp:posOffset>3506470</wp:posOffset>
@@ -2940,16 +5512,44 @@
           <w:noProof/>
         </w:rPr>
       </w:pPr>
-      <w:bookmarkStart w:id="0" w:name="_GoBack"/>
-      <w:bookmarkEnd w:id="0"/>
+      <w:r>
+        <w:rPr>
+          <w:noProof/>
+        </w:rPr>
+        <w:lastRenderedPageBreak/>
+        <w:t>Attaque : p force de volonté</w:t>
+      </w:r>
+      <w:r>
+        <w:rPr>
+          <w:noProof/>
+        </w:rPr>
+        <w:t xml:space="preserve"> -&gt; cherche carte M qui possède une proba de p de remporter la carte</w:t>
+      </w:r>
     </w:p>
     <w:p>
       <w:pPr>
-        <w:ind w:left="-1134"/>
         <w:rPr>
           <w:noProof/>
         </w:rPr>
       </w:pPr>
+      <w:r>
+        <w:rPr>
+          <w:noProof/>
+        </w:rPr>
+        <w:t>Défend :</w:t>
+      </w:r>
+      <w:r>
+        <w:rPr>
+          <w:noProof/>
+        </w:rPr>
+        <w:t xml:space="preserve"> </w:t>
+      </w:r>
+      <w:r>
+        <w:rPr>
+          <w:noProof/>
+        </w:rPr>
+        <w:t>p force de volonté</w:t>
+      </w:r>
     </w:p>
     <w:p>
       <w:pPr>
@@ -2957,24 +5557,82 @@
           <w:noProof/>
         </w:rPr>
       </w:pPr>
+      <w:r>
+        <w:rPr>
+          <w:noProof/>
+        </w:rPr>
+        <w:t>Neutre :</w:t>
+      </w:r>
+      <w:r>
+        <w:rPr>
+          <w:noProof/>
+        </w:rPr>
+        <w:t xml:space="preserve"> </w:t>
+      </w:r>
+      <w:r>
+        <w:rPr>
+          <w:noProof/>
+        </w:rPr>
+        <w:t>p volonté</w:t>
+      </w:r>
     </w:p>
     <w:p>
-      <w:r>
-        <w:rPr>
-          <w:noProof/>
-        </w:rPr>
+      <w:pPr>
+        <w:rPr>
+          <w:noProof/>
+        </w:rPr>
+      </w:pPr>
+      <w:r>
+        <w:rPr>
+          <w:noProof/>
+        </w:rPr>
+        <w:t>P volonté est fonction du score</w:t>
+      </w:r>
+    </w:p>
+    <w:p>
+      <w:pPr>
+        <w:rPr>
+          <w:noProof/>
+        </w:rPr>
+      </w:pPr>
+      <w:r>
+        <w:rPr>
+          <w:noProof/>
+        </w:rPr>
+        <w:t>CalculProbaCoups -&gt; pour un coups, toutes les possibilités * coeffChanceEtreUtilisé</w:t>
+      </w:r>
+    </w:p>
+    <w:p>
+      <w:pPr>
+        <w:rPr>
+          <w:noProof/>
+        </w:rPr>
+      </w:pPr>
+      <w:r>
+        <w:rPr>
+          <w:noProof/>
+        </w:rPr>
+        <w:br w:type="page"/>
+      </w:r>
+    </w:p>
+    <w:p>
+      <w:r>
+        <w:rPr>
+          <w:noProof/>
+        </w:rPr>
+        <w:lastRenderedPageBreak/>
         <mc:AlternateContent>
           <mc:Choice Requires="wpg">
             <w:drawing>
-              <wp:anchor distT="0" distB="0" distL="114300" distR="114300" simplePos="0" relativeHeight="251687424" behindDoc="0" locked="0" layoutInCell="1" allowOverlap="1">
+              <wp:anchor distT="0" distB="0" distL="114300" distR="114300" simplePos="0" relativeHeight="251687424" behindDoc="0" locked="0" layoutInCell="1" allowOverlap="1" wp14:anchorId="794BC986" wp14:editId="6B7F1DC7">
                 <wp:simplePos x="0" y="0"/>
                 <wp:positionH relativeFrom="column">
-                  <wp:posOffset>1852072</wp:posOffset>
+                  <wp:posOffset>1851660</wp:posOffset>
                 </wp:positionH>
                 <wp:positionV relativeFrom="paragraph">
-                  <wp:posOffset>5026112</wp:posOffset>
+                  <wp:posOffset>5168900</wp:posOffset>
                 </wp:positionV>
-                <wp:extent cx="1538649" cy="2177631"/>
+                <wp:extent cx="1538605" cy="2177415"/>
                 <wp:effectExtent l="19050" t="19050" r="42545" b="13335"/>
                 <wp:wrapNone/>
                 <wp:docPr id="53" name="Groupe 53"/>
@@ -2986,7 +5644,7 @@
                       <wpg:grpSpPr>
                         <a:xfrm>
                           <a:off x="0" y="0"/>
-                          <a:ext cx="1538649" cy="2177631"/>
+                          <a:ext cx="1538605" cy="2177415"/>
                           <a:chOff x="0" y="0"/>
                           <a:chExt cx="1581782" cy="2231390"/>
                         </a:xfrm>
@@ -3320,17 +5978,6 @@
                           <pic:blipFill>
                             <a:blip r:embed="rId9">
                               <a:extLst>
-                                <a:ext uri="{BEBA8EAE-BF5A-486C-A8C5-ECC9F3942E4B}">
-                                  <a14:imgProps xmlns:a14="http://schemas.microsoft.com/office/drawing/2010/main">
-                                    <a14:imgLayer r:embed="rId10">
-                                      <a14:imgEffect>
-                                        <a14:backgroundRemoval t="2632" b="96711" l="1579" r="97368">
-                                          <a14:foregroundMark x1="69474" y1="22368" x2="69474" y2="22368"/>
-                                        </a14:backgroundRemoval>
-                                      </a14:imgEffect>
-                                    </a14:imgLayer>
-                                  </a14:imgProps>
-                                </a:ext>
                                 <a:ext uri="{28A0092B-C50C-407E-A947-70E740481C1C}">
                                   <a14:useLocalDpi xmlns:a14="http://schemas.microsoft.com/office/drawing/2010/main" val="0"/>
                                 </a:ext>
@@ -3363,7 +6010,7 @@
                             </pic:cNvPicPr>
                           </pic:nvPicPr>
                           <pic:blipFill rotWithShape="1">
-                            <a:blip r:embed="rId11" cstate="print">
+                            <a:blip r:embed="rId10" cstate="print">
                               <a:extLst>
                                 <a:ext uri="{28A0092B-C50C-407E-A947-70E740481C1C}">
                                   <a14:useLocalDpi xmlns:a14="http://schemas.microsoft.com/office/drawing/2010/main" val="0"/>
@@ -3407,8 +6054,8 @@
           </mc:Choice>
           <mc:Fallback>
             <w:pict>
-              <v:group id="Groupe 53" o:spid="_x0000_s1042" style="position:absolute;margin-left:145.85pt;margin-top:395.75pt;width:121.15pt;height:171.45pt;z-index:251687424;mso-width-relative:margin;mso-height-relative:margin" coordsize="15817,22313" o:gfxdata="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">
-                <v:rect id="Rectangle 45" o:spid="_x0000_s1043" style="position:absolute;top:43;width:15805;height:22003;visibility:visible;mso-wrap-style:square;v-text-anchor:top" o:gfxdata="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" fillcolor="white [3201]" strokecolor="#4f81bd [3204]" strokeweight="5pt">
+              <v:group id="Groupe 53" o:spid="_x0000_s1057" style="position:absolute;margin-left:145.8pt;margin-top:407pt;width:121.15pt;height:171.45pt;z-index:251687424;mso-width-relative:margin;mso-height-relative:margin" coordsize="15817,22313" o:gfxdata="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">
+                <v:rect id="Rectangle 45" o:spid="_x0000_s1058" style="position:absolute;top:43;width:15805;height:22003;visibility:visible;mso-wrap-style:square;v-text-anchor:top" o:gfxdata="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" fillcolor="white [3201]" strokecolor="#4f81bd [3204]" strokeweight="5pt">
                   <v:stroke linestyle="thickThin"/>
                   <v:shadow color="#868686"/>
                 </v:rect>
@@ -3431,19 +6078,19 @@
                   <v:path o:extrusionok="f" gradientshapeok="t" o:connecttype="rect"/>
                   <o:lock v:ext="edit" aspectratio="t"/>
                 </v:shapetype>
-                <v:shape id="Image 1" o:spid="_x0000_s1044" type="#_x0000_t75" style="position:absolute;left:390;top:476;width:15124;height:21235;visibility:visible;mso-wrap-style:square" o:gfxdata="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">
-                  <v:imagedata r:id="rId12" o:title="^7B89EB138B7F2715299A22A2410D8B2B06766FCA607FBAD3D4^pimgpsh_fullsize_distr" croptop="16832f" cropbottom="10049f" cropleft="28205f" cropright="20120f"/>
+                <v:shape id="Image 1" o:spid="_x0000_s1059" type="#_x0000_t75" style="position:absolute;left:390;top:476;width:15124;height:21235;visibility:visible;mso-wrap-style:square" o:gfxdata="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">
+                  <v:imagedata r:id="rId11" o:title="^7B89EB138B7F2715299A22A2410D8B2B06766FCA607FBAD3D4^pimgpsh_fullsize_distr" croptop="16832f" cropbottom="10049f" cropleft="28205f" cropright="20120f"/>
                   <v:path arrowok="t"/>
                 </v:shape>
-                <v:rect id="Rectangle 3" o:spid="_x0000_s1045" style="position:absolute;left:346;top:390;width:15259;height:3981;visibility:visible;mso-wrap-style:square;v-text-anchor:middle" o:gfxdata="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" stroked="f">
-                  <v:fill r:id="rId13" o:title="" recolor="t" rotate="t" type="frame"/>
+                <v:rect id="Rectangle 3" o:spid="_x0000_s1060" style="position:absolute;left:346;top:390;width:15259;height:3981;visibility:visible;mso-wrap-style:square;v-text-anchor:middle" o:gfxdata="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" stroked="f">
+                  <v:fill r:id="rId12" o:title="" recolor="t" rotate="t" type="frame"/>
                 </v:rect>
-                <v:rect id="Rectangle 11" o:spid="_x0000_s1046" style="position:absolute;left:346;top:17767;width:15259;height:3982;visibility:visible;mso-wrap-style:square;v-text-anchor:middle" o:gfxdata="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" stroked="f">
-                  <v:fill r:id="rId13" o:title="" recolor="t" rotate="t" type="frame"/>
+                <v:rect id="Rectangle 11" o:spid="_x0000_s1061" style="position:absolute;left:346;top:17767;width:15259;height:3982;visibility:visible;mso-wrap-style:square;v-text-anchor:middle" o:gfxdata="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" stroked="f">
+                  <v:fill r:id="rId12" o:title="" recolor="t" rotate="t" type="frame"/>
                 </v:rect>
-                <v:group id="Groupe 52" o:spid="_x0000_s1047" style="position:absolute;left:823;width:14994;height:22313" coordsize="14994,22313" o:gfxdata="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">
-                  <v:group id="Group 46" o:spid="_x0000_s1048" style="position:absolute;width:14319;height:22313" coordorigin="4669,1605" coordsize="2169,3480" o:gfxdata="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">
-                    <v:shape id="Text Box 47" o:spid="_x0000_s1049" type="#_x0000_t202" style="position:absolute;left:4669;top:1605;width:2124;height:679;visibility:visible;mso-wrap-style:square;v-text-anchor:top" o:gfxdata="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" filled="f" stroked="f">
+                <v:group id="Groupe 52" o:spid="_x0000_s1062" style="position:absolute;left:823;width:14994;height:22313" coordsize="14994,22313" o:gfxdata="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">
+                  <v:group id="Group 46" o:spid="_x0000_s1063" style="position:absolute;width:14319;height:22313" coordorigin="4669,1605" coordsize="2169,3480" o:gfxdata="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">
+                    <v:shape id="Text Box 47" o:spid="_x0000_s1064" type="#_x0000_t202" style="position:absolute;left:4669;top:1605;width:2124;height:679;visibility:visible;mso-wrap-style:square;v-text-anchor:top" o:gfxdata="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" filled="f" stroked="f">
                       <v:textbox>
                         <w:txbxContent>
                           <w:p>
@@ -3467,7 +6114,7 @@
                         </w:txbxContent>
                       </v:textbox>
                     </v:shape>
-                    <v:shape id="Text Box 48" o:spid="_x0000_s1050" type="#_x0000_t202" style="position:absolute;left:4687;top:4366;width:2151;height:719;visibility:visible;mso-wrap-style:square;v-text-anchor:top" o:gfxdata="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" filled="f" stroked="f">
+                    <v:shape id="Text Box 48" o:spid="_x0000_s1065" type="#_x0000_t202" style="position:absolute;left:4687;top:4366;width:2151;height:719;visibility:visible;mso-wrap-style:square;v-text-anchor:top" o:gfxdata="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" filled="f" stroked="f">
                       <v:textbox>
                         <w:txbxContent>
                           <w:p>
@@ -3494,12 +6141,12 @@
                       </v:textbox>
                     </v:shape>
                   </v:group>
-                  <v:shape id="Image 7" o:spid="_x0000_s1051" type="#_x0000_t75" alt="http://i.istockimg.com/file_thumbview_approve/27625710/3/stock-illustration-27625710-buzzard.jpg" style="position:absolute;left:5937;top:2903;width:9057;height:7151;visibility:visible;mso-wrap-style:square" o:gfxdata="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">
-                    <v:imagedata r:id="rId14" o:title="stock-illustration-27625710-buzzard"/>
+                  <v:shape id="Image 7" o:spid="_x0000_s1066" type="#_x0000_t75" alt="http://i.istockimg.com/file_thumbview_approve/27625710/3/stock-illustration-27625710-buzzard.jpg" style="position:absolute;left:5937;top:2903;width:9057;height:7151;visibility:visible;mso-wrap-style:square" o:gfxdata="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">
+                    <v:imagedata r:id="rId13" o:title="stock-illustration-27625710-buzzard"/>
                     <v:path arrowok="t"/>
                   </v:shape>
-                  <v:shape id="Image 10" o:spid="_x0000_s1052" type="#_x0000_t75" alt="http://i.istockimg.com/file_thumbview_approve/4400480/3/stock-illustration-4400480-mouse-maybe-guilty.jpg" style="position:absolute;left:866;top:10617;width:5114;height:3987;visibility:visible;mso-wrap-style:square" o:gfxdata="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">
-                    <v:imagedata r:id="rId15" o:title="stock-illustration-4400480-mouse-maybe-guilty" cropbottom="585f" cropleft="2593f" cropright="2871f"/>
+                  <v:shape id="Image 10" o:spid="_x0000_s1067" type="#_x0000_t75" alt="http://i.istockimg.com/file_thumbview_approve/4400480/3/stock-illustration-4400480-mouse-maybe-guilty.jpg" style="position:absolute;left:866;top:10617;width:5114;height:3987;visibility:visible;mso-wrap-style:square" o:gfxdata="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">
+                    <v:imagedata r:id="rId14" o:title="stock-illustration-4400480-mouse-maybe-guilty" cropbottom="585f" cropleft="2593f" cropright="2871f"/>
                     <v:path arrowok="t"/>
                   </v:shape>
                 </v:group>
@@ -3512,89 +6159,19 @@
         <w:rPr>
           <w:noProof/>
         </w:rPr>
-        <w:drawing>
-          <wp:anchor distT="0" distB="0" distL="114300" distR="114300" simplePos="0" relativeHeight="251676160" behindDoc="0" locked="0" layoutInCell="1" allowOverlap="1" wp14:anchorId="2073E606" wp14:editId="194C32AC">
-            <wp:simplePos x="0" y="0"/>
-            <wp:positionH relativeFrom="column">
-              <wp:posOffset>-27854</wp:posOffset>
-            </wp:positionH>
-            <wp:positionV relativeFrom="paragraph">
-              <wp:posOffset>5765800</wp:posOffset>
-            </wp:positionV>
-            <wp:extent cx="1546225" cy="1212215"/>
-            <wp:effectExtent l="0" t="0" r="0" b="0"/>
-            <wp:wrapNone/>
-            <wp:docPr id="9" name="Image 9" descr="http://i.istockimg.com/file_thumbview_approve/4400480/3/stock-illustration-4400480-mouse-maybe-guilty.jpg"/>
-            <wp:cNvGraphicFramePr>
-              <a:graphicFrameLocks xmlns:a="http://schemas.openxmlformats.org/drawingml/2006/main" noChangeAspect="1"/>
-            </wp:cNvGraphicFramePr>
-            <a:graphic xmlns:a="http://schemas.openxmlformats.org/drawingml/2006/main">
-              <a:graphicData uri="http://schemas.openxmlformats.org/drawingml/2006/picture">
-                <pic:pic xmlns:pic="http://schemas.openxmlformats.org/drawingml/2006/picture">
-                  <pic:nvPicPr>
-                    <pic:cNvPr id="0" name="Picture 4" descr="http://i.istockimg.com/file_thumbview_approve/4400480/3/stock-illustration-4400480-mouse-maybe-guilty.jpg"/>
-                    <pic:cNvPicPr>
-                      <a:picLocks noChangeAspect="1" noChangeArrowheads="1"/>
-                    </pic:cNvPicPr>
-                  </pic:nvPicPr>
-                  <pic:blipFill rotWithShape="1">
-                    <a:blip r:embed="rId16">
-                      <a:extLst>
-                        <a:ext uri="{28A0092B-C50C-407E-A947-70E740481C1C}">
-                          <a14:useLocalDpi xmlns:a14="http://schemas.microsoft.com/office/drawing/2010/main" val="0"/>
-                        </a:ext>
-                      </a:extLst>
-                    </a:blip>
-                    <a:srcRect l="3956" r="4381" b="892"/>
-                    <a:stretch/>
-                  </pic:blipFill>
-                  <pic:spPr bwMode="auto">
-                    <a:xfrm>
-                      <a:off x="0" y="0"/>
-                      <a:ext cx="1546225" cy="1212215"/>
-                    </a:xfrm>
-                    <a:prstGeom prst="rect">
-                      <a:avLst/>
-                    </a:prstGeom>
-                    <a:noFill/>
-                    <a:ln>
-                      <a:noFill/>
-                    </a:ln>
-                    <a:extLst>
-                      <a:ext uri="{53640926-AAD7-44D8-BBD7-CCE9431645EC}">
-                        <a14:shadowObscured xmlns:a14="http://schemas.microsoft.com/office/drawing/2010/main"/>
-                      </a:ext>
-                    </a:extLst>
-                  </pic:spPr>
-                </pic:pic>
-              </a:graphicData>
-            </a:graphic>
-            <wp14:sizeRelH relativeFrom="page">
-              <wp14:pctWidth>0</wp14:pctWidth>
-            </wp14:sizeRelH>
-            <wp14:sizeRelV relativeFrom="page">
-              <wp14:pctHeight>0</wp14:pctHeight>
-            </wp14:sizeRelV>
-          </wp:anchor>
-        </w:drawing>
-      </w:r>
-      <w:r>
-        <w:rPr>
-          <w:noProof/>
-        </w:rPr>
         <mc:AlternateContent>
           <mc:Choice Requires="wpg">
             <w:drawing>
-              <wp:anchor distT="0" distB="0" distL="114300" distR="114300" simplePos="0" relativeHeight="251677695" behindDoc="0" locked="0" layoutInCell="1" allowOverlap="1" wp14:anchorId="1B40B6B2" wp14:editId="1CAD85B6">
+              <wp:anchor distT="0" distB="0" distL="114300" distR="114300" simplePos="0" relativeHeight="251677695" behindDoc="0" locked="0" layoutInCell="1" allowOverlap="1" wp14:anchorId="61BB0189" wp14:editId="5E36D9BB">
                 <wp:simplePos x="0" y="0"/>
                 <wp:positionH relativeFrom="column">
-                  <wp:posOffset>-46355</wp:posOffset>
+                  <wp:posOffset>-51496</wp:posOffset>
                 </wp:positionH>
                 <wp:positionV relativeFrom="paragraph">
-                  <wp:posOffset>5259070</wp:posOffset>
+                  <wp:posOffset>5258634</wp:posOffset>
                 </wp:positionV>
                 <wp:extent cx="1580515" cy="2219325"/>
-                <wp:effectExtent l="24765" t="5080" r="33020" b="52070"/>
+                <wp:effectExtent l="19050" t="0" r="38735" b="66675"/>
                 <wp:wrapNone/>
                 <wp:docPr id="42" name="Group 39"/>
                 <wp:cNvGraphicFramePr>
@@ -3667,9 +6244,9 @@
                         <wpg:grpSpPr bwMode="auto">
                           <a:xfrm>
                             <a:off x="991" y="1620"/>
-                            <a:ext cx="2489" cy="3465"/>
+                            <a:ext cx="2489" cy="2774"/>
                             <a:chOff x="4486" y="1650"/>
-                            <a:chExt cx="2489" cy="3465"/>
+                            <a:chExt cx="2489" cy="2774"/>
                           </a:xfrm>
                         </wpg:grpSpPr>
                         <wps:wsp>
@@ -3720,14 +6297,6 @@
                                     <w:sz w:val="52"/>
                                   </w:rPr>
                                 </w:pPr>
-                                <w:r>
-                                  <w:rPr>
-                                    <w:rFonts w:ascii="Rosewood Std Regular" w:hAnsi="Rosewood Std Regular"/>
-                                    <w:color w:val="FFFFFF" w:themeColor="background1"/>
-                                    <w:sz w:val="52"/>
-                                  </w:rPr>
-                                  <w:t>Souris</w:t>
-                                </w:r>
                               </w:p>
                             </w:txbxContent>
                           </wps:txbx>
@@ -3742,8 +6311,8 @@
                           </wps:cNvSpPr>
                           <wps:spPr bwMode="auto">
                             <a:xfrm>
-                              <a:off x="4486" y="4339"/>
-                              <a:ext cx="2489" cy="776"/>
+                              <a:off x="4486" y="2347"/>
+                              <a:ext cx="2489" cy="2077"/>
                             </a:xfrm>
                             <a:prstGeom prst="rect">
                               <a:avLst/>
@@ -3780,14 +6349,14 @@
                                   <w:rPr>
                                     <w:rFonts w:ascii="Rosewood Std Regular" w:hAnsi="Rosewood Std Regular"/>
                                     <w:color w:val="FFFFFF" w:themeColor="background1"/>
-                                    <w:sz w:val="52"/>
+                                    <w:sz w:val="220"/>
                                   </w:rPr>
                                 </w:pPr>
                                 <w:r>
                                   <w:rPr>
                                     <w:rFonts w:ascii="Rosewood Std Regular" w:hAnsi="Rosewood Std Regular"/>
                                     <w:color w:val="FFFFFF" w:themeColor="background1"/>
-                                    <w:sz w:val="52"/>
+                                    <w:sz w:val="160"/>
                                   </w:rPr>
                                   <w:t>10</w:t>
                                 </w:r>
@@ -3813,12 +6382,12 @@
           </mc:Choice>
           <mc:Fallback>
             <w:pict>
-              <v:group id="Group 39" o:spid="_x0000_s1053" style="position:absolute;margin-left:-3.65pt;margin-top:414.1pt;width:124.45pt;height:174.75pt;z-index:251677695" coordorigin="991,1620" coordsize="2489,3495" o:gfxdata="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">
-                <v:rect id="Rectangle 40" o:spid="_x0000_s1054" style="position:absolute;left:991;top:1650;width:2489;height:3465;visibility:visible;mso-wrap-style:square;v-text-anchor:top" o:gfxdata="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" fillcolor="#9bbb59 [3206]" strokecolor="#f2f2f2 [3041]" strokeweight="3pt">
+              <v:group id="Group 39" o:spid="_x0000_s1068" style="position:absolute;margin-left:-4.05pt;margin-top:414.05pt;width:124.45pt;height:174.75pt;z-index:251677695" coordorigin="991,1620" coordsize="2489,3495" o:gfxdata="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">
+                <v:rect id="Rectangle 40" o:spid="_x0000_s1069" style="position:absolute;left:991;top:1650;width:2489;height:3465;visibility:visible;mso-wrap-style:square;v-text-anchor:top" o:gfxdata="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" fillcolor="#9bbb59 [3206]" strokecolor="#f2f2f2 [3041]" strokeweight="3pt">
                   <v:shadow on="t" color="#4e6128 [1606]" opacity=".5" offset="1pt"/>
                 </v:rect>
-                <v:group id="Group 41" o:spid="_x0000_s1055" style="position:absolute;left:991;top:1620;width:2489;height:3465" coordorigin="4486,1650" coordsize="2489,3465" o:gfxdata="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">
-                  <v:shape id="Text Box 42" o:spid="_x0000_s1056" type="#_x0000_t202" style="position:absolute;left:4486;top:1650;width:2489;height:776;visibility:visible;mso-wrap-style:square;v-text-anchor:top" o:gfxdata="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" filled="f" stroked="f">
+                <v:group id="Group 41" o:spid="_x0000_s1070" style="position:absolute;left:991;top:1620;width:2489;height:2774" coordorigin="4486,1650" coordsize="2489,2774" o:gfxdata="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">
+                  <v:shape id="Text Box 42" o:spid="_x0000_s1071" type="#_x0000_t202" style="position:absolute;left:4486;top:1650;width:2489;height:776;visibility:visible;mso-wrap-style:square;v-text-anchor:top" o:gfxdata="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" filled="f" stroked="f">
                     <v:textbox>
                       <w:txbxContent>
                         <w:p>
@@ -3830,19 +6399,11 @@
                               <w:sz w:val="52"/>
                             </w:rPr>
                           </w:pPr>
-                          <w:r>
-                            <w:rPr>
-                              <w:rFonts w:ascii="Rosewood Std Regular" w:hAnsi="Rosewood Std Regular"/>
-                              <w:color w:val="FFFFFF" w:themeColor="background1"/>
-                              <w:sz w:val="52"/>
-                            </w:rPr>
-                            <w:t>Souris</w:t>
-                          </w:r>
                         </w:p>
                       </w:txbxContent>
                     </v:textbox>
                   </v:shape>
-                  <v:shape id="Text Box 43" o:spid="_x0000_s1057" type="#_x0000_t202" style="position:absolute;left:4486;top:4339;width:2489;height:776;visibility:visible;mso-wrap-style:square;v-text-anchor:top" o:gfxdata="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" filled="f" stroked="f">
+                  <v:shape id="Text Box 43" o:spid="_x0000_s1072" type="#_x0000_t202" style="position:absolute;left:4486;top:2347;width:2489;height:2077;visibility:visible;mso-wrap-style:square;v-text-anchor:top" o:gfxdata="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" filled="f" stroked="f">
                     <v:textbox>
                       <w:txbxContent>
                         <w:p>
@@ -3851,14 +6412,14 @@
                             <w:rPr>
                               <w:rFonts w:ascii="Rosewood Std Regular" w:hAnsi="Rosewood Std Regular"/>
                               <w:color w:val="FFFFFF" w:themeColor="background1"/>
-                              <w:sz w:val="52"/>
+                              <w:sz w:val="220"/>
                             </w:rPr>
                           </w:pPr>
                           <w:r>
                             <w:rPr>
                               <w:rFonts w:ascii="Rosewood Std Regular" w:hAnsi="Rosewood Std Regular"/>
                               <w:color w:val="FFFFFF" w:themeColor="background1"/>
-                              <w:sz w:val="52"/>
+                              <w:sz w:val="160"/>
                             </w:rPr>
                             <w:t>10</w:t>
                           </w:r>
@@ -3871,6 +6432,76 @@
             </w:pict>
           </mc:Fallback>
         </mc:AlternateContent>
+      </w:r>
+      <w:r>
+        <w:rPr>
+          <w:noProof/>
+        </w:rPr>
+        <w:drawing>
+          <wp:anchor distT="0" distB="0" distL="114300" distR="114300" simplePos="0" relativeHeight="251676160" behindDoc="0" locked="0" layoutInCell="1" allowOverlap="1" wp14:anchorId="0165731C" wp14:editId="2BFDB9B0">
+            <wp:simplePos x="0" y="0"/>
+            <wp:positionH relativeFrom="column">
+              <wp:posOffset>-27854</wp:posOffset>
+            </wp:positionH>
+            <wp:positionV relativeFrom="paragraph">
+              <wp:posOffset>5765800</wp:posOffset>
+            </wp:positionV>
+            <wp:extent cx="1546225" cy="1212215"/>
+            <wp:effectExtent l="0" t="0" r="0" b="0"/>
+            <wp:wrapNone/>
+            <wp:docPr id="9" name="Image 9" descr="http://i.istockimg.com/file_thumbview_approve/4400480/3/stock-illustration-4400480-mouse-maybe-guilty.jpg"/>
+            <wp:cNvGraphicFramePr>
+              <a:graphicFrameLocks xmlns:a="http://schemas.openxmlformats.org/drawingml/2006/main" noChangeAspect="1"/>
+            </wp:cNvGraphicFramePr>
+            <a:graphic xmlns:a="http://schemas.openxmlformats.org/drawingml/2006/main">
+              <a:graphicData uri="http://schemas.openxmlformats.org/drawingml/2006/picture">
+                <pic:pic xmlns:pic="http://schemas.openxmlformats.org/drawingml/2006/picture">
+                  <pic:nvPicPr>
+                    <pic:cNvPr id="0" name="Picture 4" descr="http://i.istockimg.com/file_thumbview_approve/4400480/3/stock-illustration-4400480-mouse-maybe-guilty.jpg"/>
+                    <pic:cNvPicPr>
+                      <a:picLocks noChangeAspect="1" noChangeArrowheads="1"/>
+                    </pic:cNvPicPr>
+                  </pic:nvPicPr>
+                  <pic:blipFill rotWithShape="1">
+                    <a:blip r:embed="rId15">
+                      <a:extLst>
+                        <a:ext uri="{28A0092B-C50C-407E-A947-70E740481C1C}">
+                          <a14:useLocalDpi xmlns:a14="http://schemas.microsoft.com/office/drawing/2010/main" val="0"/>
+                        </a:ext>
+                      </a:extLst>
+                    </a:blip>
+                    <a:srcRect l="3956" r="4381" b="892"/>
+                    <a:stretch/>
+                  </pic:blipFill>
+                  <pic:spPr bwMode="auto">
+                    <a:xfrm>
+                      <a:off x="0" y="0"/>
+                      <a:ext cx="1546225" cy="1212215"/>
+                    </a:xfrm>
+                    <a:prstGeom prst="rect">
+                      <a:avLst/>
+                    </a:prstGeom>
+                    <a:noFill/>
+                    <a:ln>
+                      <a:noFill/>
+                    </a:ln>
+                    <a:extLst>
+                      <a:ext uri="{53640926-AAD7-44D8-BBD7-CCE9431645EC}">
+                        <a14:shadowObscured xmlns:a14="http://schemas.microsoft.com/office/drawing/2010/main"/>
+                      </a:ext>
+                    </a:extLst>
+                  </pic:spPr>
+                </pic:pic>
+              </a:graphicData>
+            </a:graphic>
+            <wp14:sizeRelH relativeFrom="page">
+              <wp14:pctWidth>0</wp14:pctWidth>
+            </wp14:sizeRelH>
+            <wp14:sizeRelV relativeFrom="page">
+              <wp14:pctHeight>0</wp14:pctHeight>
+            </wp14:sizeRelV>
+          </wp:anchor>
+        </w:drawing>
       </w:r>
       <w:r>
         <w:rPr>
@@ -3902,7 +6533,7 @@
                     </pic:cNvPicPr>
                   </pic:nvPicPr>
                   <pic:blipFill rotWithShape="1">
-                    <a:blip r:embed="rId16">
+                    <a:blip r:embed="rId15">
                       <a:extLst>
                         <a:ext uri="{28A0092B-C50C-407E-A947-70E740481C1C}">
                           <a14:useLocalDpi xmlns:a14="http://schemas.microsoft.com/office/drawing/2010/main" val="0"/>
@@ -4560,7 +7191,7 @@
                     </pic:cNvPicPr>
                   </pic:nvPicPr>
                   <pic:blipFill>
-                    <a:blip r:embed="rId17">
+                    <a:blip r:embed="rId16">
                       <a:extLst>
                         <a:ext uri="{28A0092B-C50C-407E-A947-70E740481C1C}">
                           <a14:useLocalDpi xmlns:a14="http://schemas.microsoft.com/office/drawing/2010/main" val="0"/>
@@ -4627,7 +7258,7 @@
                     </pic:cNvPicPr>
                   </pic:nvPicPr>
                   <pic:blipFill>
-                    <a:blip r:embed="rId17">
+                    <a:blip r:embed="rId16">
                       <a:extLst>
                         <a:ext uri="{28A0092B-C50C-407E-A947-70E740481C1C}">
                           <a14:useLocalDpi xmlns:a14="http://schemas.microsoft.com/office/drawing/2010/main" val="0"/>
@@ -4694,7 +7325,7 @@
                     </pic:cNvPicPr>
                   </pic:nvPicPr>
                   <pic:blipFill>
-                    <a:blip r:embed="rId17">
+                    <a:blip r:embed="rId16">
                       <a:extLst>
                         <a:ext uri="{28A0092B-C50C-407E-A947-70E740481C1C}">
                           <a14:useLocalDpi xmlns:a14="http://schemas.microsoft.com/office/drawing/2010/main" val="0"/>
@@ -5643,7 +8274,7 @@
                     </pic:cNvPicPr>
                   </pic:nvPicPr>
                   <pic:blipFill>
-                    <a:blip r:embed="rId17">
+                    <a:blip r:embed="rId16">
                       <a:extLst>
                         <a:ext uri="{28A0092B-C50C-407E-A947-70E740481C1C}">
                           <a14:useLocalDpi xmlns:a14="http://schemas.microsoft.com/office/drawing/2010/main" val="0"/>
@@ -6004,6 +8635,8 @@
         </w:rPr>
         <w:t>–</w:t>
       </w:r>
+      <w:bookmarkStart w:id="0" w:name="_GoBack"/>
+      <w:bookmarkEnd w:id="0"/>
     </w:p>
     <w:sectPr>
       <w:pgSz w:w="11906" w:h="16838"/>

</xml_diff>

<commit_message>
mise en place fct chanceDetreUtilise
</commit_message>
<xml_diff>
--- a/Stupide Vautour/Stupide Vautour/Resources/cardMaker.docx
+++ b/Stupide Vautour/Stupide Vautour/Resources/cardMaker.docx
@@ -1289,9 +1289,11 @@
                             <w:pPr>
                               <w:jc w:val="center"/>
                             </w:pPr>
+                            <w:bookmarkStart w:id="0" w:name="_GoBack"/>
                             <w:r>
                               <w:t>Valeur de la carte sans Jeu et Main</w:t>
                             </w:r>
+                            <w:bookmarkEnd w:id="0"/>
                           </w:p>
                         </w:txbxContent>
                       </wps:txbx>
@@ -3043,23 +3045,11 @@
                         <w:txbxContent>
                           <w:p>
                             <w:r>
-                              <w:t>Si M = MAX(A</w:t>
-                            </w:r>
-                            <w:r>
-                              <w:t>1</w:t>
-                            </w:r>
-                            <w:r>
-                              <w:t>)=</w:t>
-                            </w:r>
-                            <w:r>
-                              <w:t> </w:t>
+                              <w:t>Si M = MAX(A1)= </w:t>
                             </w:r>
                             <w:proofErr w:type="gramStart"/>
                             <w:r>
-                              <w:t>!</w:t>
-                            </w:r>
-                            <w:r>
-                              <w:t>MAX</w:t>
+                              <w:t>!MAX</w:t>
                             </w:r>
                             <w:proofErr w:type="gramEnd"/>
                             <w:r>
@@ -3177,10 +3167,7 @@
                         <w:txbxContent>
                           <w:p>
                             <w:r>
-                              <w:t xml:space="preserve">Si P est </w:t>
-                            </w:r>
-                            <w:r>
-                              <w:t>min</w:t>
+                              <w:t>Si P est min</w:t>
                             </w:r>
                           </w:p>
                         </w:txbxContent>
@@ -4233,13 +4220,7 @@
                         <w:txbxContent>
                           <w:p>
                             <w:r>
-                              <w:t xml:space="preserve">Si M </w:t>
-                            </w:r>
-                            <w:r>
-                              <w:t>=</w:t>
-                            </w:r>
-                            <w:r>
-                              <w:t xml:space="preserve"> MAX(A</w:t>
+                              <w:t>Si M = MAX(A</w:t>
                             </w:r>
                             <w:r>
                               <w:t>1</w:t>
@@ -6090,6 +6071,10 @@
                 </v:rect>
                 <v:group id="Groupe 52" o:spid="_x0000_s1062" style="position:absolute;left:823;width:14994;height:22313" coordsize="14994,22313" o:gfxdata="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">
                   <v:group id="Group 46" o:spid="_x0000_s1063" style="position:absolute;width:14319;height:22313" coordorigin="4669,1605" coordsize="2169,3480" o:gfxdata="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">
+                    <v:shapetype id="_x0000_t202" coordsize="21600,21600" o:spt="202" path="m,l,21600r21600,l21600,xe">
+                      <v:stroke joinstyle="miter"/>
+                      <v:path gradientshapeok="t" o:connecttype="rect"/>
+                    </v:shapetype>
                     <v:shape id="Text Box 47" o:spid="_x0000_s1064" type="#_x0000_t202" style="position:absolute;left:4669;top:1605;width:2124;height:679;visibility:visible;mso-wrap-style:square;v-text-anchor:top" o:gfxdata="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" filled="f" stroked="f">
                       <v:textbox>
                         <w:txbxContent>
@@ -6205,10 +6190,7 @@
                             <a:avLst/>
                           </a:prstGeom>
                           <a:solidFill>
-                            <a:schemeClr val="accent3">
-                              <a:lumMod val="100000"/>
-                              <a:lumOff val="0"/>
-                            </a:schemeClr>
+                            <a:schemeClr val="accent4"/>
                           </a:solidFill>
                           <a:ln w="38100" cmpd="sng">
                             <a:solidFill>
@@ -6352,14 +6334,6 @@
                                     <w:sz w:val="220"/>
                                   </w:rPr>
                                 </w:pPr>
-                                <w:r>
-                                  <w:rPr>
-                                    <w:rFonts w:ascii="Rosewood Std Regular" w:hAnsi="Rosewood Std Regular"/>
-                                    <w:color w:val="FFFFFF" w:themeColor="background1"/>
-                                    <w:sz w:val="160"/>
-                                  </w:rPr>
-                                  <w:t>10</w:t>
-                                </w:r>
                               </w:p>
                             </w:txbxContent>
                           </wps:txbx>
@@ -6382,8 +6356,8 @@
           </mc:Choice>
           <mc:Fallback>
             <w:pict>
-              <v:group id="Group 39" o:spid="_x0000_s1068" style="position:absolute;margin-left:-4.05pt;margin-top:414.05pt;width:124.45pt;height:174.75pt;z-index:251677695" coordorigin="991,1620" coordsize="2489,3495" o:gfxdata="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">
-                <v:rect id="Rectangle 40" o:spid="_x0000_s1069" style="position:absolute;left:991;top:1650;width:2489;height:3465;visibility:visible;mso-wrap-style:square;v-text-anchor:top" o:gfxdata="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" fillcolor="#9bbb59 [3206]" strokecolor="#f2f2f2 [3041]" strokeweight="3pt">
+              <v:group id="Group 39" o:spid="_x0000_s1068" style="position:absolute;margin-left:-4.05pt;margin-top:414.05pt;width:124.45pt;height:174.75pt;z-index:251677695" coordorigin="991,1620" coordsize="2489,3495" o:gfxdata="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">
+                <v:rect id="Rectangle 40" o:spid="_x0000_s1069" style="position:absolute;left:991;top:1650;width:2489;height:3465;visibility:visible;mso-wrap-style:square;v-text-anchor:top" o:gfxdata="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" fillcolor="#8064a2 [3207]" strokecolor="#f2f2f2 [3041]" strokeweight="3pt">
                   <v:shadow on="t" color="#4e6128 [1606]" opacity=".5" offset="1pt"/>
                 </v:rect>
                 <v:group id="Group 41" o:spid="_x0000_s1070" style="position:absolute;left:991;top:1620;width:2489;height:2774" coordorigin="4486,1650" coordsize="2489,2774" o:gfxdata="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">
@@ -6415,14 +6389,6 @@
                               <w:sz w:val="220"/>
                             </w:rPr>
                           </w:pPr>
-                          <w:r>
-                            <w:rPr>
-                              <w:rFonts w:ascii="Rosewood Std Regular" w:hAnsi="Rosewood Std Regular"/>
-                              <w:color w:val="FFFFFF" w:themeColor="background1"/>
-                              <w:sz w:val="160"/>
-                            </w:rPr>
-                            <w:t>10</w:t>
-                          </w:r>
                         </w:p>
                       </w:txbxContent>
                     </v:textbox>
@@ -8635,8 +8601,6 @@
         </w:rPr>
         <w:t>–</w:t>
       </w:r>
-      <w:bookmarkStart w:id="0" w:name="_GoBack"/>
-      <w:bookmarkEnd w:id="0"/>
     </w:p>
     <w:sectPr>
       <w:pgSz w:w="11906" w:h="16838"/>

</xml_diff>

<commit_message>
Rapport de progra : IA Difficile ->80% Complete
</commit_message>
<xml_diff>
--- a/Stupide Vautour/Stupide Vautour/Resources/cardMaker.docx
+++ b/Stupide Vautour/Stupide Vautour/Resources/cardMaker.docx
@@ -9,6 +9,696 @@
           <w:noProof/>
         </w:rPr>
       </w:pPr>
+      <w:bookmarkStart w:id="0" w:name="_GoBack"/>
+      <w:r>
+        <w:rPr>
+          <w:noProof/>
+        </w:rPr>
+        <mc:AlternateContent>
+          <mc:Choice Requires="wpg">
+            <w:drawing>
+              <wp:anchor distT="0" distB="0" distL="114300" distR="114300" simplePos="0" relativeHeight="251709952" behindDoc="0" locked="0" layoutInCell="1" allowOverlap="1">
+                <wp:simplePos x="0" y="0"/>
+                <wp:positionH relativeFrom="column">
+                  <wp:posOffset>-633095</wp:posOffset>
+                </wp:positionH>
+                <wp:positionV relativeFrom="paragraph">
+                  <wp:posOffset>-547370</wp:posOffset>
+                </wp:positionV>
+                <wp:extent cx="2731770" cy="4429125"/>
+                <wp:effectExtent l="0" t="0" r="11430" b="28575"/>
+                <wp:wrapNone/>
+                <wp:docPr id="84" name="Groupe 84"/>
+                <wp:cNvGraphicFramePr/>
+                <a:graphic xmlns:a="http://schemas.openxmlformats.org/drawingml/2006/main">
+                  <a:graphicData uri="http://schemas.microsoft.com/office/word/2010/wordprocessingGroup">
+                    <wpg:wgp>
+                      <wpg:cNvGrpSpPr/>
+                      <wpg:grpSpPr>
+                        <a:xfrm>
+                          <a:off x="0" y="0"/>
+                          <a:ext cx="2731770" cy="4429125"/>
+                          <a:chOff x="0" y="0"/>
+                          <a:chExt cx="2731770" cy="4429125"/>
+                        </a:xfrm>
+                      </wpg:grpSpPr>
+                      <wps:wsp>
+                        <wps:cNvPr id="54" name="Connecteur droit avec flèche 54"/>
+                        <wps:cNvCnPr/>
+                        <wps:spPr>
+                          <a:xfrm>
+                            <a:off x="361950" y="838200"/>
+                            <a:ext cx="10795" cy="429260"/>
+                          </a:xfrm>
+                          <a:prstGeom prst="straightConnector1">
+                            <a:avLst/>
+                          </a:prstGeom>
+                          <a:ln>
+                            <a:tailEnd type="arrow"/>
+                          </a:ln>
+                        </wps:spPr>
+                        <wps:style>
+                          <a:lnRef idx="1">
+                            <a:schemeClr val="accent1"/>
+                          </a:lnRef>
+                          <a:fillRef idx="0">
+                            <a:schemeClr val="accent1"/>
+                          </a:fillRef>
+                          <a:effectRef idx="0">
+                            <a:schemeClr val="accent1"/>
+                          </a:effectRef>
+                          <a:fontRef idx="minor">
+                            <a:schemeClr val="tx1"/>
+                          </a:fontRef>
+                        </wps:style>
+                        <wps:bodyPr/>
+                      </wps:wsp>
+                      <wps:wsp>
+                        <wps:cNvPr id="55" name="Zone de texte 55"/>
+                        <wps:cNvSpPr txBox="1"/>
+                        <wps:spPr>
+                          <a:xfrm>
+                            <a:off x="0" y="1295400"/>
+                            <a:ext cx="902970" cy="286385"/>
+                          </a:xfrm>
+                          <a:prstGeom prst="rect">
+                            <a:avLst/>
+                          </a:prstGeom>
+                          <a:solidFill>
+                            <a:schemeClr val="lt1"/>
+                          </a:solidFill>
+                          <a:ln w="6350">
+                            <a:solidFill>
+                              <a:prstClr val="black"/>
+                            </a:solidFill>
+                          </a:ln>
+                          <a:effectLst/>
+                        </wps:spPr>
+                        <wps:style>
+                          <a:lnRef idx="0">
+                            <a:schemeClr val="accent1"/>
+                          </a:lnRef>
+                          <a:fillRef idx="0">
+                            <a:schemeClr val="accent1"/>
+                          </a:fillRef>
+                          <a:effectRef idx="0">
+                            <a:schemeClr val="accent1"/>
+                          </a:effectRef>
+                          <a:fontRef idx="minor">
+                            <a:schemeClr val="dk1"/>
+                          </a:fontRef>
+                        </wps:style>
+                        <wps:txbx>
+                          <w:txbxContent>
+                            <w:p>
+                              <w:r>
+                                <w:t>Force * -2</w:t>
+                              </w:r>
+                            </w:p>
+                          </w:txbxContent>
+                        </wps:txbx>
+                        <wps:bodyPr rot="0" spcFirstLastPara="0" vertOverflow="overflow" horzOverflow="overflow" vert="horz" wrap="square" lIns="91440" tIns="45720" rIns="91440" bIns="45720" numCol="1" spcCol="0" rtlCol="0" fromWordArt="0" anchor="t" anchorCtr="0" forceAA="0" compatLnSpc="1">
+                          <a:prstTxWarp prst="textNoShape">
+                            <a:avLst/>
+                          </a:prstTxWarp>
+                          <a:noAutofit/>
+                        </wps:bodyPr>
+                      </wps:wsp>
+                      <wps:wsp>
+                        <wps:cNvPr id="56" name="Zone de texte 56"/>
+                        <wps:cNvSpPr txBox="1"/>
+                        <wps:spPr>
+                          <a:xfrm>
+                            <a:off x="19050" y="1924050"/>
+                            <a:ext cx="2566035" cy="286385"/>
+                          </a:xfrm>
+                          <a:prstGeom prst="rect">
+                            <a:avLst/>
+                          </a:prstGeom>
+                          <a:solidFill>
+                            <a:schemeClr val="lt1"/>
+                          </a:solidFill>
+                          <a:ln w="6350">
+                            <a:solidFill>
+                              <a:prstClr val="black"/>
+                            </a:solidFill>
+                          </a:ln>
+                          <a:effectLst/>
+                        </wps:spPr>
+                        <wps:style>
+                          <a:lnRef idx="0">
+                            <a:schemeClr val="accent1"/>
+                          </a:lnRef>
+                          <a:fillRef idx="0">
+                            <a:schemeClr val="accent1"/>
+                          </a:fillRef>
+                          <a:effectRef idx="0">
+                            <a:schemeClr val="accent1"/>
+                          </a:effectRef>
+                          <a:fontRef idx="minor">
+                            <a:schemeClr val="dk1"/>
+                          </a:fontRef>
+                        </wps:style>
+                        <wps:txbx>
+                          <w:txbxContent>
+                            <w:p>
+                              <w:pPr>
+                                <w:jc w:val="center"/>
+                              </w:pPr>
+                              <w:r>
+                                <w:t>Valeur de la carte sans Jeu et Main</w:t>
+                              </w:r>
+                            </w:p>
+                          </w:txbxContent>
+                        </wps:txbx>
+                        <wps:bodyPr rot="0" spcFirstLastPara="0" vertOverflow="overflow" horzOverflow="overflow" vert="horz" wrap="square" lIns="91440" tIns="45720" rIns="91440" bIns="45720" numCol="1" spcCol="0" rtlCol="0" fromWordArt="0" anchor="t" anchorCtr="0" forceAA="0" compatLnSpc="1">
+                          <a:prstTxWarp prst="textNoShape">
+                            <a:avLst/>
+                          </a:prstTxWarp>
+                          <a:noAutofit/>
+                        </wps:bodyPr>
+                      </wps:wsp>
+                      <wps:wsp>
+                        <wps:cNvPr id="57" name="Connecteur droit avec flèche 57"/>
+                        <wps:cNvCnPr/>
+                        <wps:spPr>
+                          <a:xfrm>
+                            <a:off x="1962150" y="752475"/>
+                            <a:ext cx="0" cy="516890"/>
+                          </a:xfrm>
+                          <a:prstGeom prst="straightConnector1">
+                            <a:avLst/>
+                          </a:prstGeom>
+                          <a:ln>
+                            <a:tailEnd type="arrow"/>
+                          </a:ln>
+                        </wps:spPr>
+                        <wps:style>
+                          <a:lnRef idx="1">
+                            <a:schemeClr val="accent1"/>
+                          </a:lnRef>
+                          <a:fillRef idx="0">
+                            <a:schemeClr val="accent1"/>
+                          </a:fillRef>
+                          <a:effectRef idx="0">
+                            <a:schemeClr val="accent1"/>
+                          </a:effectRef>
+                          <a:fontRef idx="minor">
+                            <a:schemeClr val="tx1"/>
+                          </a:fontRef>
+                        </wps:style>
+                        <wps:bodyPr/>
+                      </wps:wsp>
+                      <wps:wsp>
+                        <wps:cNvPr id="58" name="Zone de texte 58"/>
+                        <wps:cNvSpPr txBox="1"/>
+                        <wps:spPr>
+                          <a:xfrm>
+                            <a:off x="1533525" y="1276350"/>
+                            <a:ext cx="902970" cy="286385"/>
+                          </a:xfrm>
+                          <a:prstGeom prst="rect">
+                            <a:avLst/>
+                          </a:prstGeom>
+                          <a:solidFill>
+                            <a:schemeClr val="lt1"/>
+                          </a:solidFill>
+                          <a:ln w="6350">
+                            <a:solidFill>
+                              <a:prstClr val="black"/>
+                            </a:solidFill>
+                          </a:ln>
+                          <a:effectLst/>
+                        </wps:spPr>
+                        <wps:style>
+                          <a:lnRef idx="0">
+                            <a:schemeClr val="accent1"/>
+                          </a:lnRef>
+                          <a:fillRef idx="0">
+                            <a:schemeClr val="accent1"/>
+                          </a:fillRef>
+                          <a:effectRef idx="0">
+                            <a:schemeClr val="accent1"/>
+                          </a:effectRef>
+                          <a:fontRef idx="minor">
+                            <a:schemeClr val="dk1"/>
+                          </a:fontRef>
+                        </wps:style>
+                        <wps:txbx>
+                          <w:txbxContent>
+                            <w:p>
+                              <w:r>
+                                <w:t xml:space="preserve">Force </w:t>
+                              </w:r>
+                            </w:p>
+                          </w:txbxContent>
+                        </wps:txbx>
+                        <wps:bodyPr rot="0" spcFirstLastPara="0" vertOverflow="overflow" horzOverflow="overflow" vert="horz" wrap="square" lIns="91440" tIns="45720" rIns="91440" bIns="45720" numCol="1" spcCol="0" rtlCol="0" fromWordArt="0" anchor="t" anchorCtr="0" forceAA="0" compatLnSpc="1">
+                          <a:prstTxWarp prst="textNoShape">
+                            <a:avLst/>
+                          </a:prstTxWarp>
+                          <a:noAutofit/>
+                        </wps:bodyPr>
+                      </wps:wsp>
+                      <wps:wsp>
+                        <wps:cNvPr id="59" name="Connecteur droit avec flèche 59"/>
+                        <wps:cNvCnPr/>
+                        <wps:spPr>
+                          <a:xfrm>
+                            <a:off x="342900" y="1590675"/>
+                            <a:ext cx="847725" cy="319405"/>
+                          </a:xfrm>
+                          <a:prstGeom prst="straightConnector1">
+                            <a:avLst/>
+                          </a:prstGeom>
+                          <a:ln>
+                            <a:tailEnd type="arrow"/>
+                          </a:ln>
+                        </wps:spPr>
+                        <wps:style>
+                          <a:lnRef idx="1">
+                            <a:schemeClr val="accent1"/>
+                          </a:lnRef>
+                          <a:fillRef idx="0">
+                            <a:schemeClr val="accent1"/>
+                          </a:fillRef>
+                          <a:effectRef idx="0">
+                            <a:schemeClr val="accent1"/>
+                          </a:effectRef>
+                          <a:fontRef idx="minor">
+                            <a:schemeClr val="tx1"/>
+                          </a:fontRef>
+                        </wps:style>
+                        <wps:bodyPr/>
+                      </wps:wsp>
+                      <wps:wsp>
+                        <wps:cNvPr id="60" name="Connecteur droit avec flèche 60"/>
+                        <wps:cNvCnPr/>
+                        <wps:spPr>
+                          <a:xfrm flipH="1">
+                            <a:off x="1590675" y="1581150"/>
+                            <a:ext cx="572770" cy="319405"/>
+                          </a:xfrm>
+                          <a:prstGeom prst="straightConnector1">
+                            <a:avLst/>
+                          </a:prstGeom>
+                          <a:ln>
+                            <a:tailEnd type="arrow"/>
+                          </a:ln>
+                        </wps:spPr>
+                        <wps:style>
+                          <a:lnRef idx="1">
+                            <a:schemeClr val="accent1"/>
+                          </a:lnRef>
+                          <a:fillRef idx="0">
+                            <a:schemeClr val="accent1"/>
+                          </a:fillRef>
+                          <a:effectRef idx="0">
+                            <a:schemeClr val="accent1"/>
+                          </a:effectRef>
+                          <a:fontRef idx="minor">
+                            <a:schemeClr val="tx1"/>
+                          </a:fontRef>
+                        </wps:style>
+                        <wps:bodyPr/>
+                      </wps:wsp>
+                      <wps:wsp>
+                        <wps:cNvPr id="61" name="Zone de texte 61"/>
+                        <wps:cNvSpPr txBox="1"/>
+                        <wps:spPr>
+                          <a:xfrm>
+                            <a:off x="0" y="2762250"/>
+                            <a:ext cx="2731770" cy="451485"/>
+                          </a:xfrm>
+                          <a:prstGeom prst="rect">
+                            <a:avLst/>
+                          </a:prstGeom>
+                          <a:solidFill>
+                            <a:schemeClr val="lt1"/>
+                          </a:solidFill>
+                          <a:ln w="6350">
+                            <a:solidFill>
+                              <a:prstClr val="black"/>
+                            </a:solidFill>
+                          </a:ln>
+                          <a:effectLst/>
+                        </wps:spPr>
+                        <wps:style>
+                          <a:lnRef idx="0">
+                            <a:schemeClr val="accent1"/>
+                          </a:lnRef>
+                          <a:fillRef idx="0">
+                            <a:schemeClr val="accent1"/>
+                          </a:fillRef>
+                          <a:effectRef idx="0">
+                            <a:schemeClr val="accent1"/>
+                          </a:effectRef>
+                          <a:fontRef idx="minor">
+                            <a:schemeClr val="dk1"/>
+                          </a:fontRef>
+                        </wps:style>
+                        <wps:txbx>
+                          <w:txbxContent>
+                            <w:p>
+                              <w:r>
+                                <w:t>Valeur * Position/</w:t>
+                              </w:r>
+                              <w:proofErr w:type="spellStart"/>
+                              <w:r>
+                                <w:t>NbCartePioche</w:t>
+                              </w:r>
+                              <w:proofErr w:type="spellEnd"/>
+                            </w:p>
+                            <w:p>
+                              <w:r>
+                                <w:t>=</w:t>
+                              </w:r>
+                            </w:p>
+                          </w:txbxContent>
+                        </wps:txbx>
+                        <wps:bodyPr rot="0" spcFirstLastPara="0" vertOverflow="overflow" horzOverflow="overflow" vert="horz" wrap="square" lIns="91440" tIns="45720" rIns="91440" bIns="45720" numCol="1" spcCol="0" rtlCol="0" fromWordArt="0" anchor="t" anchorCtr="0" forceAA="0" compatLnSpc="1">
+                          <a:prstTxWarp prst="textNoShape">
+                            <a:avLst/>
+                          </a:prstTxWarp>
+                          <a:noAutofit/>
+                        </wps:bodyPr>
+                      </wps:wsp>
+                      <wps:wsp>
+                        <wps:cNvPr id="62" name="Connecteur droit avec flèche 62"/>
+                        <wps:cNvCnPr/>
+                        <wps:spPr>
+                          <a:xfrm>
+                            <a:off x="1371600" y="2209800"/>
+                            <a:ext cx="0" cy="516890"/>
+                          </a:xfrm>
+                          <a:prstGeom prst="straightConnector1">
+                            <a:avLst/>
+                          </a:prstGeom>
+                          <a:ln>
+                            <a:tailEnd type="arrow"/>
+                          </a:ln>
+                        </wps:spPr>
+                        <wps:style>
+                          <a:lnRef idx="1">
+                            <a:schemeClr val="accent1"/>
+                          </a:lnRef>
+                          <a:fillRef idx="0">
+                            <a:schemeClr val="accent1"/>
+                          </a:fillRef>
+                          <a:effectRef idx="0">
+                            <a:schemeClr val="accent1"/>
+                          </a:effectRef>
+                          <a:fontRef idx="minor">
+                            <a:schemeClr val="tx1"/>
+                          </a:fontRef>
+                        </wps:style>
+                        <wps:bodyPr/>
+                      </wps:wsp>
+                      <wps:wsp>
+                        <wps:cNvPr id="63" name="Connecteur droit avec flèche 63"/>
+                        <wps:cNvCnPr/>
+                        <wps:spPr>
+                          <a:xfrm>
+                            <a:off x="1362075" y="3200400"/>
+                            <a:ext cx="0" cy="516890"/>
+                          </a:xfrm>
+                          <a:prstGeom prst="straightConnector1">
+                            <a:avLst/>
+                          </a:prstGeom>
+                          <a:ln>
+                            <a:tailEnd type="arrow"/>
+                          </a:ln>
+                        </wps:spPr>
+                        <wps:style>
+                          <a:lnRef idx="1">
+                            <a:schemeClr val="accent1"/>
+                          </a:lnRef>
+                          <a:fillRef idx="0">
+                            <a:schemeClr val="accent1"/>
+                          </a:fillRef>
+                          <a:effectRef idx="0">
+                            <a:schemeClr val="accent1"/>
+                          </a:effectRef>
+                          <a:fontRef idx="minor">
+                            <a:schemeClr val="tx1"/>
+                          </a:fontRef>
+                        </wps:style>
+                        <wps:bodyPr/>
+                      </wps:wsp>
+                      <wps:wsp>
+                        <wps:cNvPr id="64" name="Zone de texte 64"/>
+                        <wps:cNvSpPr txBox="1"/>
+                        <wps:spPr>
+                          <a:xfrm>
+                            <a:off x="676275" y="3724275"/>
+                            <a:ext cx="1277620" cy="704850"/>
+                          </a:xfrm>
+                          <a:prstGeom prst="rect">
+                            <a:avLst/>
+                          </a:prstGeom>
+                          <a:solidFill>
+                            <a:schemeClr val="lt1"/>
+                          </a:solidFill>
+                          <a:ln w="6350">
+                            <a:solidFill>
+                              <a:prstClr val="black"/>
+                            </a:solidFill>
+                          </a:ln>
+                          <a:effectLst/>
+                        </wps:spPr>
+                        <wps:style>
+                          <a:lnRef idx="0">
+                            <a:schemeClr val="accent1"/>
+                          </a:lnRef>
+                          <a:fillRef idx="0">
+                            <a:schemeClr val="accent1"/>
+                          </a:fillRef>
+                          <a:effectRef idx="0">
+                            <a:schemeClr val="accent1"/>
+                          </a:effectRef>
+                          <a:fontRef idx="minor">
+                            <a:schemeClr val="dk1"/>
+                          </a:fontRef>
+                        </wps:style>
+                        <wps:txbx>
+                          <w:txbxContent>
+                            <w:p>
+                              <w:r>
+                                <w:t>Valeur  de la carte Pioche  avec Jeu sans Main (P)</w:t>
+                              </w:r>
+                            </w:p>
+                            <w:p>
+                              <w:r>
+                                <w:t>=</w:t>
+                              </w:r>
+                            </w:p>
+                          </w:txbxContent>
+                        </wps:txbx>
+                        <wps:bodyPr rot="0" spcFirstLastPara="0" vertOverflow="overflow" horzOverflow="overflow" vert="horz" wrap="square" lIns="91440" tIns="45720" rIns="91440" bIns="45720" numCol="1" spcCol="0" rtlCol="0" fromWordArt="0" anchor="t" anchorCtr="0" forceAA="0" compatLnSpc="1">
+                          <a:prstTxWarp prst="textNoShape">
+                            <a:avLst/>
+                          </a:prstTxWarp>
+                          <a:noAutofit/>
+                        </wps:bodyPr>
+                      </wps:wsp>
+                      <wps:wsp>
+                        <wps:cNvPr id="65" name="Zone de texte 65"/>
+                        <wps:cNvSpPr txBox="1"/>
+                        <wps:spPr>
+                          <a:xfrm>
+                            <a:off x="676275" y="0"/>
+                            <a:ext cx="902970" cy="286385"/>
+                          </a:xfrm>
+                          <a:prstGeom prst="rect">
+                            <a:avLst/>
+                          </a:prstGeom>
+                          <a:solidFill>
+                            <a:schemeClr val="lt1"/>
+                          </a:solidFill>
+                          <a:ln w="6350">
+                            <a:solidFill>
+                              <a:prstClr val="black"/>
+                            </a:solidFill>
+                          </a:ln>
+                          <a:effectLst/>
+                        </wps:spPr>
+                        <wps:style>
+                          <a:lnRef idx="0">
+                            <a:schemeClr val="accent1"/>
+                          </a:lnRef>
+                          <a:fillRef idx="0">
+                            <a:schemeClr val="accent1"/>
+                          </a:fillRef>
+                          <a:effectRef idx="0">
+                            <a:schemeClr val="accent1"/>
+                          </a:effectRef>
+                          <a:fontRef idx="minor">
+                            <a:schemeClr val="dk1"/>
+                          </a:fontRef>
+                        </wps:style>
+                        <wps:txbx>
+                          <w:txbxContent>
+                            <w:p>
+                              <w:pPr>
+                                <w:jc w:val="center"/>
+                                <w:rPr>
+                                  <w:b/>
+                                  <w:color w:val="76923C" w:themeColor="accent3" w:themeShade="BF"/>
+                                </w:rPr>
+                              </w:pPr>
+                              <w:r>
+                                <w:rPr>
+                                  <w:b/>
+                                  <w:color w:val="76923C" w:themeColor="accent3" w:themeShade="BF"/>
+                                </w:rPr>
+                                <w:t>Pioche</w:t>
+                              </w:r>
+                            </w:p>
+                          </w:txbxContent>
+                        </wps:txbx>
+                        <wps:bodyPr rot="0" spcFirstLastPara="0" vertOverflow="overflow" horzOverflow="overflow" vert="horz" wrap="square" lIns="91440" tIns="45720" rIns="91440" bIns="45720" numCol="1" spcCol="0" rtlCol="0" fromWordArt="0" anchor="t" anchorCtr="0" forceAA="0" compatLnSpc="1">
+                          <a:prstTxWarp prst="textNoShape">
+                            <a:avLst/>
+                          </a:prstTxWarp>
+                          <a:noAutofit/>
+                        </wps:bodyPr>
+                      </wps:wsp>
+                    </wpg:wgp>
+                  </a:graphicData>
+                </a:graphic>
+              </wp:anchor>
+            </w:drawing>
+          </mc:Choice>
+          <mc:Fallback>
+            <w:pict>
+              <v:group id="Groupe 84" o:spid="_x0000_s1026" style="position:absolute;left:0;text-align:left;margin-left:-49.85pt;margin-top:-43.1pt;width:215.1pt;height:348.75pt;z-index:251709952" coordsize="27317,44291" o:gfxdata="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">
+                <v:shapetype id="_x0000_t32" coordsize="21600,21600" o:spt="32" o:oned="t" path="m,l21600,21600e" filled="f">
+                  <v:path arrowok="t" fillok="f" o:connecttype="none"/>
+                  <o:lock v:ext="edit" shapetype="t"/>
+                </v:shapetype>
+                <v:shape id="Connecteur droit avec flèche 54" o:spid="_x0000_s1027" type="#_x0000_t32" style="position:absolute;left:3619;top:8382;width:108;height:4292;visibility:visible;mso-wrap-style:square" o:connectortype="straight" o:gfxdata="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" strokecolor="#4579b8 [3044]">
+                  <v:stroke endarrow="open"/>
+                </v:shape>
+                <v:shapetype id="_x0000_t202" coordsize="21600,21600" o:spt="202" path="m,l,21600r21600,l21600,xe">
+                  <v:stroke joinstyle="miter"/>
+                  <v:path gradientshapeok="t" o:connecttype="rect"/>
+                </v:shapetype>
+                <v:shape id="Zone de texte 55" o:spid="_x0000_s1028" type="#_x0000_t202" style="position:absolute;top:12954;width:9029;height:2863;visibility:visible;mso-wrap-style:square;v-text-anchor:top" o:gfxdata="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" fillcolor="white [3201]" strokeweight=".5pt">
+                  <v:textbox>
+                    <w:txbxContent>
+                      <w:p>
+                        <w:r>
+                          <w:t>Force * -2</w:t>
+                        </w:r>
+                      </w:p>
+                    </w:txbxContent>
+                  </v:textbox>
+                </v:shape>
+                <v:shape id="Zone de texte 56" o:spid="_x0000_s1029" type="#_x0000_t202" style="position:absolute;left:190;top:19240;width:25660;height:2864;visibility:visible;mso-wrap-style:square;v-text-anchor:top" o:gfxdata="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" fillcolor="white [3201]" strokeweight=".5pt">
+                  <v:textbox>
+                    <w:txbxContent>
+                      <w:p>
+                        <w:pPr>
+                          <w:jc w:val="center"/>
+                        </w:pPr>
+                        <w:r>
+                          <w:t>Valeur de la carte sans Jeu et Main</w:t>
+                        </w:r>
+                      </w:p>
+                    </w:txbxContent>
+                  </v:textbox>
+                </v:shape>
+                <v:shape id="Connecteur droit avec flèche 57" o:spid="_x0000_s1030" type="#_x0000_t32" style="position:absolute;left:19621;top:7524;width:0;height:5169;visibility:visible;mso-wrap-style:square" o:connectortype="straight" o:gfxdata="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" strokecolor="#4579b8 [3044]">
+                  <v:stroke endarrow="open"/>
+                </v:shape>
+                <v:shape id="Zone de texte 58" o:spid="_x0000_s1031" type="#_x0000_t202" style="position:absolute;left:15335;top:12763;width:9029;height:2864;visibility:visible;mso-wrap-style:square;v-text-anchor:top" o:gfxdata="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" fillcolor="white [3201]" strokeweight=".5pt">
+                  <v:textbox>
+                    <w:txbxContent>
+                      <w:p>
+                        <w:r>
+                          <w:t xml:space="preserve">Force </w:t>
+                        </w:r>
+                      </w:p>
+                    </w:txbxContent>
+                  </v:textbox>
+                </v:shape>
+                <v:shape id="Connecteur droit avec flèche 59" o:spid="_x0000_s1032" type="#_x0000_t32" style="position:absolute;left:3429;top:15906;width:8477;height:3194;visibility:visible;mso-wrap-style:square" o:connectortype="straight" o:gfxdata="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" strokecolor="#4579b8 [3044]">
+                  <v:stroke endarrow="open"/>
+                </v:shape>
+                <v:shape id="Connecteur droit avec flèche 60" o:spid="_x0000_s1033" type="#_x0000_t32" style="position:absolute;left:15906;top:15811;width:5728;height:3194;flip:x;visibility:visible;mso-wrap-style:square" o:connectortype="straight" o:gfxdata="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" strokecolor="#4579b8 [3044]">
+                  <v:stroke endarrow="open"/>
+                </v:shape>
+                <v:shape id="Zone de texte 61" o:spid="_x0000_s1034" type="#_x0000_t202" style="position:absolute;top:27622;width:27317;height:4515;visibility:visible;mso-wrap-style:square;v-text-anchor:top" o:gfxdata="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" fillcolor="white [3201]" strokeweight=".5pt">
+                  <v:textbox>
+                    <w:txbxContent>
+                      <w:p>
+                        <w:r>
+                          <w:t>Valeur * Position/</w:t>
+                        </w:r>
+                        <w:proofErr w:type="spellStart"/>
+                        <w:r>
+                          <w:t>NbCartePioche</w:t>
+                        </w:r>
+                        <w:proofErr w:type="spellEnd"/>
+                      </w:p>
+                      <w:p>
+                        <w:r>
+                          <w:t>=</w:t>
+                        </w:r>
+                      </w:p>
+                    </w:txbxContent>
+                  </v:textbox>
+                </v:shape>
+                <v:shape id="Connecteur droit avec flèche 62" o:spid="_x0000_s1035" type="#_x0000_t32" style="position:absolute;left:13716;top:22098;width:0;height:5168;visibility:visible;mso-wrap-style:square" o:connectortype="straight" o:gfxdata="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" strokecolor="#4579b8 [3044]">
+                  <v:stroke endarrow="open"/>
+                </v:shape>
+                <v:shape id="Connecteur droit avec flèche 63" o:spid="_x0000_s1036" type="#_x0000_t32" style="position:absolute;left:13620;top:32004;width:0;height:5168;visibility:visible;mso-wrap-style:square" o:connectortype="straight" o:gfxdata="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" strokecolor="#4579b8 [3044]">
+                  <v:stroke endarrow="open"/>
+                </v:shape>
+                <v:shape id="Zone de texte 64" o:spid="_x0000_s1037" type="#_x0000_t202" style="position:absolute;left:6762;top:37242;width:12776;height:7049;visibility:visible;mso-wrap-style:square;v-text-anchor:top" o:gfxdata="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" fillcolor="white [3201]" strokeweight=".5pt">
+                  <v:textbox>
+                    <w:txbxContent>
+                      <w:p>
+                        <w:r>
+                          <w:t>Valeur  de la carte Pioche  avec Jeu sans Main (P)</w:t>
+                        </w:r>
+                      </w:p>
+                      <w:p>
+                        <w:r>
+                          <w:t>=</w:t>
+                        </w:r>
+                      </w:p>
+                    </w:txbxContent>
+                  </v:textbox>
+                </v:shape>
+                <v:shape id="Zone de texte 65" o:spid="_x0000_s1038" type="#_x0000_t202" style="position:absolute;left:6762;width:9030;height:2863;visibility:visible;mso-wrap-style:square;v-text-anchor:top" o:gfxdata="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" fillcolor="white [3201]" strokeweight=".5pt">
+                  <v:textbox>
+                    <w:txbxContent>
+                      <w:p>
+                        <w:pPr>
+                          <w:jc w:val="center"/>
+                          <w:rPr>
+                            <w:b/>
+                            <w:color w:val="76923C" w:themeColor="accent3" w:themeShade="BF"/>
+                          </w:rPr>
+                        </w:pPr>
+                        <w:r>
+                          <w:rPr>
+                            <w:b/>
+                            <w:color w:val="76923C" w:themeColor="accent3" w:themeShade="BF"/>
+                          </w:rPr>
+                          <w:t>Pioche</w:t>
+                        </w:r>
+                      </w:p>
+                    </w:txbxContent>
+                  </v:textbox>
+                </v:shape>
+              </v:group>
+            </w:pict>
+          </mc:Fallback>
+        </mc:AlternateContent>
+      </w:r>
+      <w:bookmarkEnd w:id="0"/>
       <w:r>
         <w:rPr>
           <w:noProof/>
@@ -16,7 +706,7 @@
         <mc:AlternateContent>
           <mc:Choice Requires="wps">
             <w:drawing>
-              <wp:anchor distT="0" distB="0" distL="114300" distR="114300" simplePos="0" relativeHeight="251723264" behindDoc="0" locked="0" layoutInCell="1" allowOverlap="1" wp14:anchorId="506D3FF3" wp14:editId="0A3B28C5">
+              <wp:anchor distT="0" distB="0" distL="114300" distR="114300" simplePos="0" relativeHeight="251723264" behindDoc="0" locked="0" layoutInCell="1" allowOverlap="1" wp14:anchorId="236378A3" wp14:editId="3A17C4FB">
                 <wp:simplePos x="0" y="0"/>
                 <wp:positionH relativeFrom="column">
                   <wp:posOffset>4872990</wp:posOffset>
@@ -105,11 +795,7 @@
           </mc:Choice>
           <mc:Fallback>
             <w:pict>
-              <v:shapetype id="_x0000_t202" coordsize="21600,21600" o:spt="202" path="m,l,21600r21600,l21600,xe">
-                <v:stroke joinstyle="miter"/>
-                <v:path gradientshapeok="t" o:connecttype="rect"/>
-              </v:shapetype>
-              <v:shape id="Zone de texte 75" o:spid="_x0000_s1026" type="#_x0000_t202" style="position:absolute;left:0;text-align:left;margin-left:383.7pt;margin-top:-44.85pt;width:71.1pt;height:33.8pt;z-index:251723264;visibility:visible;mso-wrap-style:square;mso-width-percent:0;mso-height-percent:0;mso-wrap-distance-left:9pt;mso-wrap-distance-top:0;mso-wrap-distance-right:9pt;mso-wrap-distance-bottom:0;mso-position-horizontal:absolute;mso-position-horizontal-relative:text;mso-position-vertical:absolute;mso-position-vertical-relative:text;mso-width-percent:0;mso-height-percent:0;mso-width-relative:margin;mso-height-relative:margin;v-text-anchor:top" o:gfxdata="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" fillcolor="white [3201]" strokeweight=".5pt">
+              <v:shape id="Zone de texte 75" o:spid="_x0000_s1039" type="#_x0000_t202" style="position:absolute;left:0;text-align:left;margin-left:383.7pt;margin-top:-44.85pt;width:71.1pt;height:33.8pt;z-index:251723264;visibility:visible;mso-wrap-style:square;mso-width-percent:0;mso-height-percent:0;mso-wrap-distance-left:9pt;mso-wrap-distance-top:0;mso-wrap-distance-right:9pt;mso-wrap-distance-bottom:0;mso-position-horizontal:absolute;mso-position-horizontal-relative:text;mso-position-vertical:absolute;mso-position-vertical-relative:text;mso-width-percent:0;mso-height-percent:0;mso-width-relative:margin;mso-height-relative:margin;v-text-anchor:top" o:gfxdata="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" fillcolor="white [3201]" strokeweight=".5pt">
                 <v:textbox>
                   <w:txbxContent>
                     <w:p>
@@ -142,7 +828,7 @@
         <mc:AlternateContent>
           <mc:Choice Requires="wps">
             <w:drawing>
-              <wp:anchor distT="0" distB="0" distL="114300" distR="114300" simplePos="0" relativeHeight="251731456" behindDoc="0" locked="0" layoutInCell="1" allowOverlap="1" wp14:anchorId="37E454F8" wp14:editId="4D9C8ADB">
+              <wp:anchor distT="0" distB="0" distL="114300" distR="114300" simplePos="0" relativeHeight="251731456" behindDoc="0" locked="0" layoutInCell="1" allowOverlap="1" wp14:anchorId="3CEC9AC4" wp14:editId="5BFA12EA">
                 <wp:simplePos x="0" y="0"/>
                 <wp:positionH relativeFrom="column">
                   <wp:posOffset>4792980</wp:posOffset>
@@ -203,10 +889,7 @@
                             </w:r>
                             <w:proofErr w:type="spellEnd"/>
                             <w:r>
-                              <w:t xml:space="preserve">  avec Jeu </w:t>
-                            </w:r>
-                            <w:r>
-                              <w:t>(A)</w:t>
+                              <w:t xml:space="preserve">  avec Jeu (A)</w:t>
                             </w:r>
                           </w:p>
                           <w:p>
@@ -236,11 +919,7 @@
           </mc:Choice>
           <mc:Fallback>
             <w:pict>
-              <v:shapetype id="_x0000_t202" coordsize="21600,21600" o:spt="202" path="m,l,21600r21600,l21600,xe">
-                <v:stroke joinstyle="miter"/>
-                <v:path gradientshapeok="t" o:connecttype="rect"/>
-              </v:shapetype>
-              <v:shape id="Zone de texte 83" o:spid="_x0000_s1027" type="#_x0000_t202" style="position:absolute;left:0;text-align:left;margin-left:377.4pt;margin-top:250.8pt;width:100.6pt;height:55.5pt;z-index:251731456;visibility:visible;mso-wrap-style:square;mso-width-percent:0;mso-height-percent:0;mso-wrap-distance-left:9pt;mso-wrap-distance-top:0;mso-wrap-distance-right:9pt;mso-wrap-distance-bottom:0;mso-position-horizontal:absolute;mso-position-horizontal-relative:text;mso-position-vertical:absolute;mso-position-vertical-relative:text;mso-width-percent:0;mso-height-percent:0;mso-width-relative:margin;mso-height-relative:margin;v-text-anchor:top" o:gfxdata="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" fillcolor="white [3201]" strokeweight=".5pt">
+              <v:shape id="Zone de texte 83" o:spid="_x0000_s1040" type="#_x0000_t202" style="position:absolute;left:0;text-align:left;margin-left:377.4pt;margin-top:250.8pt;width:100.6pt;height:55.5pt;z-index:251731456;visibility:visible;mso-wrap-style:square;mso-width-percent:0;mso-height-percent:0;mso-wrap-distance-left:9pt;mso-wrap-distance-top:0;mso-wrap-distance-right:9pt;mso-wrap-distance-bottom:0;mso-position-horizontal:absolute;mso-position-horizontal-relative:text;mso-position-vertical:absolute;mso-position-vertical-relative:text;mso-width-percent:0;mso-height-percent:0;mso-width-relative:margin;mso-height-relative:margin;v-text-anchor:top" o:gfxdata="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" fillcolor="white [3201]" strokeweight=".5pt">
                 <v:textbox>
                   <w:txbxContent>
                     <w:p>
@@ -253,10 +932,7 @@
                       </w:r>
                       <w:proofErr w:type="spellEnd"/>
                       <w:r>
-                        <w:t xml:space="preserve">  avec Jeu </w:t>
-                      </w:r>
-                      <w:r>
-                        <w:t>(A)</w:t>
+                        <w:t xml:space="preserve">  avec Jeu (A)</w:t>
                       </w:r>
                     </w:p>
                     <w:p>
@@ -278,7 +954,7 @@
         <mc:AlternateContent>
           <mc:Choice Requires="wps">
             <w:drawing>
-              <wp:anchor distT="0" distB="0" distL="114300" distR="114300" simplePos="0" relativeHeight="251730432" behindDoc="0" locked="0" layoutInCell="1" allowOverlap="1" wp14:anchorId="0987C875" wp14:editId="3921DC43">
+              <wp:anchor distT="0" distB="0" distL="114300" distR="114300" simplePos="0" relativeHeight="251730432" behindDoc="0" locked="0" layoutInCell="1" allowOverlap="1" wp14:anchorId="23B48050" wp14:editId="5EAB46B7">
                 <wp:simplePos x="0" y="0"/>
                 <wp:positionH relativeFrom="column">
                   <wp:posOffset>5454015</wp:posOffset>
@@ -354,7 +1030,7 @@
         <mc:AlternateContent>
           <mc:Choice Requires="wps">
             <w:drawing>
-              <wp:anchor distT="0" distB="0" distL="114300" distR="114300" simplePos="0" relativeHeight="251729408" behindDoc="0" locked="0" layoutInCell="1" allowOverlap="1" wp14:anchorId="630BD32D" wp14:editId="57B14135">
+              <wp:anchor distT="0" distB="0" distL="114300" distR="114300" simplePos="0" relativeHeight="251729408" behindDoc="0" locked="0" layoutInCell="1" allowOverlap="1" wp14:anchorId="6BC4C986" wp14:editId="7773FADC">
                 <wp:simplePos x="0" y="0"/>
                 <wp:positionH relativeFrom="column">
                   <wp:posOffset>5436870</wp:posOffset>
@@ -426,7 +1102,7 @@
         <mc:AlternateContent>
           <mc:Choice Requires="wps">
             <w:drawing>
-              <wp:anchor distT="0" distB="0" distL="114300" distR="114300" simplePos="0" relativeHeight="251727360" behindDoc="0" locked="0" layoutInCell="1" allowOverlap="1" wp14:anchorId="461F829E" wp14:editId="41E2C49C">
+              <wp:anchor distT="0" distB="0" distL="114300" distR="114300" simplePos="0" relativeHeight="251727360" behindDoc="0" locked="0" layoutInCell="1" allowOverlap="1" wp14:anchorId="376BBA64" wp14:editId="3ADA5A88">
                 <wp:simplePos x="0" y="0"/>
                 <wp:positionH relativeFrom="column">
                   <wp:posOffset>5641340</wp:posOffset>
@@ -498,7 +1174,7 @@
         <mc:AlternateContent>
           <mc:Choice Requires="wps">
             <w:drawing>
-              <wp:anchor distT="0" distB="0" distL="114300" distR="114300" simplePos="0" relativeHeight="251725312" behindDoc="0" locked="0" layoutInCell="1" allowOverlap="1" wp14:anchorId="359F4C18" wp14:editId="3B37026C">
+              <wp:anchor distT="0" distB="0" distL="114300" distR="114300" simplePos="0" relativeHeight="251725312" behindDoc="0" locked="0" layoutInCell="1" allowOverlap="1" wp14:anchorId="65CFE2D4" wp14:editId="733DCD88">
                 <wp:simplePos x="0" y="0"/>
                 <wp:positionH relativeFrom="column">
                   <wp:posOffset>5440680</wp:posOffset>
@@ -570,7 +1246,7 @@
         <mc:AlternateContent>
           <mc:Choice Requires="wps">
             <w:drawing>
-              <wp:anchor distT="0" distB="0" distL="114300" distR="114300" simplePos="0" relativeHeight="251724288" behindDoc="0" locked="0" layoutInCell="1" allowOverlap="1" wp14:anchorId="4864AA92" wp14:editId="58F08BDD">
+              <wp:anchor distT="0" distB="0" distL="114300" distR="114300" simplePos="0" relativeHeight="251724288" behindDoc="0" locked="0" layoutInCell="1" allowOverlap="1" wp14:anchorId="2502D78A" wp14:editId="791389A5">
                 <wp:simplePos x="0" y="0"/>
                 <wp:positionH relativeFrom="column">
                   <wp:posOffset>4848225</wp:posOffset>
@@ -651,7 +1327,7 @@
           </mc:Choice>
           <mc:Fallback>
             <w:pict>
-              <v:shape id="Zone de texte 76" o:spid="_x0000_s1028" type="#_x0000_t202" style="position:absolute;left:0;text-align:left;margin-left:381.75pt;margin-top:109.4pt;width:96.2pt;height:37.3pt;z-index:251724288;visibility:visible;mso-wrap-style:square;mso-width-percent:0;mso-height-percent:0;mso-wrap-distance-left:9pt;mso-wrap-distance-top:0;mso-wrap-distance-right:9pt;mso-wrap-distance-bottom:0;mso-position-horizontal:absolute;mso-position-horizontal-relative:text;mso-position-vertical:absolute;mso-position-vertical-relative:text;mso-width-percent:0;mso-height-percent:0;mso-width-relative:margin;mso-height-relative:margin;v-text-anchor:top" o:gfxdata="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" fillcolor="white [3201]" strokeweight=".5pt">
+              <v:shape id="Zone de texte 76" o:spid="_x0000_s1041" type="#_x0000_t202" style="position:absolute;left:0;text-align:left;margin-left:381.75pt;margin-top:109.4pt;width:96.2pt;height:37.3pt;z-index:251724288;visibility:visible;mso-wrap-style:square;mso-width-percent:0;mso-height-percent:0;mso-wrap-distance-left:9pt;mso-wrap-distance-top:0;mso-wrap-distance-right:9pt;mso-wrap-distance-bottom:0;mso-position-horizontal:absolute;mso-position-horizontal-relative:text;mso-position-vertical:absolute;mso-position-vertical-relative:text;mso-width-percent:0;mso-height-percent:0;mso-width-relative:margin;mso-height-relative:margin;v-text-anchor:top" o:gfxdata="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" fillcolor="white [3201]" strokeweight=".5pt">
                 <v:textbox>
                   <w:txbxContent>
                     <w:p>
@@ -676,7 +1352,7 @@
         <mc:AlternateContent>
           <mc:Choice Requires="wps">
             <w:drawing>
-              <wp:anchor distT="0" distB="0" distL="114300" distR="114300" simplePos="0" relativeHeight="251716096" behindDoc="0" locked="0" layoutInCell="1" allowOverlap="1" wp14:anchorId="1F327B8C" wp14:editId="6EBA70AA">
+              <wp:anchor distT="0" distB="0" distL="114300" distR="114300" simplePos="0" relativeHeight="251716096" behindDoc="0" locked="0" layoutInCell="1" allowOverlap="1" wp14:anchorId="7D9467D6" wp14:editId="41608855">
                 <wp:simplePos x="0" y="0"/>
                 <wp:positionH relativeFrom="column">
                   <wp:posOffset>2884805</wp:posOffset>
@@ -754,7 +1430,7 @@
           </mc:Choice>
           <mc:Fallback>
             <w:pict>
-              <v:shape id="Zone de texte 69" o:spid="_x0000_s1029" type="#_x0000_t202" style="position:absolute;left:0;text-align:left;margin-left:227.15pt;margin-top:56.95pt;width:71.1pt;height:22.55pt;z-index:251716096;visibility:visible;mso-wrap-style:square;mso-width-percent:0;mso-height-percent:0;mso-wrap-distance-left:9pt;mso-wrap-distance-top:0;mso-wrap-distance-right:9pt;mso-wrap-distance-bottom:0;mso-position-horizontal:absolute;mso-position-horizontal-relative:text;mso-position-vertical:absolute;mso-position-vertical-relative:text;mso-width-percent:0;mso-height-percent:0;mso-width-relative:margin;mso-height-relative:margin;v-text-anchor:top" o:gfxdata="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" fillcolor="white [3201]" strokeweight=".5pt">
+              <v:shape id="Zone de texte 69" o:spid="_x0000_s1042" type="#_x0000_t202" style="position:absolute;left:0;text-align:left;margin-left:227.15pt;margin-top:56.95pt;width:71.1pt;height:22.55pt;z-index:251716096;visibility:visible;mso-wrap-style:square;mso-width-percent:0;mso-height-percent:0;mso-wrap-distance-left:9pt;mso-wrap-distance-top:0;mso-wrap-distance-right:9pt;mso-wrap-distance-bottom:0;mso-position-horizontal:absolute;mso-position-horizontal-relative:text;mso-position-vertical:absolute;mso-position-vertical-relative:text;mso-width-percent:0;mso-height-percent:0;mso-width-relative:margin;mso-height-relative:margin;v-text-anchor:top" o:gfxdata="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" fillcolor="white [3201]" strokeweight=".5pt">
                 <v:textbox>
                   <w:txbxContent>
                     <w:p>
@@ -776,7 +1452,7 @@
         <mc:AlternateContent>
           <mc:Choice Requires="wps">
             <w:drawing>
-              <wp:anchor distT="0" distB="0" distL="114300" distR="114300" simplePos="0" relativeHeight="251715072" behindDoc="0" locked="0" layoutInCell="1" allowOverlap="1" wp14:anchorId="01811C8D" wp14:editId="51310B30">
+              <wp:anchor distT="0" distB="0" distL="114300" distR="114300" simplePos="0" relativeHeight="251715072" behindDoc="0" locked="0" layoutInCell="1" allowOverlap="1" wp14:anchorId="2F5B0E01" wp14:editId="53351022">
                 <wp:simplePos x="0" y="0"/>
                 <wp:positionH relativeFrom="column">
                   <wp:posOffset>3305810</wp:posOffset>
@@ -848,7 +1524,7 @@
         <mc:AlternateContent>
           <mc:Choice Requires="wps">
             <w:drawing>
-              <wp:anchor distT="0" distB="0" distL="114300" distR="114300" simplePos="0" relativeHeight="251712000" behindDoc="0" locked="0" layoutInCell="1" allowOverlap="1" wp14:anchorId="61871298" wp14:editId="15E13494">
+              <wp:anchor distT="0" distB="0" distL="114300" distR="114300" simplePos="0" relativeHeight="251712000" behindDoc="0" locked="0" layoutInCell="1" allowOverlap="1" wp14:anchorId="35B8C50A" wp14:editId="0C6BDE90">
                 <wp:simplePos x="0" y="0"/>
                 <wp:positionH relativeFrom="column">
                   <wp:posOffset>2742443</wp:posOffset>
@@ -937,7 +1613,7 @@
           </mc:Choice>
           <mc:Fallback>
             <w:pict>
-              <v:shape id="Zone de texte 66" o:spid="_x0000_s1030" type="#_x0000_t202" style="position:absolute;left:0;text-align:left;margin-left:215.95pt;margin-top:-45.2pt;width:71.1pt;height:22.55pt;z-index:251712000;visibility:visible;mso-wrap-style:square;mso-width-percent:0;mso-height-percent:0;mso-wrap-distance-left:9pt;mso-wrap-distance-top:0;mso-wrap-distance-right:9pt;mso-wrap-distance-bottom:0;mso-position-horizontal:absolute;mso-position-horizontal-relative:text;mso-position-vertical:absolute;mso-position-vertical-relative:text;mso-width-percent:0;mso-height-percent:0;mso-width-relative:margin;mso-height-relative:margin;v-text-anchor:top" o:gfxdata="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" fillcolor="white [3201]" strokeweight=".5pt">
+              <v:shape id="Zone de texte 66" o:spid="_x0000_s1043" type="#_x0000_t202" style="position:absolute;left:0;text-align:left;margin-left:215.95pt;margin-top:-45.2pt;width:71.1pt;height:22.55pt;z-index:251712000;visibility:visible;mso-wrap-style:square;mso-width-percent:0;mso-height-percent:0;mso-wrap-distance-left:9pt;mso-wrap-distance-top:0;mso-wrap-distance-right:9pt;mso-wrap-distance-bottom:0;mso-position-horizontal:absolute;mso-position-horizontal-relative:text;mso-position-vertical:absolute;mso-position-vertical-relative:text;mso-width-percent:0;mso-height-percent:0;mso-width-relative:margin;mso-height-relative:margin;v-text-anchor:top" o:gfxdata="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" fillcolor="white [3201]" strokeweight=".5pt">
                 <v:textbox>
                   <w:txbxContent>
                     <w:p>
@@ -967,1252 +1643,86 @@
         <w:rPr>
           <w:noProof/>
         </w:rPr>
+        <w:t>Carte Négative</w:t>
+      </w:r>
+      <w:r>
+        <w:rPr>
+          <w:noProof/>
+        </w:rPr>
+        <w:tab/>
+      </w:r>
+      <w:r>
+        <w:rPr>
+          <w:noProof/>
+        </w:rPr>
+        <w:tab/>
+        <w:t>Carte Positive</w:t>
+      </w:r>
+      <w:r>
+        <w:rPr>
+          <w:noProof/>
+        </w:rPr>
+        <w:tab/>
+      </w:r>
+      <w:r>
+        <w:rPr>
+          <w:noProof/>
+        </w:rPr>
+        <w:tab/>
+      </w:r>
+      <w:r>
+        <w:rPr>
+          <w:noProof/>
+        </w:rPr>
+        <w:tab/>
+      </w:r>
+      <w:r>
+        <w:rPr>
+          <w:noProof/>
+        </w:rPr>
+        <w:tab/>
+        <w:t>Carte</w:t>
+      </w:r>
+      <w:r>
+        <w:rPr>
+          <w:noProof/>
+        </w:rPr>
+        <w:tab/>
+      </w:r>
+      <w:r>
+        <w:rPr>
+          <w:noProof/>
+        </w:rPr>
+        <w:tab/>
+      </w:r>
+      <w:r>
+        <w:rPr>
+          <w:noProof/>
+        </w:rPr>
+        <w:tab/>
+      </w:r>
+      <w:r>
+        <w:rPr>
+          <w:noProof/>
+        </w:rPr>
+        <w:tab/>
+        <w:t xml:space="preserve">           Carte</w:t>
+      </w:r>
+    </w:p>
+    <w:p>
+      <w:pPr>
+        <w:rPr>
+          <w:noProof/>
+        </w:rPr>
+      </w:pPr>
+      <w:r>
+        <w:rPr>
+          <w:noProof/>
+        </w:rPr>
         <mc:AlternateContent>
           <mc:Choice Requires="wps">
             <w:drawing>
-              <wp:anchor distT="0" distB="0" distL="114300" distR="114300" simplePos="0" relativeHeight="251705856" behindDoc="0" locked="0" layoutInCell="1" allowOverlap="1" wp14:anchorId="7BAABFB1" wp14:editId="6088F6C4">
-                <wp:simplePos x="0" y="0"/>
-                <wp:positionH relativeFrom="column">
-                  <wp:posOffset>728345</wp:posOffset>
-                </wp:positionH>
-                <wp:positionV relativeFrom="paragraph">
-                  <wp:posOffset>2656205</wp:posOffset>
-                </wp:positionV>
-                <wp:extent cx="0" cy="516890"/>
-                <wp:effectExtent l="95250" t="0" r="57150" b="54610"/>
-                <wp:wrapNone/>
-                <wp:docPr id="63" name="Connecteur droit avec flèche 63"/>
-                <wp:cNvGraphicFramePr/>
-                <a:graphic xmlns:a="http://schemas.openxmlformats.org/drawingml/2006/main">
-                  <a:graphicData uri="http://schemas.microsoft.com/office/word/2010/wordprocessingShape">
-                    <wps:wsp>
-                      <wps:cNvCnPr/>
-                      <wps:spPr>
-                        <a:xfrm>
-                          <a:off x="0" y="0"/>
-                          <a:ext cx="0" cy="516890"/>
-                        </a:xfrm>
-                        <a:prstGeom prst="straightConnector1">
-                          <a:avLst/>
-                        </a:prstGeom>
-                        <a:ln>
-                          <a:tailEnd type="arrow"/>
-                        </a:ln>
-                      </wps:spPr>
-                      <wps:style>
-                        <a:lnRef idx="1">
-                          <a:schemeClr val="accent1"/>
-                        </a:lnRef>
-                        <a:fillRef idx="0">
-                          <a:schemeClr val="accent1"/>
-                        </a:fillRef>
-                        <a:effectRef idx="0">
-                          <a:schemeClr val="accent1"/>
-                        </a:effectRef>
-                        <a:fontRef idx="minor">
-                          <a:schemeClr val="tx1"/>
-                        </a:fontRef>
-                      </wps:style>
-                      <wps:bodyPr/>
-                    </wps:wsp>
-                  </a:graphicData>
-                </a:graphic>
-                <wp14:sizeRelH relativeFrom="margin">
-                  <wp14:pctWidth>0</wp14:pctWidth>
-                </wp14:sizeRelH>
-                <wp14:sizeRelV relativeFrom="margin">
-                  <wp14:pctHeight>0</wp14:pctHeight>
-                </wp14:sizeRelV>
-              </wp:anchor>
-            </w:drawing>
-          </mc:Choice>
-          <mc:Fallback>
-            <w:pict>
-              <v:shape id="Connecteur droit avec flèche 63" o:spid="_x0000_s1026" type="#_x0000_t32" style="position:absolute;margin-left:57.35pt;margin-top:209.15pt;width:0;height:40.7pt;z-index:251705856;visibility:visible;mso-wrap-style:square;mso-width-percent:0;mso-height-percent:0;mso-wrap-distance-left:9pt;mso-wrap-distance-top:0;mso-wrap-distance-right:9pt;mso-wrap-distance-bottom:0;mso-position-horizontal:absolute;mso-position-horizontal-relative:text;mso-position-vertical:absolute;mso-position-vertical-relative:text;mso-width-percent:0;mso-height-percent:0;mso-width-relative:margin;mso-height-relative:margin" o:gfxdata="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" strokecolor="#4579b8 [3044]">
-                <v:stroke endarrow="open"/>
-              </v:shape>
-            </w:pict>
-          </mc:Fallback>
-        </mc:AlternateContent>
-      </w:r>
-      <w:r>
-        <w:rPr>
-          <w:noProof/>
-        </w:rPr>
-        <mc:AlternateContent>
-          <mc:Choice Requires="wps">
-            <w:drawing>
-              <wp:anchor distT="0" distB="0" distL="114300" distR="114300" simplePos="0" relativeHeight="251701760" behindDoc="0" locked="0" layoutInCell="1" allowOverlap="1" wp14:anchorId="016F94A6" wp14:editId="30A656CF">
-                <wp:simplePos x="0" y="0"/>
-                <wp:positionH relativeFrom="column">
-                  <wp:posOffset>-631190</wp:posOffset>
-                </wp:positionH>
-                <wp:positionV relativeFrom="paragraph">
-                  <wp:posOffset>2216150</wp:posOffset>
-                </wp:positionV>
-                <wp:extent cx="2731770" cy="451485"/>
-                <wp:effectExtent l="0" t="0" r="11430" b="24765"/>
-                <wp:wrapNone/>
-                <wp:docPr id="61" name="Zone de texte 61"/>
-                <wp:cNvGraphicFramePr/>
-                <a:graphic xmlns:a="http://schemas.openxmlformats.org/drawingml/2006/main">
-                  <a:graphicData uri="http://schemas.microsoft.com/office/word/2010/wordprocessingShape">
-                    <wps:wsp>
-                      <wps:cNvSpPr txBox="1"/>
-                      <wps:spPr>
-                        <a:xfrm>
-                          <a:off x="0" y="0"/>
-                          <a:ext cx="2731770" cy="451485"/>
-                        </a:xfrm>
-                        <a:prstGeom prst="rect">
-                          <a:avLst/>
-                        </a:prstGeom>
-                        <a:solidFill>
-                          <a:schemeClr val="lt1"/>
-                        </a:solidFill>
-                        <a:ln w="6350">
-                          <a:solidFill>
-                            <a:prstClr val="black"/>
-                          </a:solidFill>
-                        </a:ln>
-                        <a:effectLst/>
-                      </wps:spPr>
-                      <wps:style>
-                        <a:lnRef idx="0">
-                          <a:schemeClr val="accent1"/>
-                        </a:lnRef>
-                        <a:fillRef idx="0">
-                          <a:schemeClr val="accent1"/>
-                        </a:fillRef>
-                        <a:effectRef idx="0">
-                          <a:schemeClr val="accent1"/>
-                        </a:effectRef>
-                        <a:fontRef idx="minor">
-                          <a:schemeClr val="dk1"/>
-                        </a:fontRef>
-                      </wps:style>
-                      <wps:txbx>
-                        <w:txbxContent>
-                          <w:p>
-                            <w:r>
-                              <w:t>Valeur * Position/</w:t>
-                            </w:r>
-                            <w:proofErr w:type="spellStart"/>
-                            <w:r>
-                              <w:t>NbCartePioche</w:t>
-                            </w:r>
-                            <w:proofErr w:type="spellEnd"/>
-                          </w:p>
-                          <w:p>
-                            <w:r>
-                              <w:t>=</w:t>
-                            </w:r>
-                          </w:p>
-                        </w:txbxContent>
-                      </wps:txbx>
-                      <wps:bodyPr rot="0" spcFirstLastPara="0" vertOverflow="overflow" horzOverflow="overflow" vert="horz" wrap="square" lIns="91440" tIns="45720" rIns="91440" bIns="45720" numCol="1" spcCol="0" rtlCol="0" fromWordArt="0" anchor="t" anchorCtr="0" forceAA="0" compatLnSpc="1">
-                        <a:prstTxWarp prst="textNoShape">
-                          <a:avLst/>
-                        </a:prstTxWarp>
-                        <a:noAutofit/>
-                      </wps:bodyPr>
-                    </wps:wsp>
-                  </a:graphicData>
-                </a:graphic>
-                <wp14:sizeRelH relativeFrom="margin">
-                  <wp14:pctWidth>0</wp14:pctWidth>
-                </wp14:sizeRelH>
-                <wp14:sizeRelV relativeFrom="margin">
-                  <wp14:pctHeight>0</wp14:pctHeight>
-                </wp14:sizeRelV>
-              </wp:anchor>
-            </w:drawing>
-          </mc:Choice>
-          <mc:Fallback>
-            <w:pict>
-              <v:shape id="Zone de texte 61" o:spid="_x0000_s1031" type="#_x0000_t202" style="position:absolute;left:0;text-align:left;margin-left:-49.7pt;margin-top:174.5pt;width:215.1pt;height:35.55pt;z-index:251701760;visibility:visible;mso-wrap-style:square;mso-width-percent:0;mso-height-percent:0;mso-wrap-distance-left:9pt;mso-wrap-distance-top:0;mso-wrap-distance-right:9pt;mso-wrap-distance-bottom:0;mso-position-horizontal:absolute;mso-position-horizontal-relative:text;mso-position-vertical:absolute;mso-position-vertical-relative:text;mso-width-percent:0;mso-height-percent:0;mso-width-relative:margin;mso-height-relative:margin;v-text-anchor:top" o:gfxdata="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" fillcolor="white [3201]" strokeweight=".5pt">
-                <v:textbox>
-                  <w:txbxContent>
-                    <w:p>
-                      <w:r>
-                        <w:t>Valeur * Position/</w:t>
-                      </w:r>
-                      <w:proofErr w:type="spellStart"/>
-                      <w:r>
-                        <w:t>NbCartePioche</w:t>
-                      </w:r>
-                      <w:proofErr w:type="spellEnd"/>
-                    </w:p>
-                    <w:p>
-                      <w:r>
-                        <w:t>=</w:t>
-                      </w:r>
-                    </w:p>
-                  </w:txbxContent>
-                </v:textbox>
-              </v:shape>
-            </w:pict>
-          </mc:Fallback>
-        </mc:AlternateContent>
-      </w:r>
-      <w:r>
-        <w:rPr>
-          <w:noProof/>
-        </w:rPr>
-        <mc:AlternateContent>
-          <mc:Choice Requires="wps">
-            <w:drawing>
-              <wp:anchor distT="0" distB="0" distL="114300" distR="114300" simplePos="0" relativeHeight="251703808" behindDoc="0" locked="0" layoutInCell="1" allowOverlap="1" wp14:anchorId="785D0702" wp14:editId="23E2CBD4">
-                <wp:simplePos x="0" y="0"/>
-                <wp:positionH relativeFrom="column">
-                  <wp:posOffset>737870</wp:posOffset>
-                </wp:positionH>
-                <wp:positionV relativeFrom="paragraph">
-                  <wp:posOffset>1662430</wp:posOffset>
-                </wp:positionV>
-                <wp:extent cx="0" cy="516890"/>
-                <wp:effectExtent l="95250" t="0" r="57150" b="54610"/>
-                <wp:wrapNone/>
-                <wp:docPr id="62" name="Connecteur droit avec flèche 62"/>
-                <wp:cNvGraphicFramePr/>
-                <a:graphic xmlns:a="http://schemas.openxmlformats.org/drawingml/2006/main">
-                  <a:graphicData uri="http://schemas.microsoft.com/office/word/2010/wordprocessingShape">
-                    <wps:wsp>
-                      <wps:cNvCnPr/>
-                      <wps:spPr>
-                        <a:xfrm>
-                          <a:off x="0" y="0"/>
-                          <a:ext cx="0" cy="516890"/>
-                        </a:xfrm>
-                        <a:prstGeom prst="straightConnector1">
-                          <a:avLst/>
-                        </a:prstGeom>
-                        <a:ln>
-                          <a:tailEnd type="arrow"/>
-                        </a:ln>
-                      </wps:spPr>
-                      <wps:style>
-                        <a:lnRef idx="1">
-                          <a:schemeClr val="accent1"/>
-                        </a:lnRef>
-                        <a:fillRef idx="0">
-                          <a:schemeClr val="accent1"/>
-                        </a:fillRef>
-                        <a:effectRef idx="0">
-                          <a:schemeClr val="accent1"/>
-                        </a:effectRef>
-                        <a:fontRef idx="minor">
-                          <a:schemeClr val="tx1"/>
-                        </a:fontRef>
-                      </wps:style>
-                      <wps:bodyPr/>
-                    </wps:wsp>
-                  </a:graphicData>
-                </a:graphic>
-                <wp14:sizeRelH relativeFrom="margin">
-                  <wp14:pctWidth>0</wp14:pctWidth>
-                </wp14:sizeRelH>
-                <wp14:sizeRelV relativeFrom="margin">
-                  <wp14:pctHeight>0</wp14:pctHeight>
-                </wp14:sizeRelV>
-              </wp:anchor>
-            </w:drawing>
-          </mc:Choice>
-          <mc:Fallback>
-            <w:pict>
-              <v:shape id="Connecteur droit avec flèche 62" o:spid="_x0000_s1026" type="#_x0000_t32" style="position:absolute;margin-left:58.1pt;margin-top:130.9pt;width:0;height:40.7pt;z-index:251703808;visibility:visible;mso-wrap-style:square;mso-width-percent:0;mso-height-percent:0;mso-wrap-distance-left:9pt;mso-wrap-distance-top:0;mso-wrap-distance-right:9pt;mso-wrap-distance-bottom:0;mso-position-horizontal:absolute;mso-position-horizontal-relative:text;mso-position-vertical:absolute;mso-position-vertical-relative:text;mso-width-percent:0;mso-height-percent:0;mso-width-relative:margin;mso-height-relative:margin" o:gfxdata="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" strokecolor="#4579b8 [3044]">
-                <v:stroke endarrow="open"/>
-              </v:shape>
-            </w:pict>
-          </mc:Fallback>
-        </mc:AlternateContent>
-      </w:r>
-      <w:r>
-        <w:rPr>
-          <w:noProof/>
-        </w:rPr>
-        <mc:AlternateContent>
-          <mc:Choice Requires="wps">
-            <w:drawing>
-              <wp:anchor distT="0" distB="0" distL="114300" distR="114300" simplePos="0" relativeHeight="251691520" behindDoc="0" locked="0" layoutInCell="1" allowOverlap="1" wp14:anchorId="4EB25C0E" wp14:editId="2B826F56">
-                <wp:simplePos x="0" y="0"/>
-                <wp:positionH relativeFrom="column">
-                  <wp:posOffset>-614045</wp:posOffset>
-                </wp:positionH>
-                <wp:positionV relativeFrom="paragraph">
-                  <wp:posOffset>1379855</wp:posOffset>
-                </wp:positionV>
-                <wp:extent cx="2566035" cy="286385"/>
-                <wp:effectExtent l="0" t="0" r="24765" b="18415"/>
-                <wp:wrapNone/>
-                <wp:docPr id="56" name="Zone de texte 56"/>
-                <wp:cNvGraphicFramePr/>
-                <a:graphic xmlns:a="http://schemas.openxmlformats.org/drawingml/2006/main">
-                  <a:graphicData uri="http://schemas.microsoft.com/office/word/2010/wordprocessingShape">
-                    <wps:wsp>
-                      <wps:cNvSpPr txBox="1"/>
-                      <wps:spPr>
-                        <a:xfrm>
-                          <a:off x="0" y="0"/>
-                          <a:ext cx="2566035" cy="286385"/>
-                        </a:xfrm>
-                        <a:prstGeom prst="rect">
-                          <a:avLst/>
-                        </a:prstGeom>
-                        <a:solidFill>
-                          <a:schemeClr val="lt1"/>
-                        </a:solidFill>
-                        <a:ln w="6350">
-                          <a:solidFill>
-                            <a:prstClr val="black"/>
-                          </a:solidFill>
-                        </a:ln>
-                        <a:effectLst/>
-                      </wps:spPr>
-                      <wps:style>
-                        <a:lnRef idx="0">
-                          <a:schemeClr val="accent1"/>
-                        </a:lnRef>
-                        <a:fillRef idx="0">
-                          <a:schemeClr val="accent1"/>
-                        </a:fillRef>
-                        <a:effectRef idx="0">
-                          <a:schemeClr val="accent1"/>
-                        </a:effectRef>
-                        <a:fontRef idx="minor">
-                          <a:schemeClr val="dk1"/>
-                        </a:fontRef>
-                      </wps:style>
-                      <wps:txbx>
-                        <w:txbxContent>
-                          <w:p>
-                            <w:pPr>
-                              <w:jc w:val="center"/>
-                            </w:pPr>
-                            <w:bookmarkStart w:id="0" w:name="_GoBack"/>
-                            <w:r>
-                              <w:t>Valeur de la carte sans Jeu et Main</w:t>
-                            </w:r>
-                            <w:bookmarkEnd w:id="0"/>
-                          </w:p>
-                        </w:txbxContent>
-                      </wps:txbx>
-                      <wps:bodyPr rot="0" spcFirstLastPara="0" vertOverflow="overflow" horzOverflow="overflow" vert="horz" wrap="square" lIns="91440" tIns="45720" rIns="91440" bIns="45720" numCol="1" spcCol="0" rtlCol="0" fromWordArt="0" anchor="t" anchorCtr="0" forceAA="0" compatLnSpc="1">
-                        <a:prstTxWarp prst="textNoShape">
-                          <a:avLst/>
-                        </a:prstTxWarp>
-                        <a:noAutofit/>
-                      </wps:bodyPr>
-                    </wps:wsp>
-                  </a:graphicData>
-                </a:graphic>
-                <wp14:sizeRelH relativeFrom="margin">
-                  <wp14:pctWidth>0</wp14:pctWidth>
-                </wp14:sizeRelH>
-                <wp14:sizeRelV relativeFrom="margin">
-                  <wp14:pctHeight>0</wp14:pctHeight>
-                </wp14:sizeRelV>
-              </wp:anchor>
-            </w:drawing>
-          </mc:Choice>
-          <mc:Fallback>
-            <w:pict>
-              <v:shape id="Zone de texte 56" o:spid="_x0000_s1032" type="#_x0000_t202" style="position:absolute;left:0;text-align:left;margin-left:-48.35pt;margin-top:108.65pt;width:202.05pt;height:22.55pt;z-index:251691520;visibility:visible;mso-wrap-style:square;mso-width-percent:0;mso-height-percent:0;mso-wrap-distance-left:9pt;mso-wrap-distance-top:0;mso-wrap-distance-right:9pt;mso-wrap-distance-bottom:0;mso-position-horizontal:absolute;mso-position-horizontal-relative:text;mso-position-vertical:absolute;mso-position-vertical-relative:text;mso-width-percent:0;mso-height-percent:0;mso-width-relative:margin;mso-height-relative:margin;v-text-anchor:top" o:gfxdata="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" fillcolor="white [3201]" strokeweight=".5pt">
-                <v:textbox>
-                  <w:txbxContent>
-                    <w:p>
-                      <w:pPr>
-                        <w:jc w:val="center"/>
-                      </w:pPr>
-                      <w:r>
-                        <w:t>Valeur de la carte sans Jeu et Main</w:t>
-                      </w:r>
-                    </w:p>
-                  </w:txbxContent>
-                </v:textbox>
-              </v:shape>
-            </w:pict>
-          </mc:Fallback>
-        </mc:AlternateContent>
-      </w:r>
-      <w:r>
-        <w:rPr>
-          <w:noProof/>
-        </w:rPr>
-        <mc:AlternateContent>
-          <mc:Choice Requires="wps">
-            <w:drawing>
-              <wp:anchor distT="0" distB="0" distL="114300" distR="114300" simplePos="0" relativeHeight="251699712" behindDoc="0" locked="0" layoutInCell="1" allowOverlap="1" wp14:anchorId="45F5FF72" wp14:editId="0955A404">
-                <wp:simplePos x="0" y="0"/>
-                <wp:positionH relativeFrom="column">
-                  <wp:posOffset>960120</wp:posOffset>
-                </wp:positionH>
-                <wp:positionV relativeFrom="paragraph">
-                  <wp:posOffset>1037590</wp:posOffset>
-                </wp:positionV>
-                <wp:extent cx="572770" cy="319405"/>
-                <wp:effectExtent l="38100" t="0" r="17780" b="61595"/>
-                <wp:wrapNone/>
-                <wp:docPr id="60" name="Connecteur droit avec flèche 60"/>
-                <wp:cNvGraphicFramePr/>
-                <a:graphic xmlns:a="http://schemas.openxmlformats.org/drawingml/2006/main">
-                  <a:graphicData uri="http://schemas.microsoft.com/office/word/2010/wordprocessingShape">
-                    <wps:wsp>
-                      <wps:cNvCnPr/>
-                      <wps:spPr>
-                        <a:xfrm flipH="1">
-                          <a:off x="0" y="0"/>
-                          <a:ext cx="572770" cy="319405"/>
-                        </a:xfrm>
-                        <a:prstGeom prst="straightConnector1">
-                          <a:avLst/>
-                        </a:prstGeom>
-                        <a:ln>
-                          <a:tailEnd type="arrow"/>
-                        </a:ln>
-                      </wps:spPr>
-                      <wps:style>
-                        <a:lnRef idx="1">
-                          <a:schemeClr val="accent1"/>
-                        </a:lnRef>
-                        <a:fillRef idx="0">
-                          <a:schemeClr val="accent1"/>
-                        </a:fillRef>
-                        <a:effectRef idx="0">
-                          <a:schemeClr val="accent1"/>
-                        </a:effectRef>
-                        <a:fontRef idx="minor">
-                          <a:schemeClr val="tx1"/>
-                        </a:fontRef>
-                      </wps:style>
-                      <wps:bodyPr/>
-                    </wps:wsp>
-                  </a:graphicData>
-                </a:graphic>
-                <wp14:sizeRelH relativeFrom="margin">
-                  <wp14:pctWidth>0</wp14:pctWidth>
-                </wp14:sizeRelH>
-                <wp14:sizeRelV relativeFrom="margin">
-                  <wp14:pctHeight>0</wp14:pctHeight>
-                </wp14:sizeRelV>
-              </wp:anchor>
-            </w:drawing>
-          </mc:Choice>
-          <mc:Fallback>
-            <w:pict>
-              <v:shape id="Connecteur droit avec flèche 60" o:spid="_x0000_s1026" type="#_x0000_t32" style="position:absolute;margin-left:75.6pt;margin-top:81.7pt;width:45.1pt;height:25.15pt;flip:x;z-index:251699712;visibility:visible;mso-wrap-style:square;mso-width-percent:0;mso-height-percent:0;mso-wrap-distance-left:9pt;mso-wrap-distance-top:0;mso-wrap-distance-right:9pt;mso-wrap-distance-bottom:0;mso-position-horizontal:absolute;mso-position-horizontal-relative:text;mso-position-vertical:absolute;mso-position-vertical-relative:text;mso-width-percent:0;mso-height-percent:0;mso-width-relative:margin;mso-height-relative:margin" o:gfxdata="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" strokecolor="#4579b8 [3044]">
-                <v:stroke endarrow="open"/>
-              </v:shape>
-            </w:pict>
-          </mc:Fallback>
-        </mc:AlternateContent>
-      </w:r>
-      <w:r>
-        <w:rPr>
-          <w:noProof/>
-        </w:rPr>
-        <mc:AlternateContent>
-          <mc:Choice Requires="wps">
-            <w:drawing>
-              <wp:anchor distT="0" distB="0" distL="114300" distR="114300" simplePos="0" relativeHeight="251697664" behindDoc="0" locked="0" layoutInCell="1" allowOverlap="1" wp14:anchorId="3581DAA3" wp14:editId="51AD66FF">
-                <wp:simplePos x="0" y="0"/>
-                <wp:positionH relativeFrom="column">
-                  <wp:posOffset>-294005</wp:posOffset>
-                </wp:positionH>
-                <wp:positionV relativeFrom="paragraph">
-                  <wp:posOffset>1038860</wp:posOffset>
-                </wp:positionV>
-                <wp:extent cx="847725" cy="319405"/>
-                <wp:effectExtent l="0" t="0" r="66675" b="80645"/>
-                <wp:wrapNone/>
-                <wp:docPr id="59" name="Connecteur droit avec flèche 59"/>
-                <wp:cNvGraphicFramePr/>
-                <a:graphic xmlns:a="http://schemas.openxmlformats.org/drawingml/2006/main">
-                  <a:graphicData uri="http://schemas.microsoft.com/office/word/2010/wordprocessingShape">
-                    <wps:wsp>
-                      <wps:cNvCnPr/>
-                      <wps:spPr>
-                        <a:xfrm>
-                          <a:off x="0" y="0"/>
-                          <a:ext cx="847725" cy="319405"/>
-                        </a:xfrm>
-                        <a:prstGeom prst="straightConnector1">
-                          <a:avLst/>
-                        </a:prstGeom>
-                        <a:ln>
-                          <a:tailEnd type="arrow"/>
-                        </a:ln>
-                      </wps:spPr>
-                      <wps:style>
-                        <a:lnRef idx="1">
-                          <a:schemeClr val="accent1"/>
-                        </a:lnRef>
-                        <a:fillRef idx="0">
-                          <a:schemeClr val="accent1"/>
-                        </a:fillRef>
-                        <a:effectRef idx="0">
-                          <a:schemeClr val="accent1"/>
-                        </a:effectRef>
-                        <a:fontRef idx="minor">
-                          <a:schemeClr val="tx1"/>
-                        </a:fontRef>
-                      </wps:style>
-                      <wps:bodyPr/>
-                    </wps:wsp>
-                  </a:graphicData>
-                </a:graphic>
-                <wp14:sizeRelH relativeFrom="margin">
-                  <wp14:pctWidth>0</wp14:pctWidth>
-                </wp14:sizeRelH>
-                <wp14:sizeRelV relativeFrom="margin">
-                  <wp14:pctHeight>0</wp14:pctHeight>
-                </wp14:sizeRelV>
-              </wp:anchor>
-            </w:drawing>
-          </mc:Choice>
-          <mc:Fallback>
-            <w:pict>
-              <v:shape id="Connecteur droit avec flèche 59" o:spid="_x0000_s1026" type="#_x0000_t32" style="position:absolute;margin-left:-23.15pt;margin-top:81.8pt;width:66.75pt;height:25.15pt;z-index:251697664;visibility:visible;mso-wrap-style:square;mso-width-percent:0;mso-height-percent:0;mso-wrap-distance-left:9pt;mso-wrap-distance-top:0;mso-wrap-distance-right:9pt;mso-wrap-distance-bottom:0;mso-position-horizontal:absolute;mso-position-horizontal-relative:text;mso-position-vertical:absolute;mso-position-vertical-relative:text;mso-width-percent:0;mso-height-percent:0;mso-width-relative:margin;mso-height-relative:margin" o:gfxdata="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" strokecolor="#4579b8 [3044]">
-                <v:stroke endarrow="open"/>
-              </v:shape>
-            </w:pict>
-          </mc:Fallback>
-        </mc:AlternateContent>
-      </w:r>
-      <w:r>
-        <w:rPr>
-          <w:noProof/>
-        </w:rPr>
-        <mc:AlternateContent>
-          <mc:Choice Requires="wps">
-            <w:drawing>
-              <wp:anchor distT="0" distB="0" distL="114300" distR="114300" simplePos="0" relativeHeight="251695616" behindDoc="0" locked="0" layoutInCell="1" allowOverlap="1" wp14:anchorId="04551EEE" wp14:editId="50903F37">
-                <wp:simplePos x="0" y="0"/>
-                <wp:positionH relativeFrom="column">
-                  <wp:posOffset>904240</wp:posOffset>
-                </wp:positionH>
-                <wp:positionV relativeFrom="paragraph">
-                  <wp:posOffset>726440</wp:posOffset>
-                </wp:positionV>
-                <wp:extent cx="902970" cy="286385"/>
-                <wp:effectExtent l="0" t="0" r="11430" b="18415"/>
-                <wp:wrapNone/>
-                <wp:docPr id="58" name="Zone de texte 58"/>
-                <wp:cNvGraphicFramePr/>
-                <a:graphic xmlns:a="http://schemas.openxmlformats.org/drawingml/2006/main">
-                  <a:graphicData uri="http://schemas.microsoft.com/office/word/2010/wordprocessingShape">
-                    <wps:wsp>
-                      <wps:cNvSpPr txBox="1"/>
-                      <wps:spPr>
-                        <a:xfrm>
-                          <a:off x="0" y="0"/>
-                          <a:ext cx="902970" cy="286385"/>
-                        </a:xfrm>
-                        <a:prstGeom prst="rect">
-                          <a:avLst/>
-                        </a:prstGeom>
-                        <a:solidFill>
-                          <a:schemeClr val="lt1"/>
-                        </a:solidFill>
-                        <a:ln w="6350">
-                          <a:solidFill>
-                            <a:prstClr val="black"/>
-                          </a:solidFill>
-                        </a:ln>
-                        <a:effectLst/>
-                      </wps:spPr>
-                      <wps:style>
-                        <a:lnRef idx="0">
-                          <a:schemeClr val="accent1"/>
-                        </a:lnRef>
-                        <a:fillRef idx="0">
-                          <a:schemeClr val="accent1"/>
-                        </a:fillRef>
-                        <a:effectRef idx="0">
-                          <a:schemeClr val="accent1"/>
-                        </a:effectRef>
-                        <a:fontRef idx="minor">
-                          <a:schemeClr val="dk1"/>
-                        </a:fontRef>
-                      </wps:style>
-                      <wps:txbx>
-                        <w:txbxContent>
-                          <w:p>
-                            <w:r>
-                              <w:t xml:space="preserve">Force </w:t>
-                            </w:r>
-                          </w:p>
-                        </w:txbxContent>
-                      </wps:txbx>
-                      <wps:bodyPr rot="0" spcFirstLastPara="0" vertOverflow="overflow" horzOverflow="overflow" vert="horz" wrap="square" lIns="91440" tIns="45720" rIns="91440" bIns="45720" numCol="1" spcCol="0" rtlCol="0" fromWordArt="0" anchor="t" anchorCtr="0" forceAA="0" compatLnSpc="1">
-                        <a:prstTxWarp prst="textNoShape">
-                          <a:avLst/>
-                        </a:prstTxWarp>
-                        <a:noAutofit/>
-                      </wps:bodyPr>
-                    </wps:wsp>
-                  </a:graphicData>
-                </a:graphic>
-                <wp14:sizeRelH relativeFrom="margin">
-                  <wp14:pctWidth>0</wp14:pctWidth>
-                </wp14:sizeRelH>
-                <wp14:sizeRelV relativeFrom="margin">
-                  <wp14:pctHeight>0</wp14:pctHeight>
-                </wp14:sizeRelV>
-              </wp:anchor>
-            </w:drawing>
-          </mc:Choice>
-          <mc:Fallback>
-            <w:pict>
-              <v:shape id="Zone de texte 58" o:spid="_x0000_s1033" type="#_x0000_t202" style="position:absolute;left:0;text-align:left;margin-left:71.2pt;margin-top:57.2pt;width:71.1pt;height:22.55pt;z-index:251695616;visibility:visible;mso-wrap-style:square;mso-width-percent:0;mso-height-percent:0;mso-wrap-distance-left:9pt;mso-wrap-distance-top:0;mso-wrap-distance-right:9pt;mso-wrap-distance-bottom:0;mso-position-horizontal:absolute;mso-position-horizontal-relative:text;mso-position-vertical:absolute;mso-position-vertical-relative:text;mso-width-percent:0;mso-height-percent:0;mso-width-relative:margin;mso-height-relative:margin;v-text-anchor:top" o:gfxdata="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" fillcolor="white [3201]" strokeweight=".5pt">
-                <v:textbox>
-                  <w:txbxContent>
-                    <w:p>
-                      <w:r>
-                        <w:t xml:space="preserve">Force </w:t>
-                      </w:r>
-                    </w:p>
-                  </w:txbxContent>
-                </v:textbox>
-              </v:shape>
-            </w:pict>
-          </mc:Fallback>
-        </mc:AlternateContent>
-      </w:r>
-      <w:r>
-        <w:rPr>
-          <w:noProof/>
-        </w:rPr>
-        <mc:AlternateContent>
-          <mc:Choice Requires="wps">
-            <w:drawing>
-              <wp:anchor distT="0" distB="0" distL="114300" distR="114300" simplePos="0" relativeHeight="251689472" behindDoc="0" locked="0" layoutInCell="1" allowOverlap="1" wp14:anchorId="48D60802" wp14:editId="55FE0533">
-                <wp:simplePos x="0" y="0"/>
-                <wp:positionH relativeFrom="column">
-                  <wp:posOffset>-635635</wp:posOffset>
-                </wp:positionH>
-                <wp:positionV relativeFrom="paragraph">
-                  <wp:posOffset>751205</wp:posOffset>
-                </wp:positionV>
-                <wp:extent cx="902970" cy="286385"/>
-                <wp:effectExtent l="0" t="0" r="11430" b="18415"/>
-                <wp:wrapNone/>
-                <wp:docPr id="55" name="Zone de texte 55"/>
-                <wp:cNvGraphicFramePr/>
-                <a:graphic xmlns:a="http://schemas.openxmlformats.org/drawingml/2006/main">
-                  <a:graphicData uri="http://schemas.microsoft.com/office/word/2010/wordprocessingShape">
-                    <wps:wsp>
-                      <wps:cNvSpPr txBox="1"/>
-                      <wps:spPr>
-                        <a:xfrm>
-                          <a:off x="0" y="0"/>
-                          <a:ext cx="902970" cy="286385"/>
-                        </a:xfrm>
-                        <a:prstGeom prst="rect">
-                          <a:avLst/>
-                        </a:prstGeom>
-                        <a:solidFill>
-                          <a:schemeClr val="lt1"/>
-                        </a:solidFill>
-                        <a:ln w="6350">
-                          <a:solidFill>
-                            <a:prstClr val="black"/>
-                          </a:solidFill>
-                        </a:ln>
-                        <a:effectLst/>
-                      </wps:spPr>
-                      <wps:style>
-                        <a:lnRef idx="0">
-                          <a:schemeClr val="accent1"/>
-                        </a:lnRef>
-                        <a:fillRef idx="0">
-                          <a:schemeClr val="accent1"/>
-                        </a:fillRef>
-                        <a:effectRef idx="0">
-                          <a:schemeClr val="accent1"/>
-                        </a:effectRef>
-                        <a:fontRef idx="minor">
-                          <a:schemeClr val="dk1"/>
-                        </a:fontRef>
-                      </wps:style>
-                      <wps:txbx>
-                        <w:txbxContent>
-                          <w:p>
-                            <w:r>
-                              <w:t>Force * -2</w:t>
-                            </w:r>
-                          </w:p>
-                        </w:txbxContent>
-                      </wps:txbx>
-                      <wps:bodyPr rot="0" spcFirstLastPara="0" vertOverflow="overflow" horzOverflow="overflow" vert="horz" wrap="square" lIns="91440" tIns="45720" rIns="91440" bIns="45720" numCol="1" spcCol="0" rtlCol="0" fromWordArt="0" anchor="t" anchorCtr="0" forceAA="0" compatLnSpc="1">
-                        <a:prstTxWarp prst="textNoShape">
-                          <a:avLst/>
-                        </a:prstTxWarp>
-                        <a:noAutofit/>
-                      </wps:bodyPr>
-                    </wps:wsp>
-                  </a:graphicData>
-                </a:graphic>
-                <wp14:sizeRelH relativeFrom="margin">
-                  <wp14:pctWidth>0</wp14:pctWidth>
-                </wp14:sizeRelH>
-                <wp14:sizeRelV relativeFrom="margin">
-                  <wp14:pctHeight>0</wp14:pctHeight>
-                </wp14:sizeRelV>
-              </wp:anchor>
-            </w:drawing>
-          </mc:Choice>
-          <mc:Fallback>
-            <w:pict>
-              <v:shape id="Zone de texte 55" o:spid="_x0000_s1034" type="#_x0000_t202" style="position:absolute;left:0;text-align:left;margin-left:-50.05pt;margin-top:59.15pt;width:71.1pt;height:22.55pt;z-index:251689472;visibility:visible;mso-wrap-style:square;mso-width-percent:0;mso-height-percent:0;mso-wrap-distance-left:9pt;mso-wrap-distance-top:0;mso-wrap-distance-right:9pt;mso-wrap-distance-bottom:0;mso-position-horizontal:absolute;mso-position-horizontal-relative:text;mso-position-vertical:absolute;mso-position-vertical-relative:text;mso-width-percent:0;mso-height-percent:0;mso-width-relative:margin;mso-height-relative:margin;v-text-anchor:top" o:gfxdata="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" fillcolor="white [3201]" strokeweight=".5pt">
-                <v:textbox>
-                  <w:txbxContent>
-                    <w:p>
-                      <w:r>
-                        <w:t>Force * -2</w:t>
-                      </w:r>
-                    </w:p>
-                  </w:txbxContent>
-                </v:textbox>
-              </v:shape>
-            </w:pict>
-          </mc:Fallback>
-        </mc:AlternateContent>
-      </w:r>
-      <w:r>
-        <w:rPr>
-          <w:noProof/>
-        </w:rPr>
-        <mc:AlternateContent>
-          <mc:Choice Requires="wps">
-            <w:drawing>
-              <wp:anchor distT="0" distB="0" distL="114300" distR="114300" simplePos="0" relativeHeight="251693568" behindDoc="0" locked="0" layoutInCell="1" allowOverlap="1" wp14:anchorId="0D1A5284" wp14:editId="45DC5563">
-                <wp:simplePos x="0" y="0"/>
-                <wp:positionH relativeFrom="column">
-                  <wp:posOffset>1325245</wp:posOffset>
-                </wp:positionH>
-                <wp:positionV relativeFrom="paragraph">
-                  <wp:posOffset>201295</wp:posOffset>
-                </wp:positionV>
-                <wp:extent cx="0" cy="516890"/>
-                <wp:effectExtent l="95250" t="0" r="57150" b="54610"/>
-                <wp:wrapNone/>
-                <wp:docPr id="57" name="Connecteur droit avec flèche 57"/>
-                <wp:cNvGraphicFramePr/>
-                <a:graphic xmlns:a="http://schemas.openxmlformats.org/drawingml/2006/main">
-                  <a:graphicData uri="http://schemas.microsoft.com/office/word/2010/wordprocessingShape">
-                    <wps:wsp>
-                      <wps:cNvCnPr/>
-                      <wps:spPr>
-                        <a:xfrm>
-                          <a:off x="0" y="0"/>
-                          <a:ext cx="0" cy="516890"/>
-                        </a:xfrm>
-                        <a:prstGeom prst="straightConnector1">
-                          <a:avLst/>
-                        </a:prstGeom>
-                        <a:ln>
-                          <a:tailEnd type="arrow"/>
-                        </a:ln>
-                      </wps:spPr>
-                      <wps:style>
-                        <a:lnRef idx="1">
-                          <a:schemeClr val="accent1"/>
-                        </a:lnRef>
-                        <a:fillRef idx="0">
-                          <a:schemeClr val="accent1"/>
-                        </a:fillRef>
-                        <a:effectRef idx="0">
-                          <a:schemeClr val="accent1"/>
-                        </a:effectRef>
-                        <a:fontRef idx="minor">
-                          <a:schemeClr val="tx1"/>
-                        </a:fontRef>
-                      </wps:style>
-                      <wps:bodyPr/>
-                    </wps:wsp>
-                  </a:graphicData>
-                </a:graphic>
-                <wp14:sizeRelH relativeFrom="margin">
-                  <wp14:pctWidth>0</wp14:pctWidth>
-                </wp14:sizeRelH>
-                <wp14:sizeRelV relativeFrom="margin">
-                  <wp14:pctHeight>0</wp14:pctHeight>
-                </wp14:sizeRelV>
-              </wp:anchor>
-            </w:drawing>
-          </mc:Choice>
-          <mc:Fallback>
-            <w:pict>
-              <v:shape id="Connecteur droit avec flèche 57" o:spid="_x0000_s1026" type="#_x0000_t32" style="position:absolute;margin-left:104.35pt;margin-top:15.85pt;width:0;height:40.7pt;z-index:251693568;visibility:visible;mso-wrap-style:square;mso-width-percent:0;mso-height-percent:0;mso-wrap-distance-left:9pt;mso-wrap-distance-top:0;mso-wrap-distance-right:9pt;mso-wrap-distance-bottom:0;mso-position-horizontal:absolute;mso-position-horizontal-relative:text;mso-position-vertical:absolute;mso-position-vertical-relative:text;mso-width-percent:0;mso-height-percent:0;mso-width-relative:margin;mso-height-relative:margin" o:gfxdata="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" strokecolor="#4579b8 [3044]">
-                <v:stroke endarrow="open"/>
-              </v:shape>
-            </w:pict>
-          </mc:Fallback>
-        </mc:AlternateContent>
-      </w:r>
-      <w:r>
-        <w:rPr>
-          <w:noProof/>
-        </w:rPr>
-        <mc:AlternateContent>
-          <mc:Choice Requires="wps">
-            <w:drawing>
-              <wp:anchor distT="0" distB="0" distL="114300" distR="114300" simplePos="0" relativeHeight="251688448" behindDoc="0" locked="0" layoutInCell="1" allowOverlap="1" wp14:anchorId="30C4A316" wp14:editId="02B160F5">
-                <wp:simplePos x="0" y="0"/>
-                <wp:positionH relativeFrom="column">
-                  <wp:posOffset>-276003</wp:posOffset>
-                </wp:positionH>
-                <wp:positionV relativeFrom="paragraph">
-                  <wp:posOffset>289560</wp:posOffset>
-                </wp:positionV>
-                <wp:extent cx="10795" cy="429260"/>
-                <wp:effectExtent l="76200" t="0" r="65405" b="66040"/>
-                <wp:wrapNone/>
-                <wp:docPr id="54" name="Connecteur droit avec flèche 54"/>
-                <wp:cNvGraphicFramePr/>
-                <a:graphic xmlns:a="http://schemas.openxmlformats.org/drawingml/2006/main">
-                  <a:graphicData uri="http://schemas.microsoft.com/office/word/2010/wordprocessingShape">
-                    <wps:wsp>
-                      <wps:cNvCnPr/>
-                      <wps:spPr>
-                        <a:xfrm>
-                          <a:off x="0" y="0"/>
-                          <a:ext cx="10795" cy="429260"/>
-                        </a:xfrm>
-                        <a:prstGeom prst="straightConnector1">
-                          <a:avLst/>
-                        </a:prstGeom>
-                        <a:ln>
-                          <a:tailEnd type="arrow"/>
-                        </a:ln>
-                      </wps:spPr>
-                      <wps:style>
-                        <a:lnRef idx="1">
-                          <a:schemeClr val="accent1"/>
-                        </a:lnRef>
-                        <a:fillRef idx="0">
-                          <a:schemeClr val="accent1"/>
-                        </a:fillRef>
-                        <a:effectRef idx="0">
-                          <a:schemeClr val="accent1"/>
-                        </a:effectRef>
-                        <a:fontRef idx="minor">
-                          <a:schemeClr val="tx1"/>
-                        </a:fontRef>
-                      </wps:style>
-                      <wps:bodyPr/>
-                    </wps:wsp>
-                  </a:graphicData>
-                </a:graphic>
-              </wp:anchor>
-            </w:drawing>
-          </mc:Choice>
-          <mc:Fallback>
-            <w:pict>
-              <v:shape id="Connecteur droit avec flèche 54" o:spid="_x0000_s1026" type="#_x0000_t32" style="position:absolute;margin-left:-21.75pt;margin-top:22.8pt;width:.85pt;height:33.8pt;z-index:251688448;visibility:visible;mso-wrap-style:square;mso-wrap-distance-left:9pt;mso-wrap-distance-top:0;mso-wrap-distance-right:9pt;mso-wrap-distance-bottom:0;mso-position-horizontal:absolute;mso-position-horizontal-relative:text;mso-position-vertical:absolute;mso-position-vertical-relative:text" o:gfxdata="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" strokecolor="#4579b8 [3044]">
-                <v:stroke endarrow="open"/>
-              </v:shape>
-            </w:pict>
-          </mc:Fallback>
-        </mc:AlternateContent>
-      </w:r>
-      <w:r>
-        <w:rPr>
-          <w:noProof/>
-        </w:rPr>
-        <mc:AlternateContent>
-          <mc:Choice Requires="wps">
-            <w:drawing>
-              <wp:anchor distT="0" distB="0" distL="114300" distR="114300" simplePos="0" relativeHeight="251709952" behindDoc="0" locked="0" layoutInCell="1" allowOverlap="1" wp14:anchorId="69E141F0" wp14:editId="01AB711B">
-                <wp:simplePos x="0" y="0"/>
-                <wp:positionH relativeFrom="column">
-                  <wp:posOffset>45085</wp:posOffset>
-                </wp:positionH>
-                <wp:positionV relativeFrom="paragraph">
-                  <wp:posOffset>-551180</wp:posOffset>
-                </wp:positionV>
-                <wp:extent cx="902970" cy="286385"/>
-                <wp:effectExtent l="0" t="0" r="11430" b="18415"/>
-                <wp:wrapNone/>
-                <wp:docPr id="65" name="Zone de texte 65"/>
-                <wp:cNvGraphicFramePr/>
-                <a:graphic xmlns:a="http://schemas.openxmlformats.org/drawingml/2006/main">
-                  <a:graphicData uri="http://schemas.microsoft.com/office/word/2010/wordprocessingShape">
-                    <wps:wsp>
-                      <wps:cNvSpPr txBox="1"/>
-                      <wps:spPr>
-                        <a:xfrm>
-                          <a:off x="0" y="0"/>
-                          <a:ext cx="902970" cy="286385"/>
-                        </a:xfrm>
-                        <a:prstGeom prst="rect">
-                          <a:avLst/>
-                        </a:prstGeom>
-                        <a:solidFill>
-                          <a:schemeClr val="lt1"/>
-                        </a:solidFill>
-                        <a:ln w="6350">
-                          <a:solidFill>
-                            <a:prstClr val="black"/>
-                          </a:solidFill>
-                        </a:ln>
-                        <a:effectLst/>
-                      </wps:spPr>
-                      <wps:style>
-                        <a:lnRef idx="0">
-                          <a:schemeClr val="accent1"/>
-                        </a:lnRef>
-                        <a:fillRef idx="0">
-                          <a:schemeClr val="accent1"/>
-                        </a:fillRef>
-                        <a:effectRef idx="0">
-                          <a:schemeClr val="accent1"/>
-                        </a:effectRef>
-                        <a:fontRef idx="minor">
-                          <a:schemeClr val="dk1"/>
-                        </a:fontRef>
-                      </wps:style>
-                      <wps:txbx>
-                        <w:txbxContent>
-                          <w:p>
-                            <w:pPr>
-                              <w:jc w:val="center"/>
-                              <w:rPr>
-                                <w:b/>
-                                <w:color w:val="76923C" w:themeColor="accent3" w:themeShade="BF"/>
-                              </w:rPr>
-                            </w:pPr>
-                            <w:r>
-                              <w:rPr>
-                                <w:b/>
-                                <w:color w:val="76923C" w:themeColor="accent3" w:themeShade="BF"/>
-                              </w:rPr>
-                              <w:t>Pioche</w:t>
-                            </w:r>
-                          </w:p>
-                        </w:txbxContent>
-                      </wps:txbx>
-                      <wps:bodyPr rot="0" spcFirstLastPara="0" vertOverflow="overflow" horzOverflow="overflow" vert="horz" wrap="square" lIns="91440" tIns="45720" rIns="91440" bIns="45720" numCol="1" spcCol="0" rtlCol="0" fromWordArt="0" anchor="t" anchorCtr="0" forceAA="0" compatLnSpc="1">
-                        <a:prstTxWarp prst="textNoShape">
-                          <a:avLst/>
-                        </a:prstTxWarp>
-                        <a:noAutofit/>
-                      </wps:bodyPr>
-                    </wps:wsp>
-                  </a:graphicData>
-                </a:graphic>
-                <wp14:sizeRelH relativeFrom="margin">
-                  <wp14:pctWidth>0</wp14:pctWidth>
-                </wp14:sizeRelH>
-                <wp14:sizeRelV relativeFrom="margin">
-                  <wp14:pctHeight>0</wp14:pctHeight>
-                </wp14:sizeRelV>
-              </wp:anchor>
-            </w:drawing>
-          </mc:Choice>
-          <mc:Fallback>
-            <w:pict>
-              <v:shape id="Zone de texte 65" o:spid="_x0000_s1035" type="#_x0000_t202" style="position:absolute;left:0;text-align:left;margin-left:3.55pt;margin-top:-43.4pt;width:71.1pt;height:22.55pt;z-index:251709952;visibility:visible;mso-wrap-style:square;mso-width-percent:0;mso-height-percent:0;mso-wrap-distance-left:9pt;mso-wrap-distance-top:0;mso-wrap-distance-right:9pt;mso-wrap-distance-bottom:0;mso-position-horizontal:absolute;mso-position-horizontal-relative:text;mso-position-vertical:absolute;mso-position-vertical-relative:text;mso-width-percent:0;mso-height-percent:0;mso-width-relative:margin;mso-height-relative:margin;v-text-anchor:top" o:gfxdata="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" fillcolor="white [3201]" strokeweight=".5pt">
-                <v:textbox>
-                  <w:txbxContent>
-                    <w:p>
-                      <w:pPr>
-                        <w:jc w:val="center"/>
-                        <w:rPr>
-                          <w:b/>
-                          <w:color w:val="76923C" w:themeColor="accent3" w:themeShade="BF"/>
-                        </w:rPr>
-                      </w:pPr>
-                      <w:r>
-                        <w:rPr>
-                          <w:b/>
-                          <w:color w:val="76923C" w:themeColor="accent3" w:themeShade="BF"/>
-                        </w:rPr>
-                        <w:t>Pioche</w:t>
-                      </w:r>
-                    </w:p>
-                  </w:txbxContent>
-                </v:textbox>
-              </v:shape>
-            </w:pict>
-          </mc:Fallback>
-        </mc:AlternateContent>
-      </w:r>
-      <w:r>
-        <w:rPr>
-          <w:noProof/>
-        </w:rPr>
-        <w:t>Carte Négative</w:t>
-      </w:r>
-      <w:r>
-        <w:rPr>
-          <w:noProof/>
-        </w:rPr>
-        <w:tab/>
-      </w:r>
-      <w:r>
-        <w:rPr>
-          <w:noProof/>
-        </w:rPr>
-        <w:tab/>
-        <w:t>Carte Positive</w:t>
-      </w:r>
-      <w:r>
-        <w:rPr>
-          <w:noProof/>
-        </w:rPr>
-        <w:tab/>
-      </w:r>
-      <w:r>
-        <w:rPr>
-          <w:noProof/>
-        </w:rPr>
-        <w:tab/>
-      </w:r>
-      <w:r>
-        <w:rPr>
-          <w:noProof/>
-        </w:rPr>
-        <w:tab/>
-      </w:r>
-      <w:r>
-        <w:rPr>
-          <w:noProof/>
-        </w:rPr>
-        <w:tab/>
-        <w:t>Carte</w:t>
-      </w:r>
-      <w:r>
-        <w:rPr>
-          <w:noProof/>
-        </w:rPr>
-        <w:tab/>
-      </w:r>
-      <w:r>
-        <w:rPr>
-          <w:noProof/>
-        </w:rPr>
-        <w:tab/>
-      </w:r>
-      <w:r>
-        <w:rPr>
-          <w:noProof/>
-        </w:rPr>
-        <w:tab/>
-      </w:r>
-      <w:r>
-        <w:rPr>
-          <w:noProof/>
-        </w:rPr>
-        <w:tab/>
-        <w:t xml:space="preserve">           Carte</w:t>
-      </w:r>
-    </w:p>
-    <w:p>
-      <w:pPr>
-        <w:rPr>
-          <w:noProof/>
-        </w:rPr>
-      </w:pPr>
-      <w:r>
-        <w:rPr>
-          <w:noProof/>
-        </w:rPr>
-        <mc:AlternateContent>
-          <mc:Choice Requires="wps">
-            <w:drawing>
-              <wp:anchor distT="0" distB="0" distL="114300" distR="114300" simplePos="0" relativeHeight="251783680" behindDoc="0" locked="0" layoutInCell="1" allowOverlap="1" wp14:anchorId="64F3D519" wp14:editId="7943175D">
-                <wp:simplePos x="0" y="0"/>
-                <wp:positionH relativeFrom="column">
-                  <wp:posOffset>3804407</wp:posOffset>
-                </wp:positionH>
-                <wp:positionV relativeFrom="paragraph">
-                  <wp:posOffset>2721029</wp:posOffset>
-                </wp:positionV>
-                <wp:extent cx="1046603" cy="539597"/>
-                <wp:effectExtent l="0" t="0" r="20320" b="13335"/>
-                <wp:wrapNone/>
-                <wp:docPr id="112" name="Zone de texte 112"/>
-                <wp:cNvGraphicFramePr/>
-                <a:graphic xmlns:a="http://schemas.openxmlformats.org/drawingml/2006/main">
-                  <a:graphicData uri="http://schemas.microsoft.com/office/word/2010/wordprocessingShape">
-                    <wps:wsp>
-                      <wps:cNvSpPr txBox="1"/>
-                      <wps:spPr>
-                        <a:xfrm>
-                          <a:off x="0" y="0"/>
-                          <a:ext cx="1046603" cy="539597"/>
-                        </a:xfrm>
-                        <a:prstGeom prst="rect">
-                          <a:avLst/>
-                        </a:prstGeom>
-                        <a:ln/>
-                      </wps:spPr>
-                      <wps:style>
-                        <a:lnRef idx="2">
-                          <a:schemeClr val="accent3">
-                            <a:shade val="50000"/>
-                          </a:schemeClr>
-                        </a:lnRef>
-                        <a:fillRef idx="1">
-                          <a:schemeClr val="accent3"/>
-                        </a:fillRef>
-                        <a:effectRef idx="0">
-                          <a:schemeClr val="accent3"/>
-                        </a:effectRef>
-                        <a:fontRef idx="minor">
-                          <a:schemeClr val="lt1"/>
-                        </a:fontRef>
-                      </wps:style>
-                      <wps:txbx>
-                        <w:txbxContent>
-                          <w:p>
-                            <w:r>
-                              <w:t>*</w:t>
-                            </w:r>
-                            <w:proofErr w:type="spellStart"/>
-                            <w:r>
-                              <w:t>ScoreJoueur</w:t>
-                            </w:r>
-                            <w:proofErr w:type="spellEnd"/>
-                            <w:r>
-                              <w:t>/</w:t>
-                            </w:r>
-                            <w:proofErr w:type="spellStart"/>
-                            <w:r>
-                              <w:t>ScoreTotal</w:t>
-                            </w:r>
-                            <w:proofErr w:type="spellEnd"/>
-                          </w:p>
-                        </w:txbxContent>
-                      </wps:txbx>
-                      <wps:bodyPr rot="0" spcFirstLastPara="0" vertOverflow="overflow" horzOverflow="overflow" vert="horz" wrap="square" lIns="91440" tIns="45720" rIns="91440" bIns="45720" numCol="1" spcCol="0" rtlCol="0" fromWordArt="0" anchor="t" anchorCtr="0" forceAA="0" compatLnSpc="1">
-                        <a:prstTxWarp prst="textNoShape">
-                          <a:avLst/>
-                        </a:prstTxWarp>
-                        <a:noAutofit/>
-                      </wps:bodyPr>
-                    </wps:wsp>
-                  </a:graphicData>
-                </a:graphic>
-                <wp14:sizeRelH relativeFrom="margin">
-                  <wp14:pctWidth>0</wp14:pctWidth>
-                </wp14:sizeRelH>
-                <wp14:sizeRelV relativeFrom="margin">
-                  <wp14:pctHeight>0</wp14:pctHeight>
-                </wp14:sizeRelV>
-              </wp:anchor>
-            </w:drawing>
-          </mc:Choice>
-          <mc:Fallback>
-            <w:pict>
-              <v:shape id="Zone de texte 112" o:spid="_x0000_s1036" type="#_x0000_t202" style="position:absolute;margin-left:299.55pt;margin-top:214.25pt;width:82.4pt;height:42.5pt;z-index:251783680;visibility:visible;mso-wrap-style:square;mso-width-percent:0;mso-height-percent:0;mso-wrap-distance-left:9pt;mso-wrap-distance-top:0;mso-wrap-distance-right:9pt;mso-wrap-distance-bottom:0;mso-position-horizontal:absolute;mso-position-horizontal-relative:text;mso-position-vertical:absolute;mso-position-vertical-relative:text;mso-width-percent:0;mso-height-percent:0;mso-width-relative:margin;mso-height-relative:margin;v-text-anchor:top" o:gfxdata="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" fillcolor="#9bbb59 [3206]" strokecolor="#4e6128 [1606]" strokeweight="2pt">
-                <v:textbox>
-                  <w:txbxContent>
-                    <w:p>
-                      <w:r>
-                        <w:t>*</w:t>
-                      </w:r>
-                      <w:proofErr w:type="spellStart"/>
-                      <w:r>
-                        <w:t>ScoreJoueur</w:t>
-                      </w:r>
-                      <w:proofErr w:type="spellEnd"/>
-                      <w:r>
-                        <w:t>/</w:t>
-                      </w:r>
-                      <w:proofErr w:type="spellStart"/>
-                      <w:r>
-                        <w:t>ScoreTotal</w:t>
-                      </w:r>
-                      <w:proofErr w:type="spellEnd"/>
-                    </w:p>
-                  </w:txbxContent>
-                </v:textbox>
-              </v:shape>
-            </w:pict>
-          </mc:Fallback>
-        </mc:AlternateContent>
-      </w:r>
-      <w:r>
-        <w:rPr>
-          <w:noProof/>
-        </w:rPr>
-        <mc:AlternateContent>
-          <mc:Choice Requires="wps">
-            <w:drawing>
-              <wp:anchor distT="0" distB="0" distL="114300" distR="114300" simplePos="0" relativeHeight="251781632" behindDoc="0" locked="0" layoutInCell="1" allowOverlap="1" wp14:anchorId="03887B46" wp14:editId="25EDE0BB">
-                <wp:simplePos x="0" y="0"/>
-                <wp:positionH relativeFrom="column">
-                  <wp:posOffset>3936273</wp:posOffset>
-                </wp:positionH>
-                <wp:positionV relativeFrom="paragraph">
-                  <wp:posOffset>3326956</wp:posOffset>
-                </wp:positionV>
-                <wp:extent cx="859652" cy="11017"/>
-                <wp:effectExtent l="0" t="76200" r="17145" b="103505"/>
-                <wp:wrapNone/>
-                <wp:docPr id="111" name="Connecteur droit avec flèche 111"/>
-                <wp:cNvGraphicFramePr/>
-                <a:graphic xmlns:a="http://schemas.openxmlformats.org/drawingml/2006/main">
-                  <a:graphicData uri="http://schemas.microsoft.com/office/word/2010/wordprocessingShape">
-                    <wps:wsp>
-                      <wps:cNvCnPr/>
-                      <wps:spPr>
-                        <a:xfrm flipV="1">
-                          <a:off x="0" y="0"/>
-                          <a:ext cx="859652" cy="11017"/>
-                        </a:xfrm>
-                        <a:prstGeom prst="straightConnector1">
-                          <a:avLst/>
-                        </a:prstGeom>
-                        <a:ln>
-                          <a:tailEnd type="arrow"/>
-                        </a:ln>
-                      </wps:spPr>
-                      <wps:style>
-                        <a:lnRef idx="1">
-                          <a:schemeClr val="accent1"/>
-                        </a:lnRef>
-                        <a:fillRef idx="0">
-                          <a:schemeClr val="accent1"/>
-                        </a:fillRef>
-                        <a:effectRef idx="0">
-                          <a:schemeClr val="accent1"/>
-                        </a:effectRef>
-                        <a:fontRef idx="minor">
-                          <a:schemeClr val="tx1"/>
-                        </a:fontRef>
-                      </wps:style>
-                      <wps:bodyPr/>
-                    </wps:wsp>
-                  </a:graphicData>
-                </a:graphic>
-              </wp:anchor>
-            </w:drawing>
-          </mc:Choice>
-          <mc:Fallback>
-            <w:pict>
-              <v:shapetype id="_x0000_t32" coordsize="21600,21600" o:spt="32" o:oned="t" path="m,l21600,21600e" filled="f">
-                <v:path arrowok="t" fillok="f" o:connecttype="none"/>
-                <o:lock v:ext="edit" shapetype="t"/>
-              </v:shapetype>
-              <v:shape id="Connecteur droit avec flèche 111" o:spid="_x0000_s1026" type="#_x0000_t32" style="position:absolute;margin-left:309.95pt;margin-top:261.95pt;width:67.7pt;height:.85pt;flip:y;z-index:251781632;visibility:visible;mso-wrap-style:square;mso-wrap-distance-left:9pt;mso-wrap-distance-top:0;mso-wrap-distance-right:9pt;mso-wrap-distance-bottom:0;mso-position-horizontal:absolute;mso-position-horizontal-relative:text;mso-position-vertical:absolute;mso-position-vertical-relative:text" o:gfxdata="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" strokecolor="#4579b8 [3044]">
-                <v:stroke endarrow="open"/>
-              </v:shape>
-            </w:pict>
-          </mc:Fallback>
-        </mc:AlternateContent>
-      </w:r>
-      <w:r>
-        <w:rPr>
-          <w:noProof/>
-        </w:rPr>
-        <mc:AlternateContent>
-          <mc:Choice Requires="wps">
-            <w:drawing>
-              <wp:anchor distT="0" distB="0" distL="114300" distR="114300" simplePos="0" relativeHeight="251780608" behindDoc="0" locked="0" layoutInCell="1" allowOverlap="1" wp14:anchorId="31D33788" wp14:editId="0F062ED5">
+              <wp:anchor distT="0" distB="0" distL="114300" distR="114300" simplePos="0" relativeHeight="251780608" behindDoc="0" locked="0" layoutInCell="1" allowOverlap="1" wp14:anchorId="2145EA32" wp14:editId="12363644">
                 <wp:simplePos x="0" y="0"/>
                 <wp:positionH relativeFrom="column">
                   <wp:posOffset>5719445</wp:posOffset>
@@ -2284,7 +1794,7 @@
         <mc:AlternateContent>
           <mc:Choice Requires="wps">
             <w:drawing>
-              <wp:anchor distT="0" distB="0" distL="114300" distR="114300" simplePos="0" relativeHeight="251779584" behindDoc="0" locked="0" layoutInCell="1" allowOverlap="1" wp14:anchorId="7B3F4D5C" wp14:editId="4687B42A">
+              <wp:anchor distT="0" distB="0" distL="114300" distR="114300" simplePos="0" relativeHeight="251779584" behindDoc="0" locked="0" layoutInCell="1" allowOverlap="1" wp14:anchorId="44CC87B9" wp14:editId="757FA6CF">
                 <wp:simplePos x="0" y="0"/>
                 <wp:positionH relativeFrom="column">
                   <wp:posOffset>5328920</wp:posOffset>
@@ -2356,7 +1866,7 @@
           </mc:Choice>
           <mc:Fallback>
             <w:pict>
-              <v:shape id="Zone de texte 109" o:spid="_x0000_s1037" type="#_x0000_t202" style="position:absolute;margin-left:419.6pt;margin-top:528.4pt;width:97.95pt;height:21.65pt;z-index:251779584;visibility:visible;mso-wrap-style:square;mso-width-percent:0;mso-height-percent:0;mso-wrap-distance-left:9pt;mso-wrap-distance-top:0;mso-wrap-distance-right:9pt;mso-wrap-distance-bottom:0;mso-position-horizontal:absolute;mso-position-horizontal-relative:text;mso-position-vertical:absolute;mso-position-vertical-relative:text;mso-width-percent:0;mso-height-percent:0;mso-width-relative:margin;mso-height-relative:margin;v-text-anchor:top" o:gfxdata="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" fillcolor="#9bbb59 [3206]" strokecolor="#4e6128 [1606]" strokeweight="2pt">
+              <v:shape id="Zone de texte 109" o:spid="_x0000_s1044" type="#_x0000_t202" style="position:absolute;margin-left:419.6pt;margin-top:528.4pt;width:97.95pt;height:21.65pt;z-index:251779584;visibility:visible;mso-wrap-style:square;mso-width-percent:0;mso-height-percent:0;mso-wrap-distance-left:9pt;mso-wrap-distance-top:0;mso-wrap-distance-right:9pt;mso-wrap-distance-bottom:0;mso-position-horizontal:absolute;mso-position-horizontal-relative:text;mso-position-vertical:absolute;mso-position-vertical-relative:text;mso-width-percent:0;mso-height-percent:0;mso-width-relative:margin;mso-height-relative:margin;v-text-anchor:top" o:gfxdata="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" fillcolor="#9bbb59 [3206]" strokecolor="#4e6128 [1606]" strokeweight="2pt">
                 <v:textbox>
                   <w:txbxContent>
                     <w:p>
@@ -2378,7 +1888,7 @@
         <mc:AlternateContent>
           <mc:Choice Requires="wps">
             <w:drawing>
-              <wp:anchor distT="0" distB="0" distL="114300" distR="114300" simplePos="0" relativeHeight="251778560" behindDoc="0" locked="0" layoutInCell="1" allowOverlap="1" wp14:anchorId="5F177EC1" wp14:editId="2366A79A">
+              <wp:anchor distT="0" distB="0" distL="114300" distR="114300" simplePos="0" relativeHeight="251778560" behindDoc="0" locked="0" layoutInCell="1" allowOverlap="1" wp14:anchorId="3D2F54E7" wp14:editId="5BD8E594">
                 <wp:simplePos x="0" y="0"/>
                 <wp:positionH relativeFrom="column">
                   <wp:posOffset>4848225</wp:posOffset>
@@ -2450,7 +1960,7 @@
         <mc:AlternateContent>
           <mc:Choice Requires="wps">
             <w:drawing>
-              <wp:anchor distT="0" distB="0" distL="114300" distR="114300" simplePos="0" relativeHeight="251777536" behindDoc="0" locked="0" layoutInCell="1" allowOverlap="1" wp14:anchorId="34389198" wp14:editId="7936351A">
+              <wp:anchor distT="0" distB="0" distL="114300" distR="114300" simplePos="0" relativeHeight="251777536" behindDoc="0" locked="0" layoutInCell="1" allowOverlap="1" wp14:anchorId="2AEC396E" wp14:editId="4364028F">
                 <wp:simplePos x="0" y="0"/>
                 <wp:positionH relativeFrom="column">
                   <wp:posOffset>5475605</wp:posOffset>
@@ -2527,7 +2037,7 @@
           </mc:Choice>
           <mc:Fallback>
             <w:pict>
-              <v:shape id="Zone de texte 107" o:spid="_x0000_s1038" type="#_x0000_t202" style="position:absolute;margin-left:431.15pt;margin-top:462.95pt;width:49.4pt;height:21.65pt;z-index:251777536;visibility:visible;mso-wrap-style:square;mso-width-percent:0;mso-height-percent:0;mso-wrap-distance-left:9pt;mso-wrap-distance-top:0;mso-wrap-distance-right:9pt;mso-wrap-distance-bottom:0;mso-position-horizontal:absolute;mso-position-horizontal-relative:text;mso-position-vertical:absolute;mso-position-vertical-relative:text;mso-width-percent:0;mso-height-percent:0;mso-width-relative:margin;mso-height-relative:margin;v-text-anchor:top" o:gfxdata="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" fillcolor="#f79646 [3209]" strokecolor="#974706 [1609]" strokeweight="2pt">
+              <v:shape id="Zone de texte 107" o:spid="_x0000_s1045" type="#_x0000_t202" style="position:absolute;margin-left:431.15pt;margin-top:462.95pt;width:49.4pt;height:21.65pt;z-index:251777536;visibility:visible;mso-wrap-style:square;mso-width-percent:0;mso-height-percent:0;mso-wrap-distance-left:9pt;mso-wrap-distance-top:0;mso-wrap-distance-right:9pt;mso-wrap-distance-bottom:0;mso-position-horizontal:absolute;mso-position-horizontal-relative:text;mso-position-vertical:absolute;mso-position-vertical-relative:text;mso-width-percent:0;mso-height-percent:0;mso-width-relative:margin;mso-height-relative:margin;v-text-anchor:top" o:gfxdata="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" fillcolor="#f79646 [3209]" strokecolor="#974706 [1609]" strokeweight="2pt">
                 <v:textbox>
                   <w:txbxContent>
                     <w:p>
@@ -2554,7 +2064,7 @@
         <mc:AlternateContent>
           <mc:Choice Requires="wps">
             <w:drawing>
-              <wp:anchor distT="0" distB="0" distL="114300" distR="114300" simplePos="0" relativeHeight="251735552" behindDoc="0" locked="0" layoutInCell="1" allowOverlap="1" wp14:anchorId="2FA03230" wp14:editId="2FB22C23">
+              <wp:anchor distT="0" distB="0" distL="114300" distR="114300" simplePos="0" relativeHeight="251735552" behindDoc="0" locked="0" layoutInCell="1" allowOverlap="1" wp14:anchorId="6EC2FA5E" wp14:editId="490BE0DC">
                 <wp:simplePos x="0" y="0"/>
                 <wp:positionH relativeFrom="column">
                   <wp:posOffset>5133975</wp:posOffset>
@@ -2626,7 +2136,7 @@
           </mc:Choice>
           <mc:Fallback>
             <w:pict>
-              <v:shape id="Zone de texte 85" o:spid="_x0000_s1039" type="#_x0000_t202" style="position:absolute;margin-left:404.25pt;margin-top:634.6pt;width:75.4pt;height:30.35pt;z-index:251735552;visibility:visible;mso-wrap-style:square;mso-width-percent:0;mso-height-percent:0;mso-wrap-distance-left:9pt;mso-wrap-distance-top:0;mso-wrap-distance-right:9pt;mso-wrap-distance-bottom:0;mso-position-horizontal:absolute;mso-position-horizontal-relative:text;mso-position-vertical:absolute;mso-position-vertical-relative:text;mso-width-percent:0;mso-height-percent:0;mso-width-relative:margin;mso-height-relative:margin;v-text-anchor:top" o:gfxdata="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" fillcolor="#f79646 [3209]" strokecolor="#974706 [1609]" strokeweight="2pt">
+              <v:shape id="Zone de texte 85" o:spid="_x0000_s1046" type="#_x0000_t202" style="position:absolute;margin-left:404.25pt;margin-top:634.6pt;width:75.4pt;height:30.35pt;z-index:251735552;visibility:visible;mso-wrap-style:square;mso-width-percent:0;mso-height-percent:0;mso-wrap-distance-left:9pt;mso-wrap-distance-top:0;mso-wrap-distance-right:9pt;mso-wrap-distance-bottom:0;mso-position-horizontal:absolute;mso-position-horizontal-relative:text;mso-position-vertical:absolute;mso-position-vertical-relative:text;mso-width-percent:0;mso-height-percent:0;mso-width-relative:margin;mso-height-relative:margin;v-text-anchor:top" o:gfxdata="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" fillcolor="#f79646 [3209]" strokecolor="#974706 [1609]" strokeweight="2pt">
                 <v:textbox>
                   <w:txbxContent>
                     <w:p>
@@ -2648,7 +2158,7 @@
         <mc:AlternateContent>
           <mc:Choice Requires="wps">
             <w:drawing>
-              <wp:anchor distT="0" distB="0" distL="114300" distR="114300" simplePos="0" relativeHeight="251775488" behindDoc="0" locked="0" layoutInCell="1" allowOverlap="1" wp14:anchorId="6154063E" wp14:editId="6F8055F5">
+              <wp:anchor distT="0" distB="0" distL="114300" distR="114300" simplePos="0" relativeHeight="251775488" behindDoc="0" locked="0" layoutInCell="1" allowOverlap="1" wp14:anchorId="67BE235F" wp14:editId="045FF059">
                 <wp:simplePos x="0" y="0"/>
                 <wp:positionH relativeFrom="column">
                   <wp:posOffset>4163611</wp:posOffset>
@@ -2720,7 +2230,7 @@
         <mc:AlternateContent>
           <mc:Choice Requires="wps">
             <w:drawing>
-              <wp:anchor distT="0" distB="0" distL="114300" distR="114300" simplePos="0" relativeHeight="251773440" behindDoc="0" locked="0" layoutInCell="1" allowOverlap="1" wp14:anchorId="296E8540" wp14:editId="0FFABBA6">
+              <wp:anchor distT="0" distB="0" distL="114300" distR="114300" simplePos="0" relativeHeight="251773440" behindDoc="0" locked="0" layoutInCell="1" allowOverlap="1" wp14:anchorId="6F942AF8" wp14:editId="2241657B">
                 <wp:simplePos x="0" y="0"/>
                 <wp:positionH relativeFrom="column">
                   <wp:posOffset>4330792</wp:posOffset>
@@ -2792,7 +2302,7 @@
         <mc:AlternateContent>
           <mc:Choice Requires="wps">
             <w:drawing>
-              <wp:anchor distT="0" distB="0" distL="114300" distR="114300" simplePos="0" relativeHeight="251733504" behindDoc="0" locked="0" layoutInCell="1" allowOverlap="1" wp14:anchorId="20FD8927" wp14:editId="39835956">
+              <wp:anchor distT="0" distB="0" distL="114300" distR="114300" simplePos="0" relativeHeight="251733504" behindDoc="0" locked="0" layoutInCell="1" allowOverlap="1" wp14:anchorId="41DEDD0D" wp14:editId="1DD30C7F">
                 <wp:simplePos x="0" y="0"/>
                 <wp:positionH relativeFrom="column">
                   <wp:posOffset>3573053</wp:posOffset>
@@ -2844,13 +2354,7 @@
                             </w:r>
                             <w:proofErr w:type="spellEnd"/>
                             <w:r>
-                              <w:t xml:space="preserve"> &gt; </w:t>
-                            </w:r>
-                            <w:r>
-                              <w:t>Score</w:t>
-                            </w:r>
-                            <w:r>
-                              <w:t xml:space="preserve"> + </w:t>
+                              <w:t xml:space="preserve"> &gt; Score + </w:t>
                             </w:r>
                             <w:proofErr w:type="gramStart"/>
                             <w:r>
@@ -2884,7 +2388,7 @@
           </mc:Choice>
           <mc:Fallback>
             <w:pict>
-              <v:shape id="Zone de texte 47" o:spid="_x0000_s1040" type="#_x0000_t202" style="position:absolute;margin-left:281.35pt;margin-top:454.55pt;width:123.1pt;height:39.05pt;z-index:251733504;visibility:visible;mso-wrap-style:square;mso-width-percent:0;mso-height-percent:0;mso-wrap-distance-left:9pt;mso-wrap-distance-top:0;mso-wrap-distance-right:9pt;mso-wrap-distance-bottom:0;mso-position-horizontal:absolute;mso-position-horizontal-relative:text;mso-position-vertical:absolute;mso-position-vertical-relative:text;mso-width-percent:0;mso-height-percent:0;mso-width-relative:margin;mso-height-relative:margin;v-text-anchor:top" o:gfxdata="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" fillcolor="#f79646 [3209]" strokecolor="#974706 [1609]" strokeweight="2pt">
+              <v:shape id="Zone de texte 47" o:spid="_x0000_s1047" type="#_x0000_t202" style="position:absolute;margin-left:281.35pt;margin-top:454.55pt;width:123.1pt;height:39.05pt;z-index:251733504;visibility:visible;mso-wrap-style:square;mso-width-percent:0;mso-height-percent:0;mso-wrap-distance-left:9pt;mso-wrap-distance-top:0;mso-wrap-distance-right:9pt;mso-wrap-distance-bottom:0;mso-position-horizontal:absolute;mso-position-horizontal-relative:text;mso-position-vertical:absolute;mso-position-vertical-relative:text;mso-width-percent:0;mso-height-percent:0;mso-width-relative:margin;mso-height-relative:margin;v-text-anchor:top" o:gfxdata="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" fillcolor="#f79646 [3209]" strokecolor="#974706 [1609]" strokeweight="2pt">
                 <v:textbox>
                   <w:txbxContent>
                     <w:p>
@@ -2894,13 +2398,7 @@
                       </w:r>
                       <w:proofErr w:type="spellEnd"/>
                       <w:r>
-                        <w:t xml:space="preserve"> &gt; </w:t>
-                      </w:r>
-                      <w:r>
-                        <w:t>Score</w:t>
-                      </w:r>
-                      <w:r>
-                        <w:t xml:space="preserve"> + </w:t>
+                        <w:t xml:space="preserve"> &gt; Score + </w:t>
                       </w:r>
                       <w:proofErr w:type="gramStart"/>
                       <w:r>
@@ -2926,7 +2424,7 @@
         <mc:AlternateContent>
           <mc:Choice Requires="wps">
             <w:drawing>
-              <wp:anchor distT="0" distB="0" distL="114300" distR="114300" simplePos="0" relativeHeight="251771392" behindDoc="0" locked="0" layoutInCell="1" allowOverlap="1" wp14:anchorId="7F070C9C" wp14:editId="4C7BAABE">
+              <wp:anchor distT="0" distB="0" distL="114300" distR="114300" simplePos="0" relativeHeight="251771392" behindDoc="0" locked="0" layoutInCell="1" allowOverlap="1" wp14:anchorId="449336A2" wp14:editId="5EA3BE2A">
                 <wp:simplePos x="0" y="0"/>
                 <wp:positionH relativeFrom="column">
                   <wp:posOffset>1876425</wp:posOffset>
@@ -2998,7 +2496,7 @@
         <mc:AlternateContent>
           <mc:Choice Requires="wps">
             <w:drawing>
-              <wp:anchor distT="0" distB="0" distL="114300" distR="114300" simplePos="0" relativeHeight="251769344" behindDoc="0" locked="0" layoutInCell="1" allowOverlap="1" wp14:anchorId="3F520E6B" wp14:editId="49FFFF14">
+              <wp:anchor distT="0" distB="0" distL="114300" distR="114300" simplePos="0" relativeHeight="251769344" behindDoc="0" locked="0" layoutInCell="1" allowOverlap="1" wp14:anchorId="4AC33EE1" wp14:editId="3F500D9D">
                 <wp:simplePos x="0" y="0"/>
                 <wp:positionH relativeFrom="column">
                   <wp:posOffset>3262630</wp:posOffset>
@@ -3078,28 +2576,16 @@
           </mc:Choice>
           <mc:Fallback>
             <w:pict>
-              <v:shape id="Zone de texte 103" o:spid="_x0000_s1041" type="#_x0000_t202" style="position:absolute;margin-left:256.9pt;margin-top:388.6pt;width:147.4pt;height:21.65pt;z-index:251769344;visibility:visible;mso-wrap-style:square;mso-width-percent:0;mso-height-percent:0;mso-wrap-distance-left:9pt;mso-wrap-distance-top:0;mso-wrap-distance-right:9pt;mso-wrap-distance-bottom:0;mso-position-horizontal:absolute;mso-position-horizontal-relative:text;mso-position-vertical:absolute;mso-position-vertical-relative:text;mso-width-percent:0;mso-height-percent:0;mso-width-relative:margin;mso-height-relative:margin;v-text-anchor:top" o:gfxdata="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" fillcolor="#f79646 [3209]" strokecolor="#974706 [1609]" strokeweight="2pt">
+              <v:shape id="Zone de texte 103" o:spid="_x0000_s1048" type="#_x0000_t202" style="position:absolute;margin-left:256.9pt;margin-top:388.6pt;width:147.4pt;height:21.65pt;z-index:251769344;visibility:visible;mso-wrap-style:square;mso-width-percent:0;mso-height-percent:0;mso-wrap-distance-left:9pt;mso-wrap-distance-top:0;mso-wrap-distance-right:9pt;mso-wrap-distance-bottom:0;mso-position-horizontal:absolute;mso-position-horizontal-relative:text;mso-position-vertical:absolute;mso-position-vertical-relative:text;mso-width-percent:0;mso-height-percent:0;mso-width-relative:margin;mso-height-relative:margin;v-text-anchor:top" o:gfxdata="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" fillcolor="#f79646 [3209]" strokecolor="#974706 [1609]" strokeweight="2pt">
                 <v:textbox>
                   <w:txbxContent>
                     <w:p>
                       <w:r>
-                        <w:t>Si M = MAX(A</w:t>
-                      </w:r>
-                      <w:r>
-                        <w:t>1</w:t>
-                      </w:r>
-                      <w:r>
-                        <w:t>)=</w:t>
-                      </w:r>
-                      <w:r>
-                        <w:t> </w:t>
+                        <w:t>Si M = MAX(A1)= </w:t>
                       </w:r>
                       <w:proofErr w:type="gramStart"/>
                       <w:r>
-                        <w:t>!</w:t>
-                      </w:r>
-                      <w:r>
-                        <w:t>MAX</w:t>
+                        <w:t>!MAX</w:t>
                       </w:r>
                       <w:proofErr w:type="gramEnd"/>
                       <w:r>
@@ -3120,7 +2606,7 @@
         <mc:AlternateContent>
           <mc:Choice Requires="wps">
             <w:drawing>
-              <wp:anchor distT="0" distB="0" distL="114300" distR="114300" simplePos="0" relativeHeight="251739648" behindDoc="0" locked="0" layoutInCell="1" allowOverlap="1" wp14:anchorId="7CE984CB" wp14:editId="25985A7B">
+              <wp:anchor distT="0" distB="0" distL="114300" distR="114300" simplePos="0" relativeHeight="251739648" behindDoc="0" locked="0" layoutInCell="1" allowOverlap="1" wp14:anchorId="7D270BA2" wp14:editId="5DF6509E">
                 <wp:simplePos x="0" y="0"/>
                 <wp:positionH relativeFrom="column">
                   <wp:posOffset>5265420</wp:posOffset>
@@ -3192,15 +2678,12 @@
           </mc:Choice>
           <mc:Fallback>
             <w:pict>
-              <v:shape id="Zone de texte 87" o:spid="_x0000_s1042" type="#_x0000_t202" style="position:absolute;margin-left:414.6pt;margin-top:585.05pt;width:75.4pt;height:30.35pt;z-index:251739648;visibility:visible;mso-wrap-style:square;mso-width-percent:0;mso-height-percent:0;mso-wrap-distance-left:9pt;mso-wrap-distance-top:0;mso-wrap-distance-right:9pt;mso-wrap-distance-bottom:0;mso-position-horizontal:absolute;mso-position-horizontal-relative:text;mso-position-vertical:absolute;mso-position-vertical-relative:text;mso-width-percent:0;mso-height-percent:0;mso-width-relative:margin;mso-height-relative:margin;v-text-anchor:top" o:gfxdata="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" fillcolor="#f79646 [3209]" strokecolor="#974706 [1609]" strokeweight="2pt">
+              <v:shape id="Zone de texte 87" o:spid="_x0000_s1049" type="#_x0000_t202" style="position:absolute;margin-left:414.6pt;margin-top:585.05pt;width:75.4pt;height:30.35pt;z-index:251739648;visibility:visible;mso-wrap-style:square;mso-width-percent:0;mso-height-percent:0;mso-wrap-distance-left:9pt;mso-wrap-distance-top:0;mso-wrap-distance-right:9pt;mso-wrap-distance-bottom:0;mso-position-horizontal:absolute;mso-position-horizontal-relative:text;mso-position-vertical:absolute;mso-position-vertical-relative:text;mso-width-percent:0;mso-height-percent:0;mso-width-relative:margin;mso-height-relative:margin;v-text-anchor:top" o:gfxdata="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" fillcolor="#f79646 [3209]" strokecolor="#974706 [1609]" strokeweight="2pt">
                 <v:textbox>
                   <w:txbxContent>
                     <w:p>
                       <w:r>
-                        <w:t xml:space="preserve">Si P est </w:t>
-                      </w:r>
-                      <w:r>
-                        <w:t>min</w:t>
+                        <w:t>Si P est min</w:t>
                       </w:r>
                     </w:p>
                   </w:txbxContent>
@@ -3217,7 +2700,7 @@
         <mc:AlternateContent>
           <mc:Choice Requires="wps">
             <w:drawing>
-              <wp:anchor distT="0" distB="0" distL="114300" distR="114300" simplePos="0" relativeHeight="251745792" behindDoc="0" locked="0" layoutInCell="1" allowOverlap="1" wp14:anchorId="60D3E863" wp14:editId="3C8717A6">
+              <wp:anchor distT="0" distB="0" distL="114300" distR="114300" simplePos="0" relativeHeight="251745792" behindDoc="0" locked="0" layoutInCell="1" allowOverlap="1" wp14:anchorId="4D7FA686" wp14:editId="35243673">
                 <wp:simplePos x="0" y="0"/>
                 <wp:positionH relativeFrom="column">
                   <wp:posOffset>1445956</wp:posOffset>
@@ -3289,7 +2772,7 @@
         <mc:AlternateContent>
           <mc:Choice Requires="wps">
             <w:drawing>
-              <wp:anchor distT="0" distB="0" distL="114300" distR="114300" simplePos="0" relativeHeight="251744768" behindDoc="0" locked="0" layoutInCell="1" allowOverlap="1" wp14:anchorId="25A3148C" wp14:editId="7C57FF25">
+              <wp:anchor distT="0" distB="0" distL="114300" distR="114300" simplePos="0" relativeHeight="251744768" behindDoc="0" locked="0" layoutInCell="1" allowOverlap="1" wp14:anchorId="4949B677" wp14:editId="2BE9C128">
                 <wp:simplePos x="0" y="0"/>
                 <wp:positionH relativeFrom="column">
                   <wp:posOffset>-52070</wp:posOffset>
@@ -3361,7 +2844,7 @@
         <mc:AlternateContent>
           <mc:Choice Requires="wps">
             <w:drawing>
-              <wp:anchor distT="0" distB="0" distL="114300" distR="114300" simplePos="0" relativeHeight="251737600" behindDoc="0" locked="0" layoutInCell="1" allowOverlap="1" wp14:anchorId="56E428CC" wp14:editId="09FE0BC7">
+              <wp:anchor distT="0" distB="0" distL="114300" distR="114300" simplePos="0" relativeHeight="251737600" behindDoc="0" locked="0" layoutInCell="1" allowOverlap="1" wp14:anchorId="41A3F1C6" wp14:editId="497F1564">
                 <wp:simplePos x="0" y="0"/>
                 <wp:positionH relativeFrom="column">
                   <wp:posOffset>993775</wp:posOffset>
@@ -3433,7 +2916,7 @@
           </mc:Choice>
           <mc:Fallback>
             <w:pict>
-              <v:shape id="Zone de texte 86" o:spid="_x0000_s1043" type="#_x0000_t202" style="position:absolute;margin-left:78.25pt;margin-top:313.7pt;width:75.4pt;height:30.35pt;z-index:251737600;visibility:visible;mso-wrap-style:square;mso-width-percent:0;mso-height-percent:0;mso-wrap-distance-left:9pt;mso-wrap-distance-top:0;mso-wrap-distance-right:9pt;mso-wrap-distance-bottom:0;mso-position-horizontal:absolute;mso-position-horizontal-relative:text;mso-position-vertical:absolute;mso-position-vertical-relative:text;mso-width-percent:0;mso-height-percent:0;mso-width-relative:margin;mso-height-relative:margin;v-text-anchor:top" o:gfxdata="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" fillcolor="#f79646 [3209]" strokecolor="#974706 [1609]" strokeweight="2pt">
+              <v:shape id="Zone de texte 86" o:spid="_x0000_s1050" type="#_x0000_t202" style="position:absolute;margin-left:78.25pt;margin-top:313.7pt;width:75.4pt;height:30.35pt;z-index:251737600;visibility:visible;mso-wrap-style:square;mso-width-percent:0;mso-height-percent:0;mso-wrap-distance-left:9pt;mso-wrap-distance-top:0;mso-wrap-distance-right:9pt;mso-wrap-distance-bottom:0;mso-position-horizontal:absolute;mso-position-horizontal-relative:text;mso-position-vertical:absolute;mso-position-vertical-relative:text;mso-width-percent:0;mso-height-percent:0;mso-width-relative:margin;mso-height-relative:margin;v-text-anchor:top" o:gfxdata="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" fillcolor="#f79646 [3209]" strokecolor="#974706 [1609]" strokeweight="2pt">
                 <v:textbox>
                   <w:txbxContent>
                     <w:p>
@@ -3455,7 +2938,7 @@
         <mc:AlternateContent>
           <mc:Choice Requires="wps">
             <w:drawing>
-              <wp:anchor distT="0" distB="0" distL="114300" distR="114300" simplePos="0" relativeHeight="251767296" behindDoc="0" locked="0" layoutInCell="1" allowOverlap="1" wp14:anchorId="721699D2" wp14:editId="681806E5">
+              <wp:anchor distT="0" distB="0" distL="114300" distR="114300" simplePos="0" relativeHeight="251767296" behindDoc="0" locked="0" layoutInCell="1" allowOverlap="1" wp14:anchorId="2B647CB7" wp14:editId="491134B9">
                 <wp:simplePos x="0" y="0"/>
                 <wp:positionH relativeFrom="column">
                   <wp:posOffset>2790833</wp:posOffset>
@@ -3527,7 +3010,7 @@
         <mc:AlternateContent>
           <mc:Choice Requires="wps">
             <w:drawing>
-              <wp:anchor distT="0" distB="0" distL="114300" distR="114300" simplePos="0" relativeHeight="251766272" behindDoc="0" locked="0" layoutInCell="1" allowOverlap="1" wp14:anchorId="7CCD77E6" wp14:editId="717DA44B">
+              <wp:anchor distT="0" distB="0" distL="114300" distR="114300" simplePos="0" relativeHeight="251766272" behindDoc="0" locked="0" layoutInCell="1" allowOverlap="1" wp14:anchorId="3420788C" wp14:editId="5CBD5671">
                 <wp:simplePos x="0" y="0"/>
                 <wp:positionH relativeFrom="column">
                   <wp:posOffset>2400300</wp:posOffset>
@@ -3599,7 +3082,7 @@
           </mc:Choice>
           <mc:Fallback>
             <w:pict>
-              <v:shape id="Zone de texte 101" o:spid="_x0000_s1044" type="#_x0000_t202" style="position:absolute;margin-left:189pt;margin-top:521.65pt;width:97.95pt;height:21.65pt;z-index:251766272;visibility:visible;mso-wrap-style:square;mso-width-percent:0;mso-height-percent:0;mso-wrap-distance-left:9pt;mso-wrap-distance-top:0;mso-wrap-distance-right:9pt;mso-wrap-distance-bottom:0;mso-position-horizontal:absolute;mso-position-horizontal-relative:text;mso-position-vertical:absolute;mso-position-vertical-relative:text;mso-width-percent:0;mso-height-percent:0;mso-width-relative:margin;mso-height-relative:margin;v-text-anchor:top" o:gfxdata="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" fillcolor="#9bbb59 [3206]" strokecolor="#4e6128 [1606]" strokeweight="2pt">
+              <v:shape id="Zone de texte 101" o:spid="_x0000_s1051" type="#_x0000_t202" style="position:absolute;margin-left:189pt;margin-top:521.65pt;width:97.95pt;height:21.65pt;z-index:251766272;visibility:visible;mso-wrap-style:square;mso-width-percent:0;mso-height-percent:0;mso-wrap-distance-left:9pt;mso-wrap-distance-top:0;mso-wrap-distance-right:9pt;mso-wrap-distance-bottom:0;mso-position-horizontal:absolute;mso-position-horizontal-relative:text;mso-position-vertical:absolute;mso-position-vertical-relative:text;mso-width-percent:0;mso-height-percent:0;mso-width-relative:margin;mso-height-relative:margin;v-text-anchor:top" o:gfxdata="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" fillcolor="#9bbb59 [3206]" strokecolor="#4e6128 [1606]" strokeweight="2pt">
                 <v:textbox>
                   <w:txbxContent>
                     <w:p>
@@ -3621,7 +3104,7 @@
         <mc:AlternateContent>
           <mc:Choice Requires="wps">
             <w:drawing>
-              <wp:anchor distT="0" distB="0" distL="114300" distR="114300" simplePos="0" relativeHeight="251753984" behindDoc="0" locked="0" layoutInCell="1" allowOverlap="1" wp14:anchorId="7C14C71B" wp14:editId="44274C5F">
+              <wp:anchor distT="0" distB="0" distL="114300" distR="114300" simplePos="0" relativeHeight="251753984" behindDoc="0" locked="0" layoutInCell="1" allowOverlap="1" wp14:anchorId="66AA271B" wp14:editId="28AB32E4">
                 <wp:simplePos x="0" y="0"/>
                 <wp:positionH relativeFrom="column">
                   <wp:posOffset>2546985</wp:posOffset>
@@ -3698,7 +3181,7 @@
           </mc:Choice>
           <mc:Fallback>
             <w:pict>
-              <v:shape id="Zone de texte 95" o:spid="_x0000_s1045" type="#_x0000_t202" style="position:absolute;margin-left:200.55pt;margin-top:456.2pt;width:49.4pt;height:21.65pt;z-index:251753984;visibility:visible;mso-wrap-style:square;mso-width-percent:0;mso-height-percent:0;mso-wrap-distance-left:9pt;mso-wrap-distance-top:0;mso-wrap-distance-right:9pt;mso-wrap-distance-bottom:0;mso-position-horizontal:absolute;mso-position-horizontal-relative:text;mso-position-vertical:absolute;mso-position-vertical-relative:text;mso-width-percent:0;mso-height-percent:0;mso-width-relative:margin;mso-height-relative:margin;v-text-anchor:top" o:gfxdata="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" fillcolor="#f79646 [3209]" strokecolor="#974706 [1609]" strokeweight="2pt">
+              <v:shape id="Zone de texte 95" o:spid="_x0000_s1052" type="#_x0000_t202" style="position:absolute;margin-left:200.55pt;margin-top:456.2pt;width:49.4pt;height:21.65pt;z-index:251753984;visibility:visible;mso-wrap-style:square;mso-width-percent:0;mso-height-percent:0;mso-wrap-distance-left:9pt;mso-wrap-distance-top:0;mso-wrap-distance-right:9pt;mso-wrap-distance-bottom:0;mso-position-horizontal:absolute;mso-position-horizontal-relative:text;mso-position-vertical:absolute;mso-position-vertical-relative:text;mso-width-percent:0;mso-height-percent:0;mso-width-relative:margin;mso-height-relative:margin;v-text-anchor:top" o:gfxdata="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" fillcolor="#f79646 [3209]" strokecolor="#974706 [1609]" strokeweight="2pt">
                 <v:textbox>
                   <w:txbxContent>
                     <w:p>
@@ -3725,7 +3208,7 @@
         <mc:AlternateContent>
           <mc:Choice Requires="wps">
             <w:drawing>
-              <wp:anchor distT="0" distB="0" distL="114300" distR="114300" simplePos="0" relativeHeight="251764224" behindDoc="0" locked="0" layoutInCell="1" allowOverlap="1" wp14:anchorId="32A9B234" wp14:editId="332638A0">
+              <wp:anchor distT="0" distB="0" distL="114300" distR="114300" simplePos="0" relativeHeight="251764224" behindDoc="0" locked="0" layoutInCell="1" allowOverlap="1" wp14:anchorId="4ACC26E0" wp14:editId="14FC353F">
                 <wp:simplePos x="0" y="0"/>
                 <wp:positionH relativeFrom="column">
                   <wp:posOffset>1137981</wp:posOffset>
@@ -3797,7 +3280,7 @@
         <mc:AlternateContent>
           <mc:Choice Requires="wps">
             <w:drawing>
-              <wp:anchor distT="0" distB="0" distL="114300" distR="114300" simplePos="0" relativeHeight="251762176" behindDoc="0" locked="0" layoutInCell="1" allowOverlap="1" wp14:anchorId="5C5733C1" wp14:editId="186966F5">
+              <wp:anchor distT="0" distB="0" distL="114300" distR="114300" simplePos="0" relativeHeight="251762176" behindDoc="0" locked="0" layoutInCell="1" allowOverlap="1" wp14:anchorId="2A936B82" wp14:editId="749027D9">
                 <wp:simplePos x="0" y="0"/>
                 <wp:positionH relativeFrom="column">
                   <wp:posOffset>705485</wp:posOffset>
@@ -3869,7 +3352,7 @@
           </mc:Choice>
           <mc:Fallback>
             <w:pict>
-              <v:shape id="Zone de texte 99" o:spid="_x0000_s1046" type="#_x0000_t202" style="position:absolute;margin-left:55.55pt;margin-top:521pt;width:97.95pt;height:21.65pt;z-index:251762176;visibility:visible;mso-wrap-style:square;mso-width-percent:0;mso-height-percent:0;mso-wrap-distance-left:9pt;mso-wrap-distance-top:0;mso-wrap-distance-right:9pt;mso-wrap-distance-bottom:0;mso-position-horizontal:absolute;mso-position-horizontal-relative:text;mso-position-vertical:absolute;mso-position-vertical-relative:text;mso-width-percent:0;mso-height-percent:0;mso-width-relative:margin;mso-height-relative:margin;v-text-anchor:top" o:gfxdata="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" fillcolor="#9bbb59 [3206]" strokecolor="#4e6128 [1606]" strokeweight="2pt">
+              <v:shape id="Zone de texte 99" o:spid="_x0000_s1053" type="#_x0000_t202" style="position:absolute;margin-left:55.55pt;margin-top:521pt;width:97.95pt;height:21.65pt;z-index:251762176;visibility:visible;mso-wrap-style:square;mso-width-percent:0;mso-height-percent:0;mso-wrap-distance-left:9pt;mso-wrap-distance-top:0;mso-wrap-distance-right:9pt;mso-wrap-distance-bottom:0;mso-position-horizontal:absolute;mso-position-horizontal-relative:text;mso-position-vertical:absolute;mso-position-vertical-relative:text;mso-width-percent:0;mso-height-percent:0;mso-width-relative:margin;mso-height-relative:margin;v-text-anchor:top" o:gfxdata="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" fillcolor="#9bbb59 [3206]" strokecolor="#4e6128 [1606]" strokeweight="2pt">
                 <v:textbox>
                   <w:txbxContent>
                     <w:p>
@@ -3891,7 +3374,7 @@
         <mc:AlternateContent>
           <mc:Choice Requires="wps">
             <w:drawing>
-              <wp:anchor distT="0" distB="0" distL="114300" distR="114300" simplePos="0" relativeHeight="251751936" behindDoc="0" locked="0" layoutInCell="1" allowOverlap="1" wp14:anchorId="1E9F7170" wp14:editId="65CFA483">
+              <wp:anchor distT="0" distB="0" distL="114300" distR="114300" simplePos="0" relativeHeight="251751936" behindDoc="0" locked="0" layoutInCell="1" allowOverlap="1" wp14:anchorId="5955B6ED" wp14:editId="48578F1E">
                 <wp:simplePos x="0" y="0"/>
                 <wp:positionH relativeFrom="column">
                   <wp:posOffset>642566</wp:posOffset>
@@ -3951,16 +3434,7 @@
                             </w:r>
                             <w:proofErr w:type="gramEnd"/>
                             <w:r>
-                              <w:t xml:space="preserve">score) + </w:t>
-                            </w:r>
-                            <w:r>
-                              <w:t>abs(</w:t>
-                            </w:r>
-                            <w:r>
-                              <w:t>Force(P)</w:t>
-                            </w:r>
-                            <w:r>
-                              <w:t>)</w:t>
+                              <w:t>score) + abs(Force(P))</w:t>
                             </w:r>
                           </w:p>
                         </w:txbxContent>
@@ -3985,7 +3459,7 @@
           </mc:Choice>
           <mc:Fallback>
             <w:pict>
-              <v:shape id="Zone de texte 94" o:spid="_x0000_s1047" type="#_x0000_t202" style="position:absolute;margin-left:50.6pt;margin-top:451.05pt;width:130.1pt;height:37.3pt;z-index:251751936;visibility:visible;mso-wrap-style:square;mso-width-percent:0;mso-height-percent:0;mso-wrap-distance-left:9pt;mso-wrap-distance-top:0;mso-wrap-distance-right:9pt;mso-wrap-distance-bottom:0;mso-position-horizontal:absolute;mso-position-horizontal-relative:text;mso-position-vertical:absolute;mso-position-vertical-relative:text;mso-width-percent:0;mso-height-percent:0;mso-width-relative:margin;mso-height-relative:margin;v-text-anchor:top" o:gfxdata="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" fillcolor="#f79646 [3209]" strokecolor="#974706 [1609]" strokeweight="2pt">
+              <v:shape id="Zone de texte 94" o:spid="_x0000_s1054" type="#_x0000_t202" style="position:absolute;margin-left:50.6pt;margin-top:451.05pt;width:130.1pt;height:37.3pt;z-index:251751936;visibility:visible;mso-wrap-style:square;mso-width-percent:0;mso-height-percent:0;mso-wrap-distance-left:9pt;mso-wrap-distance-top:0;mso-wrap-distance-right:9pt;mso-wrap-distance-bottom:0;mso-position-horizontal:absolute;mso-position-horizontal-relative:text;mso-position-vertical:absolute;mso-position-vertical-relative:text;mso-width-percent:0;mso-height-percent:0;mso-width-relative:margin;mso-height-relative:margin;v-text-anchor:top" o:gfxdata="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" fillcolor="#f79646 [3209]" strokecolor="#974706 [1609]" strokeweight="2pt">
                 <v:textbox>
                   <w:txbxContent>
                     <w:p>
@@ -4003,16 +3477,7 @@
                       </w:r>
                       <w:proofErr w:type="gramEnd"/>
                       <w:r>
-                        <w:t xml:space="preserve">score) + </w:t>
-                      </w:r>
-                      <w:r>
-                        <w:t>abs(</w:t>
-                      </w:r>
-                      <w:r>
-                        <w:t>Force(P)</w:t>
-                      </w:r>
-                      <w:r>
-                        <w:t>)</w:t>
+                        <w:t>score) + abs(Force(P))</w:t>
                       </w:r>
                     </w:p>
                   </w:txbxContent>
@@ -4029,7 +3494,7 @@
         <mc:AlternateContent>
           <mc:Choice Requires="wps">
             <w:drawing>
-              <wp:anchor distT="0" distB="0" distL="114300" distR="114300" simplePos="0" relativeHeight="251758080" behindDoc="0" locked="0" layoutInCell="1" allowOverlap="1" wp14:anchorId="69E712B9" wp14:editId="60C63AF1">
+              <wp:anchor distT="0" distB="0" distL="114300" distR="114300" simplePos="0" relativeHeight="251758080" behindDoc="0" locked="0" layoutInCell="1" allowOverlap="1" wp14:anchorId="621A56C0" wp14:editId="277EF053">
                 <wp:simplePos x="0" y="0"/>
                 <wp:positionH relativeFrom="column">
                   <wp:posOffset>1920180</wp:posOffset>
@@ -4101,7 +3566,7 @@
         <mc:AlternateContent>
           <mc:Choice Requires="wps">
             <w:drawing>
-              <wp:anchor distT="0" distB="0" distL="114300" distR="114300" simplePos="0" relativeHeight="251756032" behindDoc="0" locked="0" layoutInCell="1" allowOverlap="1" wp14:anchorId="2FD0136E" wp14:editId="5C8641AB">
+              <wp:anchor distT="0" distB="0" distL="114300" distR="114300" simplePos="0" relativeHeight="251756032" behindDoc="0" locked="0" layoutInCell="1" allowOverlap="1" wp14:anchorId="4BD65B32" wp14:editId="79756C18">
                 <wp:simplePos x="0" y="0"/>
                 <wp:positionH relativeFrom="column">
                   <wp:posOffset>1180465</wp:posOffset>
@@ -4173,7 +3638,7 @@
         <mc:AlternateContent>
           <mc:Choice Requires="wps">
             <w:drawing>
-              <wp:anchor distT="0" distB="0" distL="114300" distR="114300" simplePos="0" relativeHeight="251743744" behindDoc="0" locked="0" layoutInCell="1" allowOverlap="1" wp14:anchorId="25922DBE" wp14:editId="73F185B9">
+              <wp:anchor distT="0" distB="0" distL="114300" distR="114300" simplePos="0" relativeHeight="251743744" behindDoc="0" locked="0" layoutInCell="1" allowOverlap="1" wp14:anchorId="28C0DA3E" wp14:editId="09814A3A">
                 <wp:simplePos x="0" y="0"/>
                 <wp:positionH relativeFrom="column">
                   <wp:posOffset>686435</wp:posOffset>
@@ -4220,16 +3685,7 @@
                         <w:txbxContent>
                           <w:p>
                             <w:r>
-                              <w:t>Si M = MAX(A</w:t>
-                            </w:r>
-                            <w:r>
-                              <w:t>1</w:t>
-                            </w:r>
-                            <w:r>
-                              <w:t>)</w:t>
-                            </w:r>
-                            <w:r>
-                              <w:t>=MAX(A2)</w:t>
+                              <w:t>Si M = MAX(A1)=MAX(A2)</w:t>
                             </w:r>
                           </w:p>
                         </w:txbxContent>
@@ -4254,27 +3710,12 @@
           </mc:Choice>
           <mc:Fallback>
             <w:pict>
-              <v:shape id="Zone de texte 89" o:spid="_x0000_s1048" type="#_x0000_t202" style="position:absolute;margin-left:54.05pt;margin-top:386pt;width:136.15pt;height:21.65pt;z-index:251743744;visibility:visible;mso-wrap-style:square;mso-width-percent:0;mso-height-percent:0;mso-wrap-distance-left:9pt;mso-wrap-distance-top:0;mso-wrap-distance-right:9pt;mso-wrap-distance-bottom:0;mso-position-horizontal:absolute;mso-position-horizontal-relative:text;mso-position-vertical:absolute;mso-position-vertical-relative:text;mso-width-percent:0;mso-height-percent:0;mso-width-relative:margin;mso-height-relative:margin;v-text-anchor:top" o:gfxdata="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" fillcolor="#f79646 [3209]" strokecolor="#974706 [1609]" strokeweight="2pt">
+              <v:shape id="Zone de texte 89" o:spid="_x0000_s1055" type="#_x0000_t202" style="position:absolute;margin-left:54.05pt;margin-top:386pt;width:136.15pt;height:21.65pt;z-index:251743744;visibility:visible;mso-wrap-style:square;mso-width-percent:0;mso-height-percent:0;mso-wrap-distance-left:9pt;mso-wrap-distance-top:0;mso-wrap-distance-right:9pt;mso-wrap-distance-bottom:0;mso-position-horizontal:absolute;mso-position-horizontal-relative:text;mso-position-vertical:absolute;mso-position-vertical-relative:text;mso-width-percent:0;mso-height-percent:0;mso-width-relative:margin;mso-height-relative:margin;v-text-anchor:top" o:gfxdata="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" fillcolor="#f79646 [3209]" strokecolor="#974706 [1609]" strokeweight="2pt">
                 <v:textbox>
                   <w:txbxContent>
                     <w:p>
                       <w:r>
-                        <w:t xml:space="preserve">Si M </w:t>
-                      </w:r>
-                      <w:r>
-                        <w:t>=</w:t>
-                      </w:r>
-                      <w:r>
-                        <w:t xml:space="preserve"> MAX(A</w:t>
-                      </w:r>
-                      <w:r>
-                        <w:t>1</w:t>
-                      </w:r>
-                      <w:r>
-                        <w:t>)</w:t>
-                      </w:r>
-                      <w:r>
-                        <w:t>=MAX(A2)</w:t>
+                        <w:t>Si M = MAX(A1)=MAX(A2)</w:t>
                       </w:r>
                     </w:p>
                   </w:txbxContent>
@@ -4291,7 +3732,7 @@
         <mc:AlternateContent>
           <mc:Choice Requires="wps">
             <w:drawing>
-              <wp:anchor distT="0" distB="0" distL="114300" distR="114300" simplePos="0" relativeHeight="251749888" behindDoc="0" locked="0" layoutInCell="1" allowOverlap="1" wp14:anchorId="13A3F0C9" wp14:editId="13591C20">
+              <wp:anchor distT="0" distB="0" distL="114300" distR="114300" simplePos="0" relativeHeight="251749888" behindDoc="0" locked="0" layoutInCell="1" allowOverlap="1" wp14:anchorId="40095468" wp14:editId="40F8029B">
                 <wp:simplePos x="0" y="0"/>
                 <wp:positionH relativeFrom="column">
                   <wp:posOffset>-271833</wp:posOffset>
@@ -4363,7 +3804,7 @@
         <mc:AlternateContent>
           <mc:Choice Requires="wps">
             <w:drawing>
-              <wp:anchor distT="0" distB="0" distL="114300" distR="114300" simplePos="0" relativeHeight="251747840" behindDoc="0" locked="0" layoutInCell="1" allowOverlap="1" wp14:anchorId="5C98A794" wp14:editId="6761BC32">
+              <wp:anchor distT="0" distB="0" distL="114300" distR="114300" simplePos="0" relativeHeight="251747840" behindDoc="0" locked="0" layoutInCell="1" allowOverlap="1" wp14:anchorId="0588D293" wp14:editId="6D02F1D8">
                 <wp:simplePos x="0" y="0"/>
                 <wp:positionH relativeFrom="column">
                   <wp:posOffset>-790575</wp:posOffset>
@@ -4435,7 +3876,7 @@
           </mc:Choice>
           <mc:Fallback>
             <w:pict>
-              <v:shape id="Zone de texte 92" o:spid="_x0000_s1049" type="#_x0000_t202" style="position:absolute;margin-left:-62.25pt;margin-top:450.9pt;width:97.95pt;height:21.65pt;z-index:251747840;visibility:visible;mso-wrap-style:square;mso-width-percent:0;mso-height-percent:0;mso-wrap-distance-left:9pt;mso-wrap-distance-top:0;mso-wrap-distance-right:9pt;mso-wrap-distance-bottom:0;mso-position-horizontal:absolute;mso-position-horizontal-relative:text;mso-position-vertical:absolute;mso-position-vertical-relative:text;mso-width-percent:0;mso-height-percent:0;mso-width-relative:margin;mso-height-relative:margin;v-text-anchor:top" o:gfxdata="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" fillcolor="#9bbb59 [3206]" strokecolor="#4e6128 [1606]" strokeweight="2pt">
+              <v:shape id="Zone de texte 92" o:spid="_x0000_s1056" type="#_x0000_t202" style="position:absolute;margin-left:-62.25pt;margin-top:450.9pt;width:97.95pt;height:21.65pt;z-index:251747840;visibility:visible;mso-wrap-style:square;mso-width-percent:0;mso-height-percent:0;mso-wrap-distance-left:9pt;mso-wrap-distance-top:0;mso-wrap-distance-right:9pt;mso-wrap-distance-bottom:0;mso-position-horizontal:absolute;mso-position-horizontal-relative:text;mso-position-vertical:absolute;mso-position-vertical-relative:text;mso-width-percent:0;mso-height-percent:0;mso-width-relative:margin;mso-height-relative:margin;v-text-anchor:top" o:gfxdata="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" fillcolor="#9bbb59 [3206]" strokecolor="#4e6128 [1606]" strokeweight="2pt">
                 <v:textbox>
                   <w:txbxContent>
                     <w:p>
@@ -4457,7 +3898,7 @@
         <mc:AlternateContent>
           <mc:Choice Requires="wps">
             <w:drawing>
-              <wp:anchor distT="0" distB="0" distL="114300" distR="114300" simplePos="0" relativeHeight="251741696" behindDoc="0" locked="0" layoutInCell="1" allowOverlap="1" wp14:anchorId="2B7DA56E" wp14:editId="0E402995">
+              <wp:anchor distT="0" distB="0" distL="114300" distR="114300" simplePos="0" relativeHeight="251741696" behindDoc="0" locked="0" layoutInCell="1" allowOverlap="1" wp14:anchorId="2504DE43" wp14:editId="46CF6E4E">
                 <wp:simplePos x="0" y="0"/>
                 <wp:positionH relativeFrom="column">
                   <wp:posOffset>-789397</wp:posOffset>
@@ -4529,7 +3970,7 @@
           </mc:Choice>
           <mc:Fallback>
             <w:pict>
-              <v:shape id="Zone de texte 88" o:spid="_x0000_s1050" type="#_x0000_t202" style="position:absolute;margin-left:-62.15pt;margin-top:386pt;width:98pt;height:21.7pt;z-index:251741696;visibility:visible;mso-wrap-style:square;mso-width-percent:0;mso-height-percent:0;mso-wrap-distance-left:9pt;mso-wrap-distance-top:0;mso-wrap-distance-right:9pt;mso-wrap-distance-bottom:0;mso-position-horizontal:absolute;mso-position-horizontal-relative:text;mso-position-vertical:absolute;mso-position-vertical-relative:text;mso-width-percent:0;mso-height-percent:0;mso-width-relative:margin;mso-height-relative:margin;v-text-anchor:top" o:gfxdata="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" fillcolor="#f79646 [3209]" strokecolor="#974706 [1609]" strokeweight="2pt">
+              <v:shape id="Zone de texte 88" o:spid="_x0000_s1057" type="#_x0000_t202" style="position:absolute;margin-left:-62.15pt;margin-top:386pt;width:98pt;height:21.7pt;z-index:251741696;visibility:visible;mso-wrap-style:square;mso-width-percent:0;mso-height-percent:0;mso-wrap-distance-left:9pt;mso-wrap-distance-top:0;mso-wrap-distance-right:9pt;mso-wrap-distance-bottom:0;mso-position-horizontal:absolute;mso-position-horizontal-relative:text;mso-position-vertical:absolute;mso-position-vertical-relative:text;mso-width-percent:0;mso-height-percent:0;mso-width-relative:margin;mso-height-relative:margin;v-text-anchor:top" o:gfxdata="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" fillcolor="#f79646 [3209]" strokecolor="#974706 [1609]" strokeweight="2pt">
                 <v:textbox>
                   <w:txbxContent>
                     <w:p>
@@ -4551,7 +3992,7 @@
         <mc:AlternateContent>
           <mc:Choice Requires="wps">
             <w:drawing>
-              <wp:anchor distT="0" distB="0" distL="114300" distR="114300" simplePos="0" relativeHeight="251726336" behindDoc="0" locked="0" layoutInCell="1" allowOverlap="1" wp14:anchorId="4E87EA95" wp14:editId="4F3F2B79">
+              <wp:anchor distT="0" distB="0" distL="114300" distR="114300" simplePos="0" relativeHeight="251726336" behindDoc="0" locked="0" layoutInCell="1" allowOverlap="1" wp14:anchorId="1EC7887F" wp14:editId="67CC21AA">
                 <wp:simplePos x="0" y="0"/>
                 <wp:positionH relativeFrom="column">
                   <wp:posOffset>5016263</wp:posOffset>
@@ -4642,7 +4083,7 @@
           </mc:Choice>
           <mc:Fallback>
             <w:pict>
-              <v:shape id="Zone de texte 78" o:spid="_x0000_s1036" type="#_x0000_t202" style="position:absolute;margin-left:395pt;margin-top:32.1pt;width:117.95pt;height:37.3pt;z-index:251726336;visibility:visible;mso-wrap-style:square;mso-width-percent:0;mso-height-percent:0;mso-wrap-distance-left:9pt;mso-wrap-distance-top:0;mso-wrap-distance-right:9pt;mso-wrap-distance-bottom:0;mso-position-horizontal:absolute;mso-position-horizontal-relative:text;mso-position-vertical:absolute;mso-position-vertical-relative:text;mso-width-percent:0;mso-height-percent:0;mso-width-relative:margin;mso-height-relative:margin;v-text-anchor:top" o:gfxdata="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" fillcolor="white [3201]" strokeweight=".5pt">
+              <v:shape id="Zone de texte 78" o:spid="_x0000_s1058" type="#_x0000_t202" style="position:absolute;margin-left:395pt;margin-top:32.1pt;width:117.95pt;height:37.3pt;z-index:251726336;visibility:visible;mso-wrap-style:square;mso-width-percent:0;mso-height-percent:0;mso-wrap-distance-left:9pt;mso-wrap-distance-top:0;mso-wrap-distance-right:9pt;mso-wrap-distance-bottom:0;mso-position-horizontal:absolute;mso-position-horizontal-relative:text;mso-position-vertical:absolute;mso-position-vertical-relative:text;mso-width-percent:0;mso-height-percent:0;mso-width-relative:margin;mso-height-relative:margin;v-text-anchor:top" o:gfxdata="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" fillcolor="white [3201]" strokeweight=".5pt">
                 <v:textbox>
                   <w:txbxContent>
                     <w:p>
@@ -4677,7 +4118,7 @@
         <mc:AlternateContent>
           <mc:Choice Requires="wps">
             <w:drawing>
-              <wp:anchor distT="0" distB="0" distL="114300" distR="114300" simplePos="0" relativeHeight="251728384" behindDoc="0" locked="0" layoutInCell="1" allowOverlap="1" wp14:anchorId="45739686" wp14:editId="7E627D26">
+              <wp:anchor distT="0" distB="0" distL="114300" distR="114300" simplePos="0" relativeHeight="251728384" behindDoc="0" locked="0" layoutInCell="1" allowOverlap="1" wp14:anchorId="1D345312" wp14:editId="7B63AAFC">
                 <wp:simplePos x="0" y="0"/>
                 <wp:positionH relativeFrom="column">
                   <wp:posOffset>4552950</wp:posOffset>
@@ -4765,7 +4206,7 @@
           </mc:Choice>
           <mc:Fallback>
             <w:pict>
-              <v:shape id="Zone de texte 80" o:spid="_x0000_s1052" type="#_x0000_t202" style="position:absolute;margin-left:358.5pt;margin-top:155.25pt;width:159.55pt;height:35.55pt;z-index:251728384;visibility:visible;mso-wrap-style:square;mso-width-percent:0;mso-height-percent:0;mso-wrap-distance-left:9pt;mso-wrap-distance-top:0;mso-wrap-distance-right:9pt;mso-wrap-distance-bottom:0;mso-position-horizontal:absolute;mso-position-horizontal-relative:text;mso-position-vertical:absolute;mso-position-vertical-relative:text;mso-width-percent:0;mso-height-percent:0;mso-width-relative:margin;mso-height-relative:margin;v-text-anchor:top" o:gfxdata="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" fillcolor="white [3201]" strokeweight=".5pt">
+              <v:shape id="Zone de texte 80" o:spid="_x0000_s1059" type="#_x0000_t202" style="position:absolute;margin-left:358.5pt;margin-top:155.25pt;width:159.55pt;height:35.55pt;z-index:251728384;visibility:visible;mso-wrap-style:square;mso-width-percent:0;mso-height-percent:0;mso-wrap-distance-left:9pt;mso-wrap-distance-top:0;mso-wrap-distance-right:9pt;mso-wrap-distance-bottom:0;mso-position-horizontal:absolute;mso-position-horizontal-relative:text;mso-position-vertical:absolute;mso-position-vertical-relative:text;mso-width-percent:0;mso-height-percent:0;mso-width-relative:margin;mso-height-relative:margin;v-text-anchor:top" o:gfxdata="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" fillcolor="white [3201]" strokeweight=".5pt">
                 <v:textbox>
                   <w:txbxContent>
                     <w:p>
@@ -4777,122 +4218,6 @@
                         <w:t>NbCartMain</w:t>
                       </w:r>
                       <w:proofErr w:type="spellEnd"/>
-                    </w:p>
-                    <w:p>
-                      <w:r>
-                        <w:t>=</w:t>
-                      </w:r>
-                    </w:p>
-                  </w:txbxContent>
-                </v:textbox>
-              </v:shape>
-            </w:pict>
-          </mc:Fallback>
-        </mc:AlternateContent>
-      </w:r>
-      <w:r>
-        <w:rPr>
-          <w:noProof/>
-        </w:rPr>
-        <mc:AlternateContent>
-          <mc:Choice Requires="wps">
-            <w:drawing>
-              <wp:anchor distT="0" distB="0" distL="114300" distR="114300" simplePos="0" relativeHeight="251707904" behindDoc="0" locked="0" layoutInCell="1" allowOverlap="1" wp14:anchorId="23681F48" wp14:editId="6C84C606">
-                <wp:simplePos x="0" y="0"/>
-                <wp:positionH relativeFrom="column">
-                  <wp:posOffset>47656</wp:posOffset>
-                </wp:positionH>
-                <wp:positionV relativeFrom="paragraph">
-                  <wp:posOffset>2853231</wp:posOffset>
-                </wp:positionV>
-                <wp:extent cx="1277620" cy="704850"/>
-                <wp:effectExtent l="0" t="0" r="17780" b="19050"/>
-                <wp:wrapNone/>
-                <wp:docPr id="64" name="Zone de texte 64"/>
-                <wp:cNvGraphicFramePr/>
-                <a:graphic xmlns:a="http://schemas.openxmlformats.org/drawingml/2006/main">
-                  <a:graphicData uri="http://schemas.microsoft.com/office/word/2010/wordprocessingShape">
-                    <wps:wsp>
-                      <wps:cNvSpPr txBox="1"/>
-                      <wps:spPr>
-                        <a:xfrm>
-                          <a:off x="0" y="0"/>
-                          <a:ext cx="1277620" cy="704850"/>
-                        </a:xfrm>
-                        <a:prstGeom prst="rect">
-                          <a:avLst/>
-                        </a:prstGeom>
-                        <a:solidFill>
-                          <a:schemeClr val="lt1"/>
-                        </a:solidFill>
-                        <a:ln w="6350">
-                          <a:solidFill>
-                            <a:prstClr val="black"/>
-                          </a:solidFill>
-                        </a:ln>
-                        <a:effectLst/>
-                      </wps:spPr>
-                      <wps:style>
-                        <a:lnRef idx="0">
-                          <a:schemeClr val="accent1"/>
-                        </a:lnRef>
-                        <a:fillRef idx="0">
-                          <a:schemeClr val="accent1"/>
-                        </a:fillRef>
-                        <a:effectRef idx="0">
-                          <a:schemeClr val="accent1"/>
-                        </a:effectRef>
-                        <a:fontRef idx="minor">
-                          <a:schemeClr val="dk1"/>
-                        </a:fontRef>
-                      </wps:style>
-                      <wps:txbx>
-                        <w:txbxContent>
-                          <w:p>
-                            <w:r>
-                              <w:t>Valeur  de la carte Pioche  avec Jeu sans Main</w:t>
-                            </w:r>
-                            <w:r>
-                              <w:t xml:space="preserve"> (P)</w:t>
-                            </w:r>
-                          </w:p>
-                          <w:p>
-                            <w:r>
-                              <w:t>=</w:t>
-                            </w:r>
-                          </w:p>
-                        </w:txbxContent>
-                      </wps:txbx>
-                      <wps:bodyPr rot="0" spcFirstLastPara="0" vertOverflow="overflow" horzOverflow="overflow" vert="horz" wrap="square" lIns="91440" tIns="45720" rIns="91440" bIns="45720" numCol="1" spcCol="0" rtlCol="0" fromWordArt="0" anchor="t" anchorCtr="0" forceAA="0" compatLnSpc="1">
-                        <a:prstTxWarp prst="textNoShape">
-                          <a:avLst/>
-                        </a:prstTxWarp>
-                        <a:noAutofit/>
-                      </wps:bodyPr>
-                    </wps:wsp>
-                  </a:graphicData>
-                </a:graphic>
-                <wp14:sizeRelH relativeFrom="margin">
-                  <wp14:pctWidth>0</wp14:pctWidth>
-                </wp14:sizeRelH>
-                <wp14:sizeRelV relativeFrom="margin">
-                  <wp14:pctHeight>0</wp14:pctHeight>
-                </wp14:sizeRelV>
-              </wp:anchor>
-            </w:drawing>
-          </mc:Choice>
-          <mc:Fallback>
-            <w:pict>
-              <v:shape id="Zone de texte 64" o:spid="_x0000_s1053" type="#_x0000_t202" style="position:absolute;margin-left:3.75pt;margin-top:224.65pt;width:100.6pt;height:55.5pt;z-index:251707904;visibility:visible;mso-wrap-style:square;mso-width-percent:0;mso-height-percent:0;mso-wrap-distance-left:9pt;mso-wrap-distance-top:0;mso-wrap-distance-right:9pt;mso-wrap-distance-bottom:0;mso-position-horizontal:absolute;mso-position-horizontal-relative:text;mso-position-vertical:absolute;mso-position-vertical-relative:text;mso-width-percent:0;mso-height-percent:0;mso-width-relative:margin;mso-height-relative:margin;v-text-anchor:top" o:gfxdata="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" fillcolor="white [3201]" strokeweight=".5pt">
-                <v:textbox>
-                  <w:txbxContent>
-                    <w:p>
-                      <w:r>
-                        <w:t>Valeur  de la carte Pioche  avec Jeu sans Main</w:t>
-                      </w:r>
-                      <w:r>
-                        <w:t xml:space="preserve"> (P)</w:t>
-                      </w:r>
                     </w:p>
                     <w:p>
                       <w:r>
@@ -4974,10 +4299,7 @@
                             </w:r>
                             <w:proofErr w:type="spellEnd"/>
                             <w:r>
-                              <w:t xml:space="preserve">  avec Jeu </w:t>
-                            </w:r>
-                            <w:r>
-                              <w:t xml:space="preserve"> (M)</w:t>
+                              <w:t xml:space="preserve">  avec Jeu  (M)</w:t>
                             </w:r>
                           </w:p>
                           <w:p>
@@ -5007,7 +4329,7 @@
           </mc:Choice>
           <mc:Fallback>
             <w:pict>
-              <v:shape id="Zone de texte 74" o:spid="_x0000_s1054" type="#_x0000_t202" style="position:absolute;margin-left:209.35pt;margin-top:224.65pt;width:100.6pt;height:55.5pt;z-index:251721216;visibility:visible;mso-wrap-style:square;mso-width-percent:0;mso-height-percent:0;mso-wrap-distance-left:9pt;mso-wrap-distance-top:0;mso-wrap-distance-right:9pt;mso-wrap-distance-bottom:0;mso-position-horizontal:absolute;mso-position-horizontal-relative:text;mso-position-vertical:absolute;mso-position-vertical-relative:text;mso-width-percent:0;mso-height-percent:0;mso-width-relative:margin;mso-height-relative:margin;v-text-anchor:top" o:gfxdata="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" fillcolor="white [3201]" strokeweight=".5pt">
+              <v:shape id="Zone de texte 74" o:spid="_x0000_s1060" type="#_x0000_t202" style="position:absolute;margin-left:209.35pt;margin-top:224.65pt;width:100.6pt;height:55.5pt;z-index:251721216;visibility:visible;mso-wrap-style:square;mso-width-percent:0;mso-height-percent:0;mso-wrap-distance-left:9pt;mso-wrap-distance-top:0;mso-wrap-distance-right:9pt;mso-wrap-distance-bottom:0;mso-position-horizontal:absolute;mso-position-horizontal-relative:text;mso-position-vertical:absolute;mso-position-vertical-relative:text;mso-width-percent:0;mso-height-percent:0;mso-width-relative:margin;mso-height-relative:margin;v-text-anchor:top" o:gfxdata="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" fillcolor="white [3201]" strokeweight=".5pt">
                 <v:textbox>
                   <w:txbxContent>
                     <w:p>
@@ -5020,10 +4342,7 @@
                       </w:r>
                       <w:proofErr w:type="spellEnd"/>
                       <w:r>
-                        <w:t xml:space="preserve">  avec Jeu </w:t>
-                      </w:r>
-                      <w:r>
-                        <w:t xml:space="preserve"> (M)</w:t>
+                        <w:t xml:space="preserve">  avec Jeu  (M)</w:t>
                       </w:r>
                     </w:p>
                     <w:p>
@@ -5205,7 +4524,7 @@
           </mc:Choice>
           <mc:Fallback>
             <w:pict>
-              <v:shape id="Zone de texte 71" o:spid="_x0000_s1040" type="#_x0000_t202" style="position:absolute;margin-left:180.7pt;margin-top:154.4pt;width:169.15pt;height:35.55pt;z-index:251718144;visibility:visible;mso-wrap-style:square;mso-width-percent:0;mso-height-percent:0;mso-wrap-distance-left:9pt;mso-wrap-distance-top:0;mso-wrap-distance-right:9pt;mso-wrap-distance-bottom:0;mso-position-horizontal:absolute;mso-position-horizontal-relative:text;mso-position-vertical:absolute;mso-position-vertical-relative:text;mso-width-percent:0;mso-height-percent:0;mso-width-relative:margin;mso-height-relative:margin;v-text-anchor:top" o:gfxdata="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" fillcolor="white [3201]" strokeweight=".5pt">
+              <v:shape id="Zone de texte 71" o:spid="_x0000_s1061" type="#_x0000_t202" style="position:absolute;margin-left:180.7pt;margin-top:154.4pt;width:169.15pt;height:35.55pt;z-index:251718144;visibility:visible;mso-wrap-style:square;mso-width-percent:0;mso-height-percent:0;mso-wrap-distance-left:9pt;mso-wrap-distance-top:0;mso-wrap-distance-right:9pt;mso-wrap-distance-bottom:0;mso-position-horizontal:absolute;mso-position-horizontal-relative:text;mso-position-vertical:absolute;mso-position-vertical-relative:text;mso-width-percent:0;mso-height-percent:0;mso-width-relative:margin;mso-height-relative:margin;v-text-anchor:top" o:gfxdata="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" fillcolor="white [3201]" strokeweight=".5pt">
                 <v:textbox>
                   <w:txbxContent>
                     <w:p>
@@ -5318,7 +4637,7 @@
           </mc:Choice>
           <mc:Fallback>
             <w:pict>
-              <v:shape id="Zone de texte 67" o:spid="_x0000_s1041" type="#_x0000_t202" style="position:absolute;margin-left:213.65pt;margin-top:83.25pt;width:96.2pt;height:37.3pt;z-index:251714048;visibility:visible;mso-wrap-style:square;mso-width-percent:0;mso-height-percent:0;mso-wrap-distance-left:9pt;mso-wrap-distance-top:0;mso-wrap-distance-right:9pt;mso-wrap-distance-bottom:0;mso-position-horizontal:absolute;mso-position-horizontal-relative:text;mso-position-vertical:absolute;mso-position-vertical-relative:text;mso-width-percent:0;mso-height-percent:0;mso-width-relative:margin;mso-height-relative:margin;v-text-anchor:top" o:gfxdata="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" fillcolor="white [3201]" strokeweight=".5pt">
+              <v:shape id="Zone de texte 67" o:spid="_x0000_s1062" type="#_x0000_t202" style="position:absolute;margin-left:213.65pt;margin-top:83.25pt;width:96.2pt;height:37.3pt;z-index:251714048;visibility:visible;mso-wrap-style:square;mso-width-percent:0;mso-height-percent:0;mso-wrap-distance-left:9pt;mso-wrap-distance-top:0;mso-wrap-distance-right:9pt;mso-wrap-distance-bottom:0;mso-position-horizontal:absolute;mso-position-horizontal-relative:text;mso-position-vertical:absolute;mso-position-vertical-relative:text;mso-width-percent:0;mso-height-percent:0;mso-width-relative:margin;mso-height-relative:margin;v-text-anchor:top" o:gfxdata="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" fillcolor="white [3201]" strokeweight=".5pt">
                 <v:textbox>
                   <w:txbxContent>
                     <w:p>
@@ -6035,8 +5354,8 @@
           </mc:Choice>
           <mc:Fallback>
             <w:pict>
-              <v:group id="Groupe 53" o:spid="_x0000_s1057" style="position:absolute;margin-left:145.8pt;margin-top:407pt;width:121.15pt;height:171.45pt;z-index:251687424;mso-width-relative:margin;mso-height-relative:margin" coordsize="15817,22313" o:gfxdata="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